<commit_message>
v1.0 CDCT et CDCF
</commit_message>
<xml_diff>
--- a/doc/CahierDesChargesFonctionnelles.docx
+++ b/doc/CahierDesChargesFonctionnelles.docx
@@ -14,6 +14,7 @@
           <w:docPartUnique/>
         </w:docPartObj>
       </w:sdtPr>
+      <w:sdtEndPr/>
       <w:sdtContent>
         <w:p>
           <w:pPr>
@@ -81,6 +82,7 @@
                 <w:dataBinding w:prefixMappings="xmlns:ns0='http://schemas.openxmlformats.org/officeDocument/2006/extended-properties'" w:xpath="/ns0:Properties[1]/ns0:Company[1]" w:storeItemID="{6668398D-A668-4E3E-A5EB-62B293D839F1}"/>
                 <w:text/>
               </w:sdtPr>
+              <w:sdtEndPr/>
               <w:sdtContent>
                 <w:tc>
                   <w:tcPr>
@@ -108,7 +110,7 @@
                         <w:szCs w:val="36"/>
                         <w:lang w:val="fr-FR"/>
                       </w:rPr>
-                      <w:t xml:space="preserve">Cahier des charges fonctionnelles </w:t>
+                      <w:t>Cahier des charges fonctionnelles</w:t>
                     </w:r>
                   </w:p>
                 </w:tc>
@@ -140,6 +142,7 @@
                   <w:dataBinding w:prefixMappings="xmlns:ns0='http://schemas.openxmlformats.org/package/2006/metadata/core-properties' xmlns:ns1='http://purl.org/dc/elements/1.1/'" w:xpath="/ns0:coreProperties[1]/ns1:title[1]" w:storeItemID="{6C3C8BC8-F283-45AE-878A-BAB7291924A1}"/>
                   <w:text/>
                 </w:sdtPr>
+                <w:sdtEndPr/>
                 <w:sdtContent>
                   <w:p>
                     <w:pPr>
@@ -206,6 +209,7 @@
                 <w:dataBinding w:prefixMappings="xmlns:ns0='http://schemas.openxmlformats.org/package/2006/metadata/core-properties' xmlns:ns1='http://purl.org/dc/elements/1.1/'" w:xpath="/ns0:coreProperties[1]/ns1:subject[1]" w:storeItemID="{6C3C8BC8-F283-45AE-878A-BAB7291924A1}"/>
                 <w:text/>
               </w:sdtPr>
+              <w:sdtEndPr/>
               <w:sdtContent>
                 <w:tc>
                   <w:tcPr>
@@ -426,7 +430,7 @@
               <w:r>
                 <w:fldChar w:fldCharType="separate"/>
               </w:r>
-              <w:hyperlink w:anchor="_Toc62563897" w:history="1">
+              <w:hyperlink w:anchor="_Toc63807908" w:history="1">
                 <w:r>
                   <w:rPr>
                     <w:rStyle w:val="Hyperlink"/>
@@ -468,7 +472,7 @@
                     <w:noProof/>
                     <w:webHidden/>
                   </w:rPr>
-                  <w:instrText xml:space="preserve"> PAGEREF _Toc62563897 \h </w:instrText>
+                  <w:instrText xml:space="preserve"> PAGEREF _Toc63807908 \h </w:instrText>
                 </w:r>
                 <w:r>
                   <w:rPr>
@@ -512,7 +516,7 @@
                   <w:lang w:val="en-US"/>
                 </w:rPr>
               </w:pPr>
-              <w:hyperlink w:anchor="_Toc62563898" w:history="1">
+              <w:hyperlink w:anchor="_Toc63807909" w:history="1">
                 <w:r>
                   <w:rPr>
                     <w:rStyle w:val="Hyperlink"/>
@@ -554,7 +558,7 @@
                     <w:noProof/>
                     <w:webHidden/>
                   </w:rPr>
-                  <w:instrText xml:space="preserve"> PAGEREF _Toc62563898 \h </w:instrText>
+                  <w:instrText xml:space="preserve"> PAGEREF _Toc63807909 \h </w:instrText>
                 </w:r>
                 <w:r>
                   <w:rPr>
@@ -598,7 +602,7 @@
                   <w:lang w:val="en-US"/>
                 </w:rPr>
               </w:pPr>
-              <w:hyperlink w:anchor="_Toc62563899" w:history="1">
+              <w:hyperlink w:anchor="_Toc63807910" w:history="1">
                 <w:r>
                   <w:rPr>
                     <w:rStyle w:val="Hyperlink"/>
@@ -640,7 +644,7 @@
                     <w:noProof/>
                     <w:webHidden/>
                   </w:rPr>
-                  <w:instrText xml:space="preserve"> PAGEREF _Toc62563899 \h </w:instrText>
+                  <w:instrText xml:space="preserve"> PAGEREF _Toc63807910 \h </w:instrText>
                 </w:r>
                 <w:r>
                   <w:rPr>
@@ -684,7 +688,7 @@
                   <w:lang w:val="en-US"/>
                 </w:rPr>
               </w:pPr>
-              <w:hyperlink w:anchor="_Toc62563900" w:history="1">
+              <w:hyperlink w:anchor="_Toc63807911" w:history="1">
                 <w:r>
                   <w:rPr>
                     <w:rStyle w:val="Hyperlink"/>
@@ -726,7 +730,7 @@
                     <w:noProof/>
                     <w:webHidden/>
                   </w:rPr>
-                  <w:instrText xml:space="preserve"> PAGEREF _Toc62563900 \h </w:instrText>
+                  <w:instrText xml:space="preserve"> PAGEREF _Toc63807911 \h </w:instrText>
                 </w:r>
                 <w:r>
                   <w:rPr>
@@ -770,7 +774,7 @@
                   <w:lang w:val="en-US"/>
                 </w:rPr>
               </w:pPr>
-              <w:hyperlink w:anchor="_Toc62563901" w:history="1">
+              <w:hyperlink w:anchor="_Toc63807912" w:history="1">
                 <w:r>
                   <w:rPr>
                     <w:rStyle w:val="Hyperlink"/>
@@ -812,7 +816,7 @@
                     <w:noProof/>
                     <w:webHidden/>
                   </w:rPr>
-                  <w:instrText xml:space="preserve"> PAGEREF _Toc62563901 \h </w:instrText>
+                  <w:instrText xml:space="preserve"> PAGEREF _Toc63807912 \h </w:instrText>
                 </w:r>
                 <w:r>
                   <w:rPr>
@@ -856,7 +860,7 @@
                   <w:lang w:val="en-US"/>
                 </w:rPr>
               </w:pPr>
-              <w:hyperlink w:anchor="_Toc62563902" w:history="1">
+              <w:hyperlink w:anchor="_Toc63807913" w:history="1">
                 <w:r>
                   <w:rPr>
                     <w:rStyle w:val="Hyperlink"/>
@@ -898,7 +902,7 @@
                     <w:noProof/>
                     <w:webHidden/>
                   </w:rPr>
-                  <w:instrText xml:space="preserve"> PAGEREF _Toc62563902 \h </w:instrText>
+                  <w:instrText xml:space="preserve"> PAGEREF _Toc63807913 \h </w:instrText>
                 </w:r>
                 <w:r>
                   <w:rPr>
@@ -942,7 +946,7 @@
                   <w:lang w:val="en-US"/>
                 </w:rPr>
               </w:pPr>
-              <w:hyperlink w:anchor="_Toc62563903" w:history="1">
+              <w:hyperlink w:anchor="_Toc63807914" w:history="1">
                 <w:r>
                   <w:rPr>
                     <w:rStyle w:val="Hyperlink"/>
@@ -984,7 +988,7 @@
                     <w:noProof/>
                     <w:webHidden/>
                   </w:rPr>
-                  <w:instrText xml:space="preserve"> PAGEREF _Toc62563903 \h </w:instrText>
+                  <w:instrText xml:space="preserve"> PAGEREF _Toc63807914 \h </w:instrText>
                 </w:r>
                 <w:r>
                   <w:rPr>
@@ -1028,7 +1032,7 @@
                   <w:lang w:val="en-US"/>
                 </w:rPr>
               </w:pPr>
-              <w:hyperlink w:anchor="_Toc62563904" w:history="1">
+              <w:hyperlink w:anchor="_Toc63807915" w:history="1">
                 <w:r>
                   <w:rPr>
                     <w:rStyle w:val="Hyperlink"/>
@@ -1070,7 +1074,7 @@
                     <w:noProof/>
                     <w:webHidden/>
                   </w:rPr>
-                  <w:instrText xml:space="preserve"> PAGEREF _Toc62563904 \h </w:instrText>
+                  <w:instrText xml:space="preserve"> PAGEREF _Toc63807915 \h </w:instrText>
                 </w:r>
                 <w:r>
                   <w:rPr>
@@ -1114,7 +1118,7 @@
                   <w:lang w:val="en-US"/>
                 </w:rPr>
               </w:pPr>
-              <w:hyperlink w:anchor="_Toc62563905" w:history="1">
+              <w:hyperlink w:anchor="_Toc63807916" w:history="1">
                 <w:r>
                   <w:rPr>
                     <w:rStyle w:val="Hyperlink"/>
@@ -1156,7 +1160,7 @@
                     <w:noProof/>
                     <w:webHidden/>
                   </w:rPr>
-                  <w:instrText xml:space="preserve"> PAGEREF _Toc62563905 \h </w:instrText>
+                  <w:instrText xml:space="preserve"> PAGEREF _Toc63807916 \h </w:instrText>
                 </w:r>
                 <w:r>
                   <w:rPr>
@@ -1200,7 +1204,7 @@
                   <w:lang w:val="en-US"/>
                 </w:rPr>
               </w:pPr>
-              <w:hyperlink w:anchor="_Toc62563906" w:history="1">
+              <w:hyperlink w:anchor="_Toc63807917" w:history="1">
                 <w:r>
                   <w:rPr>
                     <w:rStyle w:val="Hyperlink"/>
@@ -1242,7 +1246,7 @@
                     <w:noProof/>
                     <w:webHidden/>
                   </w:rPr>
-                  <w:instrText xml:space="preserve"> PAGEREF _Toc62563906 \h </w:instrText>
+                  <w:instrText xml:space="preserve"> PAGEREF _Toc63807917 \h </w:instrText>
                 </w:r>
                 <w:r>
                   <w:rPr>
@@ -1286,7 +1290,7 @@
                   <w:lang w:val="en-US"/>
                 </w:rPr>
               </w:pPr>
-              <w:hyperlink w:anchor="_Toc62563907" w:history="1">
+              <w:hyperlink w:anchor="_Toc63807918" w:history="1">
                 <w:r>
                   <w:rPr>
                     <w:rStyle w:val="Hyperlink"/>
@@ -1328,7 +1332,7 @@
                     <w:noProof/>
                     <w:webHidden/>
                   </w:rPr>
-                  <w:instrText xml:space="preserve"> PAGEREF _Toc62563907 \h </w:instrText>
+                  <w:instrText xml:space="preserve"> PAGEREF _Toc63807918 \h </w:instrText>
                 </w:r>
                 <w:r>
                   <w:rPr>
@@ -1372,7 +1376,7 @@
                   <w:lang w:val="en-US"/>
                 </w:rPr>
               </w:pPr>
-              <w:hyperlink w:anchor="_Toc62563908" w:history="1">
+              <w:hyperlink w:anchor="_Toc63807919" w:history="1">
                 <w:r>
                   <w:rPr>
                     <w:rStyle w:val="Hyperlink"/>
@@ -1414,7 +1418,7 @@
                     <w:noProof/>
                     <w:webHidden/>
                   </w:rPr>
-                  <w:instrText xml:space="preserve"> PAGEREF _Toc62563908 \h </w:instrText>
+                  <w:instrText xml:space="preserve"> PAGEREF _Toc63807919 \h </w:instrText>
                 </w:r>
                 <w:r>
                   <w:rPr>
@@ -1458,7 +1462,7 @@
                   <w:lang w:val="en-US"/>
                 </w:rPr>
               </w:pPr>
-              <w:hyperlink w:anchor="_Toc62563909" w:history="1">
+              <w:hyperlink w:anchor="_Toc63807920" w:history="1">
                 <w:r>
                   <w:rPr>
                     <w:rStyle w:val="Hyperlink"/>
@@ -1500,7 +1504,7 @@
                     <w:noProof/>
                     <w:webHidden/>
                   </w:rPr>
-                  <w:instrText xml:space="preserve"> PAGEREF _Toc62563909 \h </w:instrText>
+                  <w:instrText xml:space="preserve"> PAGEREF _Toc63807920 \h </w:instrText>
                 </w:r>
                 <w:r>
                   <w:rPr>
@@ -1544,7 +1548,7 @@
                   <w:lang w:val="en-US"/>
                 </w:rPr>
               </w:pPr>
-              <w:hyperlink w:anchor="_Toc62563910" w:history="1">
+              <w:hyperlink w:anchor="_Toc63807921" w:history="1">
                 <w:r>
                   <w:rPr>
                     <w:rStyle w:val="Hyperlink"/>
@@ -1586,7 +1590,7 @@
                     <w:noProof/>
                     <w:webHidden/>
                   </w:rPr>
-                  <w:instrText xml:space="preserve"> PAGEREF _Toc62563910 \h </w:instrText>
+                  <w:instrText xml:space="preserve"> PAGEREF _Toc63807921 \h </w:instrText>
                 </w:r>
                 <w:r>
                   <w:rPr>
@@ -1630,7 +1634,7 @@
                   <w:lang w:val="en-US"/>
                 </w:rPr>
               </w:pPr>
-              <w:hyperlink w:anchor="_Toc62563911" w:history="1">
+              <w:hyperlink w:anchor="_Toc63807922" w:history="1">
                 <w:r>
                   <w:rPr>
                     <w:rStyle w:val="Hyperlink"/>
@@ -1672,7 +1676,7 @@
                     <w:noProof/>
                     <w:webHidden/>
                   </w:rPr>
-                  <w:instrText xml:space="preserve"> PAGEREF _Toc62563911 \h </w:instrText>
+                  <w:instrText xml:space="preserve"> PAGEREF _Toc63807922 \h </w:instrText>
                 </w:r>
                 <w:r>
                   <w:rPr>
@@ -1716,7 +1720,7 @@
                   <w:lang w:val="en-US"/>
                 </w:rPr>
               </w:pPr>
-              <w:hyperlink w:anchor="_Toc62563912" w:history="1">
+              <w:hyperlink w:anchor="_Toc63807923" w:history="1">
                 <w:r>
                   <w:rPr>
                     <w:rStyle w:val="Hyperlink"/>
@@ -1758,7 +1762,7 @@
                     <w:noProof/>
                     <w:webHidden/>
                   </w:rPr>
-                  <w:instrText xml:space="preserve"> PAGEREF _Toc62563912 \h </w:instrText>
+                  <w:instrText xml:space="preserve"> PAGEREF _Toc63807923 \h </w:instrText>
                 </w:r>
                 <w:r>
                   <w:rPr>
@@ -1802,7 +1806,7 @@
                   <w:lang w:val="en-US"/>
                 </w:rPr>
               </w:pPr>
-              <w:hyperlink w:anchor="_Toc62563913" w:history="1">
+              <w:hyperlink w:anchor="_Toc63807924" w:history="1">
                 <w:r>
                   <w:rPr>
                     <w:rStyle w:val="Hyperlink"/>
@@ -1844,7 +1848,7 @@
                     <w:noProof/>
                     <w:webHidden/>
                   </w:rPr>
-                  <w:instrText xml:space="preserve"> PAGEREF _Toc62563913 \h </w:instrText>
+                  <w:instrText xml:space="preserve"> PAGEREF _Toc63807924 \h </w:instrText>
                 </w:r>
                 <w:r>
                   <w:rPr>
@@ -1888,7 +1892,7 @@
                   <w:lang w:val="en-US"/>
                 </w:rPr>
               </w:pPr>
-              <w:hyperlink w:anchor="_Toc62563914" w:history="1">
+              <w:hyperlink w:anchor="_Toc63807925" w:history="1">
                 <w:r>
                   <w:rPr>
                     <w:rStyle w:val="Hyperlink"/>
@@ -1930,7 +1934,7 @@
                     <w:noProof/>
                     <w:webHidden/>
                   </w:rPr>
-                  <w:instrText xml:space="preserve"> PAGEREF _Toc62563914 \h </w:instrText>
+                  <w:instrText xml:space="preserve"> PAGEREF _Toc63807925 \h </w:instrText>
                 </w:r>
                 <w:r>
                   <w:rPr>
@@ -1974,7 +1978,7 @@
                   <w:lang w:val="en-US"/>
                 </w:rPr>
               </w:pPr>
-              <w:hyperlink w:anchor="_Toc62563915" w:history="1">
+              <w:hyperlink w:anchor="_Toc63807926" w:history="1">
                 <w:r>
                   <w:rPr>
                     <w:rStyle w:val="Hyperlink"/>
@@ -2016,7 +2020,7 @@
                     <w:noProof/>
                     <w:webHidden/>
                   </w:rPr>
-                  <w:instrText xml:space="preserve"> PAGEREF _Toc62563915 \h </w:instrText>
+                  <w:instrText xml:space="preserve"> PAGEREF _Toc63807926 \h </w:instrText>
                 </w:r>
                 <w:r>
                   <w:rPr>
@@ -2060,7 +2064,7 @@
                   <w:lang w:val="en-US"/>
                 </w:rPr>
               </w:pPr>
-              <w:hyperlink w:anchor="_Toc62563916" w:history="1">
+              <w:hyperlink w:anchor="_Toc63807927" w:history="1">
                 <w:r>
                   <w:rPr>
                     <w:rStyle w:val="Hyperlink"/>
@@ -2102,7 +2106,7 @@
                     <w:noProof/>
                     <w:webHidden/>
                   </w:rPr>
-                  <w:instrText xml:space="preserve"> PAGEREF _Toc62563916 \h </w:instrText>
+                  <w:instrText xml:space="preserve"> PAGEREF _Toc63807927 \h </w:instrText>
                 </w:r>
                 <w:r>
                   <w:rPr>
@@ -2146,7 +2150,7 @@
                   <w:lang w:val="en-US"/>
                 </w:rPr>
               </w:pPr>
-              <w:hyperlink w:anchor="_Toc62563917" w:history="1">
+              <w:hyperlink w:anchor="_Toc63807928" w:history="1">
                 <w:r>
                   <w:rPr>
                     <w:rStyle w:val="Hyperlink"/>
@@ -2167,7 +2171,7 @@
                     <w:rStyle w:val="Hyperlink"/>
                     <w:noProof/>
                   </w:rPr>
-                  <w:t>Aperçu wireframes smartphone</w:t>
+                  <w:t>Aperçu wireframes smartphone utilisateur</w:t>
                 </w:r>
                 <w:r>
                   <w:rPr>
@@ -2188,7 +2192,7 @@
                     <w:noProof/>
                     <w:webHidden/>
                   </w:rPr>
-                  <w:instrText xml:space="preserve"> PAGEREF _Toc62563917 \h </w:instrText>
+                  <w:instrText xml:space="preserve"> PAGEREF _Toc63807928 \h </w:instrText>
                 </w:r>
                 <w:r>
                   <w:rPr>
@@ -2232,7 +2236,7 @@
                   <w:lang w:val="en-US"/>
                 </w:rPr>
               </w:pPr>
-              <w:hyperlink w:anchor="_Toc62563918" w:history="1">
+              <w:hyperlink w:anchor="_Toc63807929" w:history="1">
                 <w:r>
                   <w:rPr>
                     <w:rStyle w:val="Hyperlink"/>
@@ -2274,7 +2278,7 @@
                     <w:noProof/>
                     <w:webHidden/>
                   </w:rPr>
-                  <w:instrText xml:space="preserve"> PAGEREF _Toc62563918 \h </w:instrText>
+                  <w:instrText xml:space="preserve"> PAGEREF _Toc63807929 \h </w:instrText>
                 </w:r>
                 <w:r>
                   <w:rPr>
@@ -2294,7 +2298,7 @@
                     <w:noProof/>
                     <w:webHidden/>
                   </w:rPr>
-                  <w:t>23</w:t>
+                  <w:t>28</w:t>
                 </w:r>
                 <w:r>
                   <w:rPr>
@@ -2318,7 +2322,7 @@
                   <w:lang w:val="en-US"/>
                 </w:rPr>
               </w:pPr>
-              <w:hyperlink w:anchor="_Toc62563919" w:history="1">
+              <w:hyperlink w:anchor="_Toc63807930" w:history="1">
                 <w:r>
                   <w:rPr>
                     <w:rStyle w:val="Hyperlink"/>
@@ -2360,7 +2364,7 @@
                     <w:noProof/>
                     <w:webHidden/>
                   </w:rPr>
-                  <w:instrText xml:space="preserve"> PAGEREF _Toc62563919 \h </w:instrText>
+                  <w:instrText xml:space="preserve"> PAGEREF _Toc63807930 \h </w:instrText>
                 </w:r>
                 <w:r>
                   <w:rPr>
@@ -2380,7 +2384,7 @@
                     <w:noProof/>
                     <w:webHidden/>
                   </w:rPr>
-                  <w:t>23</w:t>
+                  <w:t>28</w:t>
                 </w:r>
                 <w:r>
                   <w:rPr>
@@ -2404,7 +2408,7 @@
                   <w:lang w:val="en-US"/>
                 </w:rPr>
               </w:pPr>
-              <w:hyperlink w:anchor="_Toc62563920" w:history="1">
+              <w:hyperlink w:anchor="_Toc63807931" w:history="1">
                 <w:r>
                   <w:rPr>
                     <w:rStyle w:val="Hyperlink"/>
@@ -2446,7 +2450,7 @@
                     <w:noProof/>
                     <w:webHidden/>
                   </w:rPr>
-                  <w:instrText xml:space="preserve"> PAGEREF _Toc62563920 \h </w:instrText>
+                  <w:instrText xml:space="preserve"> PAGEREF _Toc63807931 \h </w:instrText>
                 </w:r>
                 <w:r>
                   <w:rPr>
@@ -2466,7 +2470,7 @@
                     <w:noProof/>
                     <w:webHidden/>
                   </w:rPr>
-                  <w:t>23</w:t>
+                  <w:t>28</w:t>
                 </w:r>
                 <w:r>
                   <w:rPr>
@@ -2490,7 +2494,7 @@
                   <w:lang w:val="en-US"/>
                 </w:rPr>
               </w:pPr>
-              <w:hyperlink w:anchor="_Toc62563921" w:history="1">
+              <w:hyperlink w:anchor="_Toc63807932" w:history="1">
                 <w:r>
                   <w:rPr>
                     <w:rStyle w:val="Hyperlink"/>
@@ -2532,7 +2536,7 @@
                     <w:noProof/>
                     <w:webHidden/>
                   </w:rPr>
-                  <w:instrText xml:space="preserve"> PAGEREF _Toc62563921 \h </w:instrText>
+                  <w:instrText xml:space="preserve"> PAGEREF _Toc63807932 \h </w:instrText>
                 </w:r>
                 <w:r>
                   <w:rPr>
@@ -2552,7 +2556,70 @@
                     <w:noProof/>
                     <w:webHidden/>
                   </w:rPr>
-                  <w:t>24</w:t>
+                  <w:t>29</w:t>
+                </w:r>
+                <w:r>
+                  <w:rPr>
+                    <w:noProof/>
+                    <w:webHidden/>
+                  </w:rPr>
+                  <w:fldChar w:fldCharType="end"/>
+                </w:r>
+              </w:hyperlink>
+            </w:p>
+            <w:p>
+              <w:pPr>
+                <w:pStyle w:val="TOC2"/>
+                <w:tabs>
+                  <w:tab w:val="right" w:leader="dot" w:pos="9062"/>
+                </w:tabs>
+                <w:rPr>
+                  <w:rFonts w:asciiTheme="minorHAnsi" w:eastAsiaTheme="minorEastAsia" w:hAnsiTheme="minorHAnsi"/>
+                  <w:noProof/>
+                  <w:lang w:val="en-US"/>
+                </w:rPr>
+              </w:pPr>
+              <w:hyperlink w:anchor="_Toc63807933" w:history="1">
+                <w:r>
+                  <w:rPr>
+                    <w:noProof/>
+                    <w:webHidden/>
+                  </w:rPr>
+                  <w:tab/>
+                </w:r>
+                <w:r>
+                  <w:rPr>
+                    <w:noProof/>
+                    <w:webHidden/>
+                  </w:rPr>
+                  <w:fldChar w:fldCharType="begin"/>
+                </w:r>
+                <w:r>
+                  <w:rPr>
+                    <w:noProof/>
+                    <w:webHidden/>
+                  </w:rPr>
+                  <w:instrText xml:space="preserve"> PAGEREF _Toc63807933 \h </w:instrText>
+                </w:r>
+                <w:r>
+                  <w:rPr>
+                    <w:noProof/>
+                    <w:webHidden/>
+                  </w:rPr>
+                </w:r>
+                <w:r>
+                  <w:rPr>
+                    <w:noProof/>
+                    <w:webHidden/>
+                  </w:rPr>
+                  <w:fldChar w:fldCharType="separate"/>
+                </w:r>
+                <w:r>
+                  <w:rPr>
+                    <w:noProof/>
+                    <w:webHidden/>
+                  </w:rPr>
+                  <w:t>29</w:t>
                 </w:r>
                 <w:r>
                   <w:rPr>
@@ -2576,7 +2643,7 @@
                   <w:lang w:val="en-US"/>
                 </w:rPr>
               </w:pPr>
-              <w:hyperlink w:anchor="_Toc62563922" w:history="1">
+              <w:hyperlink w:anchor="_Toc63807934" w:history="1">
                 <w:r>
                   <w:rPr>
                     <w:rStyle w:val="Hyperlink"/>
@@ -2618,7 +2685,7 @@
                     <w:noProof/>
                     <w:webHidden/>
                   </w:rPr>
-                  <w:instrText xml:space="preserve"> PAGEREF _Toc62563922 \h </w:instrText>
+                  <w:instrText xml:space="preserve"> PAGEREF _Toc63807934 \h </w:instrText>
                 </w:r>
                 <w:r>
                   <w:rPr>
@@ -2638,7 +2705,7 @@
                     <w:noProof/>
                     <w:webHidden/>
                   </w:rPr>
-                  <w:t>24</w:t>
+                  <w:t>29</w:t>
                 </w:r>
                 <w:r>
                   <w:rPr>
@@ -2662,7 +2729,7 @@
                   <w:lang w:val="en-US"/>
                 </w:rPr>
               </w:pPr>
-              <w:hyperlink w:anchor="_Toc62563923" w:history="1">
+              <w:hyperlink w:anchor="_Toc63807935" w:history="1">
                 <w:r>
                   <w:rPr>
                     <w:rStyle w:val="Hyperlink"/>
@@ -2704,7 +2771,7 @@
                     <w:noProof/>
                     <w:webHidden/>
                   </w:rPr>
-                  <w:instrText xml:space="preserve"> PAGEREF _Toc62563923 \h </w:instrText>
+                  <w:instrText xml:space="preserve"> PAGEREF _Toc63807935 \h </w:instrText>
                 </w:r>
                 <w:r>
                   <w:rPr>
@@ -2724,7 +2791,7 @@
                     <w:noProof/>
                     <w:webHidden/>
                   </w:rPr>
-                  <w:t>24</w:t>
+                  <w:t>29</w:t>
                 </w:r>
                 <w:r>
                   <w:rPr>
@@ -2748,7 +2815,7 @@
                   <w:lang w:val="en-US"/>
                 </w:rPr>
               </w:pPr>
-              <w:hyperlink w:anchor="_Toc62563924" w:history="1">
+              <w:hyperlink w:anchor="_Toc63807936" w:history="1">
                 <w:r>
                   <w:rPr>
                     <w:rStyle w:val="Hyperlink"/>
@@ -2790,7 +2857,7 @@
                     <w:noProof/>
                     <w:webHidden/>
                   </w:rPr>
-                  <w:instrText xml:space="preserve"> PAGEREF _Toc62563924 \h </w:instrText>
+                  <w:instrText xml:space="preserve"> PAGEREF _Toc63807936 \h </w:instrText>
                 </w:r>
                 <w:r>
                   <w:rPr>
@@ -2810,7 +2877,7 @@
                     <w:noProof/>
                     <w:webHidden/>
                   </w:rPr>
-                  <w:t>25</w:t>
+                  <w:t>30</w:t>
                 </w:r>
                 <w:r>
                   <w:rPr>
@@ -2845,7 +2912,12 @@
               <w:u w:val="single"/>
             </w:rPr>
           </w:pPr>
-          <w:r>
+        </w:p>
+        <w:p>
+          <w:pPr>
+            <w:tabs>
+              <w:tab w:val="left" w:pos="1454"/>
+            </w:tabs>
             <w:rPr>
               <w:b/>
               <w:bCs/>
@@ -2853,8 +2925,7 @@
               <w:szCs w:val="40"/>
               <w:u w:val="single"/>
             </w:rPr>
-            <w:t>Table des figures :</w:t>
-          </w:r>
+          </w:pPr>
         </w:p>
         <w:p>
           <w:pPr>
@@ -2872,6 +2943,45 @@
         </w:p>
         <w:p>
           <w:pPr>
+            <w:tabs>
+              <w:tab w:val="left" w:pos="1454"/>
+            </w:tabs>
+            <w:rPr>
+              <w:b/>
+              <w:bCs/>
+              <w:sz w:val="40"/>
+              <w:szCs w:val="40"/>
+              <w:u w:val="single"/>
+            </w:rPr>
+          </w:pPr>
+          <w:r>
+            <w:rPr>
+              <w:b/>
+              <w:bCs/>
+              <w:sz w:val="40"/>
+              <w:szCs w:val="40"/>
+              <w:u w:val="single"/>
+            </w:rPr>
+            <w:lastRenderedPageBreak/>
+            <w:t>Table des figures :</w:t>
+          </w:r>
+        </w:p>
+        <w:p>
+          <w:pPr>
+            <w:tabs>
+              <w:tab w:val="left" w:pos="1454"/>
+            </w:tabs>
+            <w:rPr>
+              <w:b/>
+              <w:bCs/>
+              <w:sz w:val="40"/>
+              <w:szCs w:val="40"/>
+              <w:u w:val="single"/>
+            </w:rPr>
+          </w:pPr>
+        </w:p>
+        <w:p>
+          <w:pPr>
             <w:pStyle w:val="TableofFigures"/>
             <w:tabs>
               <w:tab w:val="right" w:leader="dot" w:pos="9062"/>
@@ -2891,7 +3001,7 @@
           <w:r>
             <w:fldChar w:fldCharType="separate"/>
           </w:r>
-          <w:hyperlink w:anchor="_Toc59720419" w:history="1">
+          <w:hyperlink w:anchor="_Toc63626505" w:history="1">
             <w:r>
               <w:rPr>
                 <w:rStyle w:val="Hyperlink"/>
@@ -2918,7 +3028,7 @@
                 <w:noProof/>
                 <w:webHidden/>
               </w:rPr>
-              <w:instrText xml:space="preserve"> PAGEREF _Toc59720419 \h </w:instrText>
+              <w:instrText xml:space="preserve"> PAGEREF _Toc63626505 \h </w:instrText>
             </w:r>
             <w:r>
               <w:rPr>
@@ -2961,7 +3071,7 @@
               <w:lang w:val="en-US"/>
             </w:rPr>
           </w:pPr>
-          <w:hyperlink w:anchor="_Toc59720420" w:history="1">
+          <w:hyperlink w:anchor="_Toc63626506" w:history="1">
             <w:r>
               <w:rPr>
                 <w:rStyle w:val="Hyperlink"/>
@@ -2988,7 +3098,7 @@
                 <w:noProof/>
                 <w:webHidden/>
               </w:rPr>
-              <w:instrText xml:space="preserve"> PAGEREF _Toc59720420 \h </w:instrText>
+              <w:instrText xml:space="preserve"> PAGEREF _Toc63626506 \h </w:instrText>
             </w:r>
             <w:r>
               <w:rPr>
@@ -3031,7 +3141,7 @@
               <w:lang w:val="en-US"/>
             </w:rPr>
           </w:pPr>
-          <w:hyperlink w:anchor="_Toc59720421" w:history="1">
+          <w:hyperlink w:anchor="_Toc63626507" w:history="1">
             <w:r>
               <w:rPr>
                 <w:rStyle w:val="Hyperlink"/>
@@ -3066,7 +3176,7 @@
                 <w:noProof/>
                 <w:webHidden/>
               </w:rPr>
-              <w:instrText xml:space="preserve"> PAGEREF _Toc59720421 \h </w:instrText>
+              <w:instrText xml:space="preserve"> PAGEREF _Toc63626507 \h </w:instrText>
             </w:r>
             <w:r>
               <w:rPr>
@@ -3109,7 +3219,7 @@
               <w:lang w:val="en-US"/>
             </w:rPr>
           </w:pPr>
-          <w:hyperlink w:anchor="_Toc59720422" w:history="1">
+          <w:hyperlink w:anchor="_Toc63626508" w:history="1">
             <w:r>
               <w:rPr>
                 <w:rStyle w:val="Hyperlink"/>
@@ -3144,7 +3254,7 @@
                 <w:noProof/>
                 <w:webHidden/>
               </w:rPr>
-              <w:instrText xml:space="preserve"> PAGEREF _Toc59720422 \h </w:instrText>
+              <w:instrText xml:space="preserve"> PAGEREF _Toc63626508 \h </w:instrText>
             </w:r>
             <w:r>
               <w:rPr>
@@ -3187,7 +3297,7 @@
               <w:lang w:val="en-US"/>
             </w:rPr>
           </w:pPr>
-          <w:hyperlink w:anchor="_Toc59720423" w:history="1">
+          <w:hyperlink w:anchor="_Toc63626509" w:history="1">
             <w:r>
               <w:rPr>
                 <w:rStyle w:val="Hyperlink"/>
@@ -3222,7 +3332,7 @@
                 <w:noProof/>
                 <w:webHidden/>
               </w:rPr>
-              <w:instrText xml:space="preserve"> PAGEREF _Toc59720423 \h </w:instrText>
+              <w:instrText xml:space="preserve"> PAGEREF _Toc63626509 \h </w:instrText>
             </w:r>
             <w:r>
               <w:rPr>
@@ -3265,7 +3375,7 @@
               <w:lang w:val="en-US"/>
             </w:rPr>
           </w:pPr>
-          <w:hyperlink w:anchor="_Toc59720424" w:history="1">
+          <w:hyperlink w:anchor="_Toc63626510" w:history="1">
             <w:r>
               <w:rPr>
                 <w:rStyle w:val="Hyperlink"/>
@@ -3300,7 +3410,7 @@
                 <w:noProof/>
                 <w:webHidden/>
               </w:rPr>
-              <w:instrText xml:space="preserve"> PAGEREF _Toc59720424 \h </w:instrText>
+              <w:instrText xml:space="preserve"> PAGEREF _Toc63626510 \h </w:instrText>
             </w:r>
             <w:r>
               <w:rPr>
@@ -3343,7 +3453,7 @@
               <w:lang w:val="en-US"/>
             </w:rPr>
           </w:pPr>
-          <w:hyperlink w:anchor="_Toc59720425" w:history="1">
+          <w:hyperlink w:anchor="_Toc63626511" w:history="1">
             <w:r>
               <w:rPr>
                 <w:rStyle w:val="Hyperlink"/>
@@ -3378,7 +3488,7 @@
                 <w:noProof/>
                 <w:webHidden/>
               </w:rPr>
-              <w:instrText xml:space="preserve"> PAGEREF _Toc59720425 \h </w:instrText>
+              <w:instrText xml:space="preserve"> PAGEREF _Toc63626511 \h </w:instrText>
             </w:r>
             <w:r>
               <w:rPr>
@@ -3421,7 +3531,7 @@
               <w:lang w:val="en-US"/>
             </w:rPr>
           </w:pPr>
-          <w:hyperlink w:anchor="_Toc59720426" w:history="1">
+          <w:hyperlink w:anchor="_Toc63626512" w:history="1">
             <w:r>
               <w:rPr>
                 <w:rStyle w:val="Hyperlink"/>
@@ -3456,7 +3566,7 @@
                 <w:noProof/>
                 <w:webHidden/>
               </w:rPr>
-              <w:instrText xml:space="preserve"> PAGEREF _Toc59720426 \h </w:instrText>
+              <w:instrText xml:space="preserve"> PAGEREF _Toc63626512 \h </w:instrText>
             </w:r>
             <w:r>
               <w:rPr>
@@ -3499,7 +3609,7 @@
               <w:lang w:val="en-US"/>
             </w:rPr>
           </w:pPr>
-          <w:hyperlink w:anchor="_Toc59720427" w:history="1">
+          <w:hyperlink w:anchor="_Toc63626513" w:history="1">
             <w:r>
               <w:rPr>
                 <w:rStyle w:val="Hyperlink"/>
@@ -3526,7 +3636,7 @@
                 <w:noProof/>
                 <w:webHidden/>
               </w:rPr>
-              <w:instrText xml:space="preserve"> PAGEREF _Toc59720427 \h </w:instrText>
+              <w:instrText xml:space="preserve"> PAGEREF _Toc63626513 \h </w:instrText>
             </w:r>
             <w:r>
               <w:rPr>
@@ -3569,7 +3679,7 @@
               <w:lang w:val="en-US"/>
             </w:rPr>
           </w:pPr>
-          <w:hyperlink w:anchor="_Toc59720428" w:history="1">
+          <w:hyperlink w:anchor="_Toc63626514" w:history="1">
             <w:r>
               <w:rPr>
                 <w:rStyle w:val="Hyperlink"/>
@@ -3604,7 +3714,7 @@
                 <w:noProof/>
                 <w:webHidden/>
               </w:rPr>
-              <w:instrText xml:space="preserve"> PAGEREF _Toc59720428 \h </w:instrText>
+              <w:instrText xml:space="preserve"> PAGEREF _Toc63626514 \h </w:instrText>
             </w:r>
             <w:r>
               <w:rPr>
@@ -3647,7 +3757,7 @@
               <w:lang w:val="en-US"/>
             </w:rPr>
           </w:pPr>
-          <w:hyperlink w:anchor="_Toc59720429" w:history="1">
+          <w:hyperlink w:anchor="_Toc63626515" w:history="1">
             <w:r>
               <w:rPr>
                 <w:rStyle w:val="Hyperlink"/>
@@ -3674,7 +3784,7 @@
                 <w:noProof/>
                 <w:webHidden/>
               </w:rPr>
-              <w:instrText xml:space="preserve"> PAGEREF _Toc59720429 \h </w:instrText>
+              <w:instrText xml:space="preserve"> PAGEREF _Toc63626515 \h </w:instrText>
             </w:r>
             <w:r>
               <w:rPr>
@@ -3717,7 +3827,7 @@
               <w:lang w:val="en-US"/>
             </w:rPr>
           </w:pPr>
-          <w:hyperlink w:anchor="_Toc59720430" w:history="1">
+          <w:hyperlink w:anchor="_Toc63626516" w:history="1">
             <w:r>
               <w:rPr>
                 <w:rStyle w:val="Hyperlink"/>
@@ -3752,7 +3862,7 @@
                 <w:noProof/>
                 <w:webHidden/>
               </w:rPr>
-              <w:instrText xml:space="preserve"> PAGEREF _Toc59720430 \h </w:instrText>
+              <w:instrText xml:space="preserve"> PAGEREF _Toc63626516 \h </w:instrText>
             </w:r>
             <w:r>
               <w:rPr>
@@ -3795,7 +3905,7 @@
               <w:lang w:val="en-US"/>
             </w:rPr>
           </w:pPr>
-          <w:hyperlink w:anchor="_Toc59720431" w:history="1">
+          <w:hyperlink w:anchor="_Toc63626517" w:history="1">
             <w:r>
               <w:rPr>
                 <w:rStyle w:val="Hyperlink"/>
@@ -3830,7 +3940,7 @@
                 <w:noProof/>
                 <w:webHidden/>
               </w:rPr>
-              <w:instrText xml:space="preserve"> PAGEREF _Toc59720431 \h </w:instrText>
+              <w:instrText xml:space="preserve"> PAGEREF _Toc63626517 \h </w:instrText>
             </w:r>
             <w:r>
               <w:rPr>
@@ -3873,7 +3983,7 @@
               <w:lang w:val="en-US"/>
             </w:rPr>
           </w:pPr>
-          <w:hyperlink w:anchor="_Toc59720432" w:history="1">
+          <w:hyperlink w:anchor="_Toc63626518" w:history="1">
             <w:r>
               <w:rPr>
                 <w:rStyle w:val="Hyperlink"/>
@@ -3908,7 +4018,7 @@
                 <w:noProof/>
                 <w:webHidden/>
               </w:rPr>
-              <w:instrText xml:space="preserve"> PAGEREF _Toc59720432 \h </w:instrText>
+              <w:instrText xml:space="preserve"> PAGEREF _Toc63626518 \h </w:instrText>
             </w:r>
             <w:r>
               <w:rPr>
@@ -3951,7 +4061,7 @@
               <w:lang w:val="en-US"/>
             </w:rPr>
           </w:pPr>
-          <w:hyperlink w:anchor="_Toc59720433" w:history="1">
+          <w:hyperlink w:anchor="_Toc63626519" w:history="1">
             <w:r>
               <w:rPr>
                 <w:rStyle w:val="Hyperlink"/>
@@ -3986,7 +4096,7 @@
                 <w:noProof/>
                 <w:webHidden/>
               </w:rPr>
-              <w:instrText xml:space="preserve"> PAGEREF _Toc59720433 \h </w:instrText>
+              <w:instrText xml:space="preserve"> PAGEREF _Toc63626519 \h </w:instrText>
             </w:r>
             <w:r>
               <w:rPr>
@@ -4029,7 +4139,7 @@
               <w:lang w:val="en-US"/>
             </w:rPr>
           </w:pPr>
-          <w:hyperlink w:anchor="_Toc59720434" w:history="1">
+          <w:hyperlink w:anchor="_Toc63626520" w:history="1">
             <w:r>
               <w:rPr>
                 <w:rStyle w:val="Hyperlink"/>
@@ -4056,7 +4166,7 @@
                 <w:noProof/>
                 <w:webHidden/>
               </w:rPr>
-              <w:instrText xml:space="preserve"> PAGEREF _Toc59720434 \h </w:instrText>
+              <w:instrText xml:space="preserve"> PAGEREF _Toc63626520 \h </w:instrText>
             </w:r>
             <w:r>
               <w:rPr>
@@ -4099,7 +4209,7 @@
               <w:lang w:val="en-US"/>
             </w:rPr>
           </w:pPr>
-          <w:hyperlink w:anchor="_Toc59720435" w:history="1">
+          <w:hyperlink w:anchor="_Toc63626521" w:history="1">
             <w:r>
               <w:rPr>
                 <w:rStyle w:val="Hyperlink"/>
@@ -4126,7 +4236,7 @@
                 <w:noProof/>
                 <w:webHidden/>
               </w:rPr>
-              <w:instrText xml:space="preserve"> PAGEREF _Toc59720435 \h </w:instrText>
+              <w:instrText xml:space="preserve"> PAGEREF _Toc63626521 \h </w:instrText>
             </w:r>
             <w:r>
               <w:rPr>
@@ -4169,7 +4279,7 @@
               <w:lang w:val="en-US"/>
             </w:rPr>
           </w:pPr>
-          <w:hyperlink w:anchor="_Toc59720436" w:history="1">
+          <w:hyperlink w:anchor="_Toc63626522" w:history="1">
             <w:r>
               <w:rPr>
                 <w:rStyle w:val="Hyperlink"/>
@@ -4196,7 +4306,7 @@
                 <w:noProof/>
                 <w:webHidden/>
               </w:rPr>
-              <w:instrText xml:space="preserve"> PAGEREF _Toc59720436 \h </w:instrText>
+              <w:instrText xml:space="preserve"> PAGEREF _Toc63626522 \h </w:instrText>
             </w:r>
             <w:r>
               <w:rPr>
@@ -4239,7 +4349,7 @@
               <w:lang w:val="en-US"/>
             </w:rPr>
           </w:pPr>
-          <w:hyperlink w:anchor="_Toc59720437" w:history="1">
+          <w:hyperlink w:anchor="_Toc63626523" w:history="1">
             <w:r>
               <w:rPr>
                 <w:rStyle w:val="Hyperlink"/>
@@ -4274,7 +4384,7 @@
                 <w:noProof/>
                 <w:webHidden/>
               </w:rPr>
-              <w:instrText xml:space="preserve"> PAGEREF _Toc59720437 \h </w:instrText>
+              <w:instrText xml:space="preserve"> PAGEREF _Toc63626523 \h </w:instrText>
             </w:r>
             <w:r>
               <w:rPr>
@@ -4317,7 +4427,7 @@
               <w:lang w:val="en-US"/>
             </w:rPr>
           </w:pPr>
-          <w:hyperlink w:anchor="_Toc59720438" w:history="1">
+          <w:hyperlink w:anchor="_Toc63626524" w:history="1">
             <w:r>
               <w:rPr>
                 <w:rStyle w:val="Hyperlink"/>
@@ -4352,7 +4462,7 @@
                 <w:noProof/>
                 <w:webHidden/>
               </w:rPr>
-              <w:instrText xml:space="preserve"> PAGEREF _Toc59720438 \h </w:instrText>
+              <w:instrText xml:space="preserve"> PAGEREF _Toc63626524 \h </w:instrText>
             </w:r>
             <w:r>
               <w:rPr>
@@ -4395,7 +4505,7 @@
               <w:lang w:val="en-US"/>
             </w:rPr>
           </w:pPr>
-          <w:hyperlink w:anchor="_Toc59720439" w:history="1">
+          <w:hyperlink w:anchor="_Toc63626525" w:history="1">
             <w:r>
               <w:rPr>
                 <w:rStyle w:val="Hyperlink"/>
@@ -4422,7 +4532,7 @@
                 <w:noProof/>
                 <w:webHidden/>
               </w:rPr>
-              <w:instrText xml:space="preserve"> PAGEREF _Toc59720439 \h </w:instrText>
+              <w:instrText xml:space="preserve"> PAGEREF _Toc63626525 \h </w:instrText>
             </w:r>
             <w:r>
               <w:rPr>
@@ -4465,7 +4575,7 @@
               <w:lang w:val="en-US"/>
             </w:rPr>
           </w:pPr>
-          <w:hyperlink w:anchor="_Toc59720440" w:history="1">
+          <w:hyperlink w:anchor="_Toc63626526" w:history="1">
             <w:r>
               <w:rPr>
                 <w:rStyle w:val="Hyperlink"/>
@@ -4492,7 +4602,7 @@
                 <w:noProof/>
                 <w:webHidden/>
               </w:rPr>
-              <w:instrText xml:space="preserve"> PAGEREF _Toc59720440 \h </w:instrText>
+              <w:instrText xml:space="preserve"> PAGEREF _Toc63626526 \h </w:instrText>
             </w:r>
             <w:r>
               <w:rPr>
@@ -4535,7 +4645,7 @@
               <w:lang w:val="en-US"/>
             </w:rPr>
           </w:pPr>
-          <w:hyperlink w:anchor="_Toc59720441" w:history="1">
+          <w:hyperlink w:anchor="_Toc63626527" w:history="1">
             <w:r>
               <w:rPr>
                 <w:rStyle w:val="Hyperlink"/>
@@ -4570,7 +4680,7 @@
                 <w:noProof/>
                 <w:webHidden/>
               </w:rPr>
-              <w:instrText xml:space="preserve"> PAGEREF _Toc59720441 \h </w:instrText>
+              <w:instrText xml:space="preserve"> PAGEREF _Toc63626527 \h </w:instrText>
             </w:r>
             <w:r>
               <w:rPr>
@@ -4613,7 +4723,7 @@
               <w:lang w:val="en-US"/>
             </w:rPr>
           </w:pPr>
-          <w:hyperlink w:anchor="_Toc59720442" w:history="1">
+          <w:hyperlink w:anchor="_Toc63626528" w:history="1">
             <w:r>
               <w:rPr>
                 <w:rStyle w:val="Hyperlink"/>
@@ -4648,7 +4758,7 @@
                 <w:noProof/>
                 <w:webHidden/>
               </w:rPr>
-              <w:instrText xml:space="preserve"> PAGEREF _Toc59720442 \h </w:instrText>
+              <w:instrText xml:space="preserve"> PAGEREF _Toc63626528 \h </w:instrText>
             </w:r>
             <w:r>
               <w:rPr>
@@ -4669,6 +4779,373 @@
                 <w:webHidden/>
               </w:rPr>
               <w:t>22</w:t>
+            </w:r>
+            <w:r>
+              <w:rPr>
+                <w:noProof/>
+                <w:webHidden/>
+              </w:rPr>
+              <w:fldChar w:fldCharType="end"/>
+            </w:r>
+          </w:hyperlink>
+        </w:p>
+        <w:p>
+          <w:pPr>
+            <w:pStyle w:val="TableofFigures"/>
+            <w:tabs>
+              <w:tab w:val="right" w:leader="dot" w:pos="9062"/>
+            </w:tabs>
+            <w:rPr>
+              <w:rFonts w:asciiTheme="minorHAnsi" w:eastAsiaTheme="minorEastAsia" w:hAnsiTheme="minorHAnsi"/>
+              <w:noProof/>
+              <w:lang w:val="en-US"/>
+            </w:rPr>
+          </w:pPr>
+          <w:hyperlink w:anchor="_Toc63626529" w:history="1">
+            <w:r>
+              <w:rPr>
+                <w:rStyle w:val="Hyperlink"/>
+                <w:noProof/>
+                <w:lang w:val="en-US"/>
+              </w:rPr>
+              <w:t>Figure 25, wireframe smartphone user compte personnel</w:t>
+            </w:r>
+            <w:r>
+              <w:rPr>
+                <w:noProof/>
+                <w:webHidden/>
+              </w:rPr>
+              <w:tab/>
+            </w:r>
+            <w:r>
+              <w:rPr>
+                <w:noProof/>
+                <w:webHidden/>
+              </w:rPr>
+              <w:fldChar w:fldCharType="begin"/>
+            </w:r>
+            <w:r>
+              <w:rPr>
+                <w:noProof/>
+                <w:webHidden/>
+              </w:rPr>
+              <w:instrText xml:space="preserve"> PAGEREF _Toc63626529 \h </w:instrText>
+            </w:r>
+            <w:r>
+              <w:rPr>
+                <w:noProof/>
+                <w:webHidden/>
+              </w:rPr>
+            </w:r>
+            <w:r>
+              <w:rPr>
+                <w:noProof/>
+                <w:webHidden/>
+              </w:rPr>
+              <w:fldChar w:fldCharType="separate"/>
+            </w:r>
+            <w:r>
+              <w:rPr>
+                <w:noProof/>
+                <w:webHidden/>
+              </w:rPr>
+              <w:t>23</w:t>
+            </w:r>
+            <w:r>
+              <w:rPr>
+                <w:noProof/>
+                <w:webHidden/>
+              </w:rPr>
+              <w:fldChar w:fldCharType="end"/>
+            </w:r>
+          </w:hyperlink>
+        </w:p>
+        <w:p>
+          <w:pPr>
+            <w:pStyle w:val="TableofFigures"/>
+            <w:tabs>
+              <w:tab w:val="right" w:leader="dot" w:pos="9062"/>
+            </w:tabs>
+            <w:rPr>
+              <w:rFonts w:asciiTheme="minorHAnsi" w:eastAsiaTheme="minorEastAsia" w:hAnsiTheme="minorHAnsi"/>
+              <w:noProof/>
+              <w:lang w:val="en-US"/>
+            </w:rPr>
+          </w:pPr>
+          <w:hyperlink w:anchor="_Toc63626530" w:history="1">
+            <w:r>
+              <w:rPr>
+                <w:rStyle w:val="Hyperlink"/>
+                <w:noProof/>
+              </w:rPr>
+              <w:t>Figure 26, wireframe smartphone user classement général</w:t>
+            </w:r>
+            <w:r>
+              <w:rPr>
+                <w:noProof/>
+                <w:webHidden/>
+              </w:rPr>
+              <w:tab/>
+            </w:r>
+            <w:r>
+              <w:rPr>
+                <w:noProof/>
+                <w:webHidden/>
+              </w:rPr>
+              <w:fldChar w:fldCharType="begin"/>
+            </w:r>
+            <w:r>
+              <w:rPr>
+                <w:noProof/>
+                <w:webHidden/>
+              </w:rPr>
+              <w:instrText xml:space="preserve"> PAGEREF _Toc63626530 \h </w:instrText>
+            </w:r>
+            <w:r>
+              <w:rPr>
+                <w:noProof/>
+                <w:webHidden/>
+              </w:rPr>
+            </w:r>
+            <w:r>
+              <w:rPr>
+                <w:noProof/>
+                <w:webHidden/>
+              </w:rPr>
+              <w:fldChar w:fldCharType="separate"/>
+            </w:r>
+            <w:r>
+              <w:rPr>
+                <w:noProof/>
+                <w:webHidden/>
+              </w:rPr>
+              <w:t>24</w:t>
+            </w:r>
+            <w:r>
+              <w:rPr>
+                <w:noProof/>
+                <w:webHidden/>
+              </w:rPr>
+              <w:fldChar w:fldCharType="end"/>
+            </w:r>
+          </w:hyperlink>
+        </w:p>
+        <w:p>
+          <w:pPr>
+            <w:pStyle w:val="TableofFigures"/>
+            <w:tabs>
+              <w:tab w:val="right" w:leader="dot" w:pos="9062"/>
+            </w:tabs>
+            <w:rPr>
+              <w:rFonts w:asciiTheme="minorHAnsi" w:eastAsiaTheme="minorEastAsia" w:hAnsiTheme="minorHAnsi"/>
+              <w:noProof/>
+              <w:lang w:val="en-US"/>
+            </w:rPr>
+          </w:pPr>
+          <w:hyperlink w:anchor="_Toc63626531" w:history="1">
+            <w:r>
+              <w:rPr>
+                <w:rStyle w:val="Hyperlink"/>
+                <w:noProof/>
+              </w:rPr>
+              <w:t>Figure 27</w:t>
+            </w:r>
+            <w:r>
+              <w:rPr>
+                <w:rStyle w:val="Hyperlink"/>
+                <w:noProof/>
+                <w:lang w:val="en-US"/>
+              </w:rPr>
+              <w:t>, wireframe smartphone user informations</w:t>
+            </w:r>
+            <w:r>
+              <w:rPr>
+                <w:noProof/>
+                <w:webHidden/>
+              </w:rPr>
+              <w:tab/>
+            </w:r>
+            <w:r>
+              <w:rPr>
+                <w:noProof/>
+                <w:webHidden/>
+              </w:rPr>
+              <w:fldChar w:fldCharType="begin"/>
+            </w:r>
+            <w:r>
+              <w:rPr>
+                <w:noProof/>
+                <w:webHidden/>
+              </w:rPr>
+              <w:instrText xml:space="preserve"> PAGEREF _Toc63626531 \h </w:instrText>
+            </w:r>
+            <w:r>
+              <w:rPr>
+                <w:noProof/>
+                <w:webHidden/>
+              </w:rPr>
+            </w:r>
+            <w:r>
+              <w:rPr>
+                <w:noProof/>
+                <w:webHidden/>
+              </w:rPr>
+              <w:fldChar w:fldCharType="separate"/>
+            </w:r>
+            <w:r>
+              <w:rPr>
+                <w:noProof/>
+                <w:webHidden/>
+              </w:rPr>
+              <w:t>25</w:t>
+            </w:r>
+            <w:r>
+              <w:rPr>
+                <w:noProof/>
+                <w:webHidden/>
+              </w:rPr>
+              <w:fldChar w:fldCharType="end"/>
+            </w:r>
+          </w:hyperlink>
+        </w:p>
+        <w:p>
+          <w:pPr>
+            <w:pStyle w:val="TableofFigures"/>
+            <w:tabs>
+              <w:tab w:val="right" w:leader="dot" w:pos="9062"/>
+            </w:tabs>
+            <w:rPr>
+              <w:rFonts w:asciiTheme="minorHAnsi" w:eastAsiaTheme="minorEastAsia" w:hAnsiTheme="minorHAnsi"/>
+              <w:noProof/>
+              <w:lang w:val="en-US"/>
+            </w:rPr>
+          </w:pPr>
+          <w:hyperlink w:anchor="_Toc63626532" w:history="1">
+            <w:r>
+              <w:rPr>
+                <w:rStyle w:val="Hyperlink"/>
+                <w:noProof/>
+              </w:rPr>
+              <w:t>Figure 28</w:t>
+            </w:r>
+            <w:r>
+              <w:rPr>
+                <w:rStyle w:val="Hyperlink"/>
+                <w:noProof/>
+                <w:lang w:val="en-US"/>
+              </w:rPr>
+              <w:t>, wireframe smartphone user défis</w:t>
+            </w:r>
+            <w:r>
+              <w:rPr>
+                <w:noProof/>
+                <w:webHidden/>
+              </w:rPr>
+              <w:tab/>
+            </w:r>
+            <w:r>
+              <w:rPr>
+                <w:noProof/>
+                <w:webHidden/>
+              </w:rPr>
+              <w:fldChar w:fldCharType="begin"/>
+            </w:r>
+            <w:r>
+              <w:rPr>
+                <w:noProof/>
+                <w:webHidden/>
+              </w:rPr>
+              <w:instrText xml:space="preserve"> PAGEREF _Toc63626532 \h </w:instrText>
+            </w:r>
+            <w:r>
+              <w:rPr>
+                <w:noProof/>
+                <w:webHidden/>
+              </w:rPr>
+            </w:r>
+            <w:r>
+              <w:rPr>
+                <w:noProof/>
+                <w:webHidden/>
+              </w:rPr>
+              <w:fldChar w:fldCharType="separate"/>
+            </w:r>
+            <w:r>
+              <w:rPr>
+                <w:noProof/>
+                <w:webHidden/>
+              </w:rPr>
+              <w:t>26</w:t>
+            </w:r>
+            <w:r>
+              <w:rPr>
+                <w:noProof/>
+                <w:webHidden/>
+              </w:rPr>
+              <w:fldChar w:fldCharType="end"/>
+            </w:r>
+          </w:hyperlink>
+        </w:p>
+        <w:p>
+          <w:pPr>
+            <w:pStyle w:val="TableofFigures"/>
+            <w:tabs>
+              <w:tab w:val="right" w:leader="dot" w:pos="9062"/>
+            </w:tabs>
+            <w:rPr>
+              <w:rFonts w:asciiTheme="minorHAnsi" w:eastAsiaTheme="minorEastAsia" w:hAnsiTheme="minorHAnsi"/>
+              <w:noProof/>
+              <w:lang w:val="en-US"/>
+            </w:rPr>
+          </w:pPr>
+          <w:hyperlink w:anchor="_Toc63626533" w:history="1">
+            <w:r>
+              <w:rPr>
+                <w:rStyle w:val="Hyperlink"/>
+                <w:noProof/>
+              </w:rPr>
+              <w:t>Figure 29, wireframe smartphone user remettre défi</w:t>
+            </w:r>
+            <w:r>
+              <w:rPr>
+                <w:noProof/>
+                <w:webHidden/>
+              </w:rPr>
+              <w:tab/>
+            </w:r>
+            <w:r>
+              <w:rPr>
+                <w:noProof/>
+                <w:webHidden/>
+              </w:rPr>
+              <w:fldChar w:fldCharType="begin"/>
+            </w:r>
+            <w:r>
+              <w:rPr>
+                <w:noProof/>
+                <w:webHidden/>
+              </w:rPr>
+              <w:instrText xml:space="preserve"> PAGEREF _Toc63626533 \h </w:instrText>
+            </w:r>
+            <w:r>
+              <w:rPr>
+                <w:noProof/>
+                <w:webHidden/>
+              </w:rPr>
+            </w:r>
+            <w:r>
+              <w:rPr>
+                <w:noProof/>
+                <w:webHidden/>
+              </w:rPr>
+              <w:fldChar w:fldCharType="separate"/>
+            </w:r>
+            <w:r>
+              <w:rPr>
+                <w:noProof/>
+                <w:webHidden/>
+              </w:rPr>
+              <w:t>27</w:t>
             </w:r>
             <w:r>
               <w:rPr>
@@ -4761,44 +5238,9 @@
         </w:p>
         <w:p>
           <w:pPr>
-            <w:tabs>
-              <w:tab w:val="left" w:pos="1454"/>
-            </w:tabs>
-          </w:pPr>
-        </w:p>
-        <w:p>
-          <w:pPr>
-            <w:tabs>
-              <w:tab w:val="left" w:pos="1454"/>
-            </w:tabs>
-          </w:pPr>
-        </w:p>
-        <w:p>
-          <w:pPr>
-            <w:tabs>
-              <w:tab w:val="left" w:pos="1454"/>
-            </w:tabs>
-          </w:pPr>
-        </w:p>
-        <w:p>
-          <w:pPr>
-            <w:tabs>
-              <w:tab w:val="left" w:pos="1454"/>
-            </w:tabs>
-          </w:pPr>
-        </w:p>
-        <w:p>
-          <w:pPr>
-            <w:tabs>
-              <w:tab w:val="left" w:pos="1454"/>
-            </w:tabs>
-          </w:pPr>
-        </w:p>
-        <w:p>
-          <w:pPr>
             <w:pStyle w:val="Heading1"/>
           </w:pPr>
-          <w:bookmarkStart w:id="0" w:name="_Toc62563897"/>
+          <w:bookmarkStart w:id="0" w:name="_Toc63807908"/>
           <w:r>
             <w:lastRenderedPageBreak/>
             <w:t>Suivi et informations concernant ce document</w:t>
@@ -4809,7 +5251,7 @@
           <w:pPr>
             <w:pStyle w:val="Heading2"/>
           </w:pPr>
-          <w:bookmarkStart w:id="1" w:name="_Toc62563898"/>
+          <w:bookmarkStart w:id="1" w:name="_Toc63807909"/>
           <w:r>
             <w:t>Présentation</w:t>
           </w:r>
@@ -4856,7 +5298,7 @@
           <w:pPr>
             <w:pStyle w:val="Heading2"/>
           </w:pPr>
-          <w:bookmarkStart w:id="2" w:name="_Toc62563899"/>
+          <w:bookmarkStart w:id="2" w:name="_Toc63807910"/>
           <w:r>
             <w:t>Diffusion du document</w:t>
           </w:r>
@@ -5040,7 +5482,7 @@
           <w:pPr>
             <w:pStyle w:val="Heading2"/>
           </w:pPr>
-          <w:bookmarkStart w:id="3" w:name="_Toc62563900"/>
+          <w:bookmarkStart w:id="3" w:name="_Toc63807911"/>
           <w:r>
             <w:t>Historique des modifications</w:t>
           </w:r>
@@ -5307,13 +5749,67 @@
               </w:p>
             </w:tc>
           </w:tr>
+          <w:tr>
+            <w:tc>
+              <w:tcPr>
+                <w:tcW w:w="1271" w:type="dxa"/>
+              </w:tcPr>
+              <w:p>
+                <w:pPr>
+                  <w:jc w:val="center"/>
+                </w:pPr>
+                <w:r>
+                  <w:t>1.0</w:t>
+                </w:r>
+              </w:p>
+            </w:tc>
+            <w:tc>
+              <w:tcPr>
+                <w:tcW w:w="1559" w:type="dxa"/>
+              </w:tcPr>
+              <w:p>
+                <w:pPr>
+                  <w:jc w:val="center"/>
+                </w:pPr>
+                <w:r>
+                  <w:t>X</w:t>
+                </w:r>
+              </w:p>
+            </w:tc>
+            <w:tc>
+              <w:tcPr>
+                <w:tcW w:w="5103" w:type="dxa"/>
+              </w:tcPr>
+              <w:p>
+                <w:pPr>
+                  <w:jc w:val="center"/>
+                </w:pPr>
+                <w:r>
+                  <w:t>Mise à jour générale</w:t>
+                </w:r>
+              </w:p>
+            </w:tc>
+            <w:tc>
+              <w:tcPr>
+                <w:tcW w:w="1129" w:type="dxa"/>
+              </w:tcPr>
+              <w:p>
+                <w:pPr>
+                  <w:jc w:val="center"/>
+                </w:pPr>
+                <w:r>
+                  <w:t>2021/02/10</w:t>
+                </w:r>
+              </w:p>
+            </w:tc>
+          </w:tr>
         </w:tbl>
         <w:p/>
         <w:p>
           <w:pPr>
             <w:pStyle w:val="Heading2"/>
           </w:pPr>
-          <w:bookmarkStart w:id="4" w:name="_Toc62563901"/>
+          <w:bookmarkStart w:id="4" w:name="_Toc63807912"/>
           <w:r>
             <w:lastRenderedPageBreak/>
             <w:t>Glossaire</w:t>
@@ -5668,7 +6164,7 @@
           <w:pPr>
             <w:pStyle w:val="Heading2"/>
           </w:pPr>
-          <w:bookmarkStart w:id="5" w:name="_Toc62563902"/>
+          <w:bookmarkStart w:id="5" w:name="_Toc63807913"/>
           <w:r>
             <w:t>Documents applicables</w:t>
           </w:r>
@@ -5841,7 +6337,7 @@
           <w:pPr>
             <w:pStyle w:val="Heading2"/>
           </w:pPr>
-          <w:bookmarkStart w:id="6" w:name="_Toc62563903"/>
+          <w:bookmarkStart w:id="6" w:name="_Toc63807914"/>
           <w:r>
             <w:t>Document de référence</w:t>
           </w:r>
@@ -5947,7 +6443,7 @@
           <w:pPr>
             <w:pStyle w:val="Heading1"/>
           </w:pPr>
-          <w:bookmarkStart w:id="7" w:name="_Toc62563904"/>
+          <w:bookmarkStart w:id="7" w:name="_Toc63807915"/>
           <w:r>
             <w:lastRenderedPageBreak/>
             <w:t>Analyse du projet</w:t>
@@ -5958,7 +6454,7 @@
           <w:pPr>
             <w:pStyle w:val="Heading2"/>
           </w:pPr>
-          <w:bookmarkStart w:id="8" w:name="_Toc62563905"/>
+          <w:bookmarkStart w:id="8" w:name="_Toc63807916"/>
           <w:r>
             <w:t>Les enjeux</w:t>
           </w:r>
@@ -6009,7 +6505,7 @@
           <w:pPr>
             <w:pStyle w:val="Heading2"/>
           </w:pPr>
-          <w:bookmarkStart w:id="9" w:name="_Toc62563906"/>
+          <w:bookmarkStart w:id="9" w:name="_Toc63807917"/>
           <w:r>
             <w:t>Les objectifs</w:t>
           </w:r>
@@ -6056,7 +6552,7 @@
           <w:pPr>
             <w:pStyle w:val="Heading2"/>
           </w:pPr>
-          <w:bookmarkStart w:id="10" w:name="_Toc62563907"/>
+          <w:bookmarkStart w:id="10" w:name="_Toc63807918"/>
           <w:r>
             <w:t>Les moyens</w:t>
           </w:r>
@@ -6071,7 +6567,7 @@
           <w:pPr>
             <w:pStyle w:val="Heading2"/>
           </w:pPr>
-          <w:bookmarkStart w:id="11" w:name="_Toc62563908"/>
+          <w:bookmarkStart w:id="11" w:name="_Toc63807919"/>
           <w:r>
             <w:lastRenderedPageBreak/>
             <w:t>Les rôles et les responsabilités de chacun</w:t>
@@ -6087,7 +6583,7 @@
           <w:pPr>
             <w:pStyle w:val="Heading2"/>
           </w:pPr>
-          <w:bookmarkStart w:id="12" w:name="_Toc62563909"/>
+          <w:bookmarkStart w:id="12" w:name="_Toc63807920"/>
           <w:r>
             <w:rPr>
               <w:noProof/>
@@ -6238,7 +6734,7 @@
           <w:pPr>
             <w:pStyle w:val="Heading2"/>
           </w:pPr>
-          <w:bookmarkStart w:id="13" w:name="_Toc62563910"/>
+          <w:bookmarkStart w:id="13" w:name="_Toc63807921"/>
           <w:r>
             <w:lastRenderedPageBreak/>
             <w:t>Backlog</w:t>
@@ -6374,7 +6870,7 @@
           <w:pPr>
             <w:pStyle w:val="Heading2"/>
           </w:pPr>
-          <w:bookmarkStart w:id="14" w:name="_Toc62563911"/>
+          <w:bookmarkStart w:id="14" w:name="_Toc63807922"/>
           <w:r>
             <w:t>Devis du projet complet</w:t>
           </w:r>
@@ -6694,7 +7190,7 @@
           <w:pPr>
             <w:pStyle w:val="Heading1"/>
           </w:pPr>
-          <w:bookmarkStart w:id="15" w:name="_Toc62563912"/>
+          <w:bookmarkStart w:id="15" w:name="_Toc63807923"/>
           <w:r>
             <w:t>Technologies web</w:t>
           </w:r>
@@ -6704,7 +7200,7 @@
           <w:pPr>
             <w:pStyle w:val="Heading2"/>
           </w:pPr>
-          <w:bookmarkStart w:id="16" w:name="_Toc62563913"/>
+          <w:bookmarkStart w:id="16" w:name="_Toc63807924"/>
           <w:r>
             <w:t>Wireframes</w:t>
           </w:r>
@@ -6778,18 +7274,31 @@
           <w:pPr>
             <w:pStyle w:val="Caption"/>
           </w:pPr>
-          <w:bookmarkStart w:id="17" w:name="_Toc59720419"/>
+          <w:bookmarkStart w:id="17" w:name="_Toc63626505"/>
           <w:r>
             <w:t xml:space="preserve">Figure </w:t>
           </w:r>
-          <w:fldSimple w:instr=" SEQ Figure \* ARABIC ">
-            <w:r>
-              <w:rPr>
-                <w:noProof/>
-              </w:rPr>
-              <w:t>1</w:t>
-            </w:r>
-          </w:fldSimple>
+          <w:r>
+            <w:fldChar w:fldCharType="begin"/>
+          </w:r>
+          <w:r>
+            <w:instrText xml:space="preserve"> SEQ Figure \* ARABIC </w:instrText>
+          </w:r>
+          <w:r>
+            <w:fldChar w:fldCharType="separate"/>
+          </w:r>
+          <w:r>
+            <w:rPr>
+              <w:noProof/>
+            </w:rPr>
+            <w:t>1</w:t>
+          </w:r>
+          <w:r>
+            <w:rPr>
+              <w:noProof/>
+            </w:rPr>
+            <w:fldChar w:fldCharType="end"/>
+          </w:r>
           <w:r>
             <w:t>, wireframe visiteur accueil</w:t>
           </w:r>
@@ -6860,18 +7369,31 @@
           <w:pPr>
             <w:pStyle w:val="Caption"/>
           </w:pPr>
-          <w:bookmarkStart w:id="18" w:name="_Toc59720420"/>
+          <w:bookmarkStart w:id="18" w:name="_Toc63626506"/>
           <w:r>
             <w:t xml:space="preserve">Figure </w:t>
           </w:r>
-          <w:fldSimple w:instr=" SEQ Figure \* ARABIC ">
-            <w:r>
-              <w:rPr>
-                <w:noProof/>
-              </w:rPr>
-              <w:t>2</w:t>
-            </w:r>
-          </w:fldSimple>
+          <w:r>
+            <w:fldChar w:fldCharType="begin"/>
+          </w:r>
+          <w:r>
+            <w:instrText xml:space="preserve"> SEQ Figure \* ARABIC </w:instrText>
+          </w:r>
+          <w:r>
+            <w:fldChar w:fldCharType="separate"/>
+          </w:r>
+          <w:r>
+            <w:rPr>
+              <w:noProof/>
+            </w:rPr>
+            <w:t>2</w:t>
+          </w:r>
+          <w:r>
+            <w:rPr>
+              <w:noProof/>
+            </w:rPr>
+            <w:fldChar w:fldCharType="end"/>
+          </w:r>
           <w:r>
             <w:t>, wireframe visiteur actualités</w:t>
           </w:r>
@@ -6940,18 +7462,31 @@
           <w:pPr>
             <w:pStyle w:val="Caption"/>
           </w:pPr>
-          <w:bookmarkStart w:id="19" w:name="_Toc59720421"/>
+          <w:bookmarkStart w:id="19" w:name="_Toc63626507"/>
           <w:r>
             <w:t xml:space="preserve">Figure </w:t>
           </w:r>
-          <w:fldSimple w:instr=" SEQ Figure \* ARABIC ">
-            <w:r>
-              <w:rPr>
-                <w:noProof/>
-              </w:rPr>
-              <w:t>3</w:t>
-            </w:r>
-          </w:fldSimple>
+          <w:r>
+            <w:fldChar w:fldCharType="begin"/>
+          </w:r>
+          <w:r>
+            <w:instrText xml:space="preserve"> SEQ Figure \* ARABIC </w:instrText>
+          </w:r>
+          <w:r>
+            <w:fldChar w:fldCharType="separate"/>
+          </w:r>
+          <w:r>
+            <w:rPr>
+              <w:noProof/>
+            </w:rPr>
+            <w:t>3</w:t>
+          </w:r>
+          <w:r>
+            <w:rPr>
+              <w:noProof/>
+            </w:rPr>
+            <w:fldChar w:fldCharType="end"/>
+          </w:r>
           <w:r>
             <w:rPr>
               <w:lang w:val="en-US"/>
@@ -7054,18 +7589,31 @@
           <w:pPr>
             <w:pStyle w:val="Caption"/>
           </w:pPr>
-          <w:bookmarkStart w:id="20" w:name="_Toc59720422"/>
+          <w:bookmarkStart w:id="20" w:name="_Toc63626508"/>
           <w:r>
             <w:t xml:space="preserve">Figure </w:t>
           </w:r>
-          <w:fldSimple w:instr=" SEQ Figure \* ARABIC ">
-            <w:r>
-              <w:rPr>
-                <w:noProof/>
-              </w:rPr>
-              <w:t>4</w:t>
-            </w:r>
-          </w:fldSimple>
+          <w:r>
+            <w:fldChar w:fldCharType="begin"/>
+          </w:r>
+          <w:r>
+            <w:instrText xml:space="preserve"> SEQ Figure \* ARABIC </w:instrText>
+          </w:r>
+          <w:r>
+            <w:fldChar w:fldCharType="separate"/>
+          </w:r>
+          <w:r>
+            <w:rPr>
+              <w:noProof/>
+            </w:rPr>
+            <w:t>4</w:t>
+          </w:r>
+          <w:r>
+            <w:rPr>
+              <w:noProof/>
+            </w:rPr>
+            <w:fldChar w:fldCharType="end"/>
+          </w:r>
           <w:r>
             <w:rPr>
               <w:lang w:val="en-US"/>
@@ -7167,18 +7715,34 @@
           <w:pPr>
             <w:pStyle w:val="Caption"/>
           </w:pPr>
-          <w:bookmarkStart w:id="21" w:name="_Toc59720423"/>
+          <w:bookmarkStart w:id="21" w:name="_Toc63626509"/>
           <w:r>
             <w:t xml:space="preserve">Figure </w:t>
           </w:r>
-          <w:fldSimple w:instr=" SEQ Figure \* ARABIC ">
-            <w:r>
-              <w:rPr>
-                <w:noProof/>
-              </w:rPr>
-              <w:t>5</w:t>
-            </w:r>
-          </w:fldSimple>
+          <w:r>
+            <w:fldChar w:fldCharType="begin"/>
+          </w:r>
+          <w:r>
+            <w:instrText xml:space="preserve"> SEQ Figure \* ARABI</w:instrText>
+          </w:r>
+          <w:r>
+            <w:instrText xml:space="preserve">C </w:instrText>
+          </w:r>
+          <w:r>
+            <w:fldChar w:fldCharType="separate"/>
+          </w:r>
+          <w:r>
+            <w:rPr>
+              <w:noProof/>
+            </w:rPr>
+            <w:t>5</w:t>
+          </w:r>
+          <w:r>
+            <w:rPr>
+              <w:noProof/>
+            </w:rPr>
+            <w:fldChar w:fldCharType="end"/>
+          </w:r>
           <w:r>
             <w:rPr>
               <w:lang w:val="en-US"/>
@@ -7207,7 +7771,7 @@
           <w:pPr>
             <w:pStyle w:val="Heading2"/>
           </w:pPr>
-          <w:bookmarkStart w:id="22" w:name="_Toc62563914"/>
+          <w:bookmarkStart w:id="22" w:name="_Toc63807925"/>
           <w:r>
             <w:lastRenderedPageBreak/>
             <w:t>Wireframes utilisateur</w:t>
@@ -7285,18 +7849,31 @@
           <w:pPr>
             <w:pStyle w:val="Caption"/>
           </w:pPr>
-          <w:bookmarkStart w:id="23" w:name="_Toc59720424"/>
+          <w:bookmarkStart w:id="23" w:name="_Toc63626510"/>
           <w:r>
             <w:t xml:space="preserve">Figure </w:t>
           </w:r>
-          <w:fldSimple w:instr=" SEQ Figure \* ARABIC ">
-            <w:r>
-              <w:rPr>
-                <w:noProof/>
-              </w:rPr>
-              <w:t>6</w:t>
-            </w:r>
-          </w:fldSimple>
+          <w:r>
+            <w:fldChar w:fldCharType="begin"/>
+          </w:r>
+          <w:r>
+            <w:instrText xml:space="preserve"> SEQ Figure \* ARABIC </w:instrText>
+          </w:r>
+          <w:r>
+            <w:fldChar w:fldCharType="separate"/>
+          </w:r>
+          <w:r>
+            <w:rPr>
+              <w:noProof/>
+            </w:rPr>
+            <w:t>6</w:t>
+          </w:r>
+          <w:r>
+            <w:rPr>
+              <w:noProof/>
+            </w:rPr>
+            <w:fldChar w:fldCharType="end"/>
+          </w:r>
           <w:r>
             <w:rPr>
               <w:lang w:val="en-US"/>
@@ -7381,18 +7958,31 @@
           <w:pPr>
             <w:pStyle w:val="Caption"/>
           </w:pPr>
-          <w:bookmarkStart w:id="24" w:name="_Toc59720425"/>
+          <w:bookmarkStart w:id="24" w:name="_Toc63626511"/>
           <w:r>
             <w:t xml:space="preserve">Figure </w:t>
           </w:r>
-          <w:fldSimple w:instr=" SEQ Figure \* ARABIC ">
-            <w:r>
-              <w:rPr>
-                <w:noProof/>
-              </w:rPr>
-              <w:t>7</w:t>
-            </w:r>
-          </w:fldSimple>
+          <w:r>
+            <w:fldChar w:fldCharType="begin"/>
+          </w:r>
+          <w:r>
+            <w:instrText xml:space="preserve"> SEQ Figure \* ARABIC </w:instrText>
+          </w:r>
+          <w:r>
+            <w:fldChar w:fldCharType="separate"/>
+          </w:r>
+          <w:r>
+            <w:rPr>
+              <w:noProof/>
+            </w:rPr>
+            <w:t>7</w:t>
+          </w:r>
+          <w:r>
+            <w:rPr>
+              <w:noProof/>
+            </w:rPr>
+            <w:fldChar w:fldCharType="end"/>
+          </w:r>
           <w:r>
             <w:rPr>
               <w:lang w:val="en-US"/>
@@ -7473,18 +8063,31 @@
           <w:pPr>
             <w:pStyle w:val="Caption"/>
           </w:pPr>
-          <w:bookmarkStart w:id="25" w:name="_Toc59720426"/>
+          <w:bookmarkStart w:id="25" w:name="_Toc63626512"/>
           <w:r>
             <w:t xml:space="preserve">Figure </w:t>
           </w:r>
-          <w:fldSimple w:instr=" SEQ Figure \* ARABIC ">
-            <w:r>
-              <w:rPr>
-                <w:noProof/>
-              </w:rPr>
-              <w:t>8</w:t>
-            </w:r>
-          </w:fldSimple>
+          <w:r>
+            <w:fldChar w:fldCharType="begin"/>
+          </w:r>
+          <w:r>
+            <w:instrText xml:space="preserve"> SEQ Figure \* ARABIC </w:instrText>
+          </w:r>
+          <w:r>
+            <w:fldChar w:fldCharType="separate"/>
+          </w:r>
+          <w:r>
+            <w:rPr>
+              <w:noProof/>
+            </w:rPr>
+            <w:t>8</w:t>
+          </w:r>
+          <w:r>
+            <w:rPr>
+              <w:noProof/>
+            </w:rPr>
+            <w:fldChar w:fldCharType="end"/>
+          </w:r>
           <w:r>
             <w:rPr>
               <w:lang w:val="en-US"/>
@@ -7564,18 +8167,31 @@
           <w:pPr>
             <w:pStyle w:val="Caption"/>
           </w:pPr>
-          <w:bookmarkStart w:id="26" w:name="_Toc59720427"/>
+          <w:bookmarkStart w:id="26" w:name="_Toc63626513"/>
           <w:r>
             <w:t xml:space="preserve">Figure </w:t>
           </w:r>
-          <w:fldSimple w:instr=" SEQ Figure \* ARABIC ">
-            <w:r>
-              <w:rPr>
-                <w:noProof/>
-              </w:rPr>
-              <w:t>9</w:t>
-            </w:r>
-          </w:fldSimple>
+          <w:r>
+            <w:fldChar w:fldCharType="begin"/>
+          </w:r>
+          <w:r>
+            <w:instrText xml:space="preserve"> SEQ Figure \* ARABIC </w:instrText>
+          </w:r>
+          <w:r>
+            <w:fldChar w:fldCharType="separate"/>
+          </w:r>
+          <w:r>
+            <w:rPr>
+              <w:noProof/>
+            </w:rPr>
+            <w:t>9</w:t>
+          </w:r>
+          <w:r>
+            <w:rPr>
+              <w:noProof/>
+            </w:rPr>
+            <w:fldChar w:fldCharType="end"/>
+          </w:r>
           <w:r>
             <w:t>, wireframe chef gestion équipe</w:t>
           </w:r>
@@ -7652,18 +8268,31 @@
           <w:pPr>
             <w:pStyle w:val="Caption"/>
           </w:pPr>
-          <w:bookmarkStart w:id="27" w:name="_Toc59720428"/>
+          <w:bookmarkStart w:id="27" w:name="_Toc63626514"/>
           <w:r>
             <w:t xml:space="preserve">Figure </w:t>
           </w:r>
-          <w:fldSimple w:instr=" SEQ Figure \* ARABIC ">
-            <w:r>
-              <w:rPr>
-                <w:noProof/>
-              </w:rPr>
-              <w:t>10</w:t>
-            </w:r>
-          </w:fldSimple>
+          <w:r>
+            <w:fldChar w:fldCharType="begin"/>
+          </w:r>
+          <w:r>
+            <w:instrText xml:space="preserve"> SEQ Figure \* ARABIC </w:instrText>
+          </w:r>
+          <w:r>
+            <w:fldChar w:fldCharType="separate"/>
+          </w:r>
+          <w:r>
+            <w:rPr>
+              <w:noProof/>
+            </w:rPr>
+            <w:t>10</w:t>
+          </w:r>
+          <w:r>
+            <w:rPr>
+              <w:noProof/>
+            </w:rPr>
+            <w:fldChar w:fldCharType="end"/>
+          </w:r>
           <w:r>
             <w:rPr>
               <w:lang w:val="en-US"/>
@@ -7749,18 +8378,31 @@
           <w:pPr>
             <w:pStyle w:val="Caption"/>
           </w:pPr>
-          <w:bookmarkStart w:id="28" w:name="_Toc59720429"/>
+          <w:bookmarkStart w:id="28" w:name="_Toc63626515"/>
           <w:r>
             <w:t xml:space="preserve">Figure </w:t>
           </w:r>
-          <w:fldSimple w:instr=" SEQ Figure \* ARABIC ">
-            <w:r>
-              <w:rPr>
-                <w:noProof/>
-              </w:rPr>
-              <w:t>11</w:t>
-            </w:r>
-          </w:fldSimple>
+          <w:r>
+            <w:fldChar w:fldCharType="begin"/>
+          </w:r>
+          <w:r>
+            <w:instrText xml:space="preserve"> SEQ Figure \* ARABIC </w:instrText>
+          </w:r>
+          <w:r>
+            <w:fldChar w:fldCharType="separate"/>
+          </w:r>
+          <w:r>
+            <w:rPr>
+              <w:noProof/>
+            </w:rPr>
+            <w:t>11</w:t>
+          </w:r>
+          <w:r>
+            <w:rPr>
+              <w:noProof/>
+            </w:rPr>
+            <w:fldChar w:fldCharType="end"/>
+          </w:r>
           <w:r>
             <w:t>, wireframe chef gestion défis</w:t>
           </w:r>
@@ -7772,7 +8414,7 @@
           <w:pPr>
             <w:pStyle w:val="Heading2"/>
           </w:pPr>
-          <w:bookmarkStart w:id="29" w:name="_Toc62563915"/>
+          <w:bookmarkStart w:id="29" w:name="_Toc63807926"/>
           <w:r>
             <w:lastRenderedPageBreak/>
             <w:t>Wireframes utilisateur membre d’une équipe ordinateur</w:t>
@@ -7841,18 +8483,31 @@
           <w:pPr>
             <w:pStyle w:val="Caption"/>
           </w:pPr>
-          <w:bookmarkStart w:id="30" w:name="_Toc59720430"/>
+          <w:bookmarkStart w:id="30" w:name="_Toc63626516"/>
           <w:r>
             <w:t xml:space="preserve">Figure </w:t>
           </w:r>
-          <w:fldSimple w:instr=" SEQ Figure \* ARABIC ">
-            <w:r>
-              <w:rPr>
-                <w:noProof/>
-              </w:rPr>
-              <w:t>12</w:t>
-            </w:r>
-          </w:fldSimple>
+          <w:r>
+            <w:fldChar w:fldCharType="begin"/>
+          </w:r>
+          <w:r>
+            <w:instrText xml:space="preserve"> SEQ Figure \* ARABIC </w:instrText>
+          </w:r>
+          <w:r>
+            <w:fldChar w:fldCharType="separate"/>
+          </w:r>
+          <w:r>
+            <w:rPr>
+              <w:noProof/>
+            </w:rPr>
+            <w:t>12</w:t>
+          </w:r>
+          <w:r>
+            <w:rPr>
+              <w:noProof/>
+            </w:rPr>
+            <w:fldChar w:fldCharType="end"/>
+          </w:r>
           <w:r>
             <w:rPr>
               <w:lang w:val="en-US"/>
@@ -7939,18 +8594,31 @@
           <w:pPr>
             <w:pStyle w:val="Caption"/>
           </w:pPr>
-          <w:bookmarkStart w:id="31" w:name="_Toc59720431"/>
+          <w:bookmarkStart w:id="31" w:name="_Toc63626517"/>
           <w:r>
             <w:t xml:space="preserve">Figure </w:t>
           </w:r>
-          <w:fldSimple w:instr=" SEQ Figure \* ARABIC ">
-            <w:r>
-              <w:rPr>
-                <w:noProof/>
-              </w:rPr>
-              <w:t>13</w:t>
-            </w:r>
-          </w:fldSimple>
+          <w:r>
+            <w:fldChar w:fldCharType="begin"/>
+          </w:r>
+          <w:r>
+            <w:instrText xml:space="preserve"> SEQ Figure \* ARABIC </w:instrText>
+          </w:r>
+          <w:r>
+            <w:fldChar w:fldCharType="separate"/>
+          </w:r>
+          <w:r>
+            <w:rPr>
+              <w:noProof/>
+            </w:rPr>
+            <w:t>13</w:t>
+          </w:r>
+          <w:r>
+            <w:rPr>
+              <w:noProof/>
+            </w:rPr>
+            <w:fldChar w:fldCharType="end"/>
+          </w:r>
           <w:r>
             <w:rPr>
               <w:lang w:val="en-US"/>
@@ -8045,18 +8713,31 @@
           <w:pPr>
             <w:pStyle w:val="Caption"/>
           </w:pPr>
-          <w:bookmarkStart w:id="32" w:name="_Toc59720432"/>
+          <w:bookmarkStart w:id="32" w:name="_Toc63626518"/>
           <w:r>
             <w:t xml:space="preserve">Figure </w:t>
           </w:r>
-          <w:fldSimple w:instr=" SEQ Figure \* ARABIC ">
-            <w:r>
-              <w:rPr>
-                <w:noProof/>
-              </w:rPr>
-              <w:t>14</w:t>
-            </w:r>
-          </w:fldSimple>
+          <w:r>
+            <w:fldChar w:fldCharType="begin"/>
+          </w:r>
+          <w:r>
+            <w:instrText xml:space="preserve"> SEQ Figure \* ARABIC </w:instrText>
+          </w:r>
+          <w:r>
+            <w:fldChar w:fldCharType="separate"/>
+          </w:r>
+          <w:r>
+            <w:rPr>
+              <w:noProof/>
+            </w:rPr>
+            <w:t>14</w:t>
+          </w:r>
+          <w:r>
+            <w:rPr>
+              <w:noProof/>
+            </w:rPr>
+            <w:fldChar w:fldCharType="end"/>
+          </w:r>
           <w:r>
             <w:rPr>
               <w:lang w:val="en-US"/>
@@ -8158,18 +8839,31 @@
           <w:pPr>
             <w:pStyle w:val="Caption"/>
           </w:pPr>
-          <w:bookmarkStart w:id="33" w:name="_Toc59720433"/>
+          <w:bookmarkStart w:id="33" w:name="_Toc63626519"/>
           <w:r>
             <w:t xml:space="preserve">Figure </w:t>
           </w:r>
-          <w:fldSimple w:instr=" SEQ Figure \* ARABIC ">
-            <w:r>
-              <w:rPr>
-                <w:noProof/>
-              </w:rPr>
-              <w:t>15</w:t>
-            </w:r>
-          </w:fldSimple>
+          <w:r>
+            <w:fldChar w:fldCharType="begin"/>
+          </w:r>
+          <w:r>
+            <w:instrText xml:space="preserve"> SEQ Figure \* ARABIC </w:instrText>
+          </w:r>
+          <w:r>
+            <w:fldChar w:fldCharType="separate"/>
+          </w:r>
+          <w:r>
+            <w:rPr>
+              <w:noProof/>
+            </w:rPr>
+            <w:t>15</w:t>
+          </w:r>
+          <w:r>
+            <w:rPr>
+              <w:noProof/>
+            </w:rPr>
+            <w:fldChar w:fldCharType="end"/>
+          </w:r>
           <w:r>
             <w:rPr>
               <w:lang w:val="en-US"/>
@@ -8270,18 +8964,31 @@
           <w:pPr>
             <w:pStyle w:val="Caption"/>
           </w:pPr>
-          <w:bookmarkStart w:id="34" w:name="_Toc59720434"/>
+          <w:bookmarkStart w:id="34" w:name="_Toc63626520"/>
           <w:r>
             <w:t xml:space="preserve">Figure </w:t>
           </w:r>
-          <w:fldSimple w:instr=" SEQ Figure \* ARABIC ">
-            <w:r>
-              <w:rPr>
-                <w:noProof/>
-              </w:rPr>
-              <w:t>16</w:t>
-            </w:r>
-          </w:fldSimple>
+          <w:r>
+            <w:fldChar w:fldCharType="begin"/>
+          </w:r>
+          <w:r>
+            <w:instrText xml:space="preserve"> SEQ Figure \* ARABIC </w:instrText>
+          </w:r>
+          <w:r>
+            <w:fldChar w:fldCharType="separate"/>
+          </w:r>
+          <w:r>
+            <w:rPr>
+              <w:noProof/>
+            </w:rPr>
+            <w:t>16</w:t>
+          </w:r>
+          <w:r>
+            <w:rPr>
+              <w:noProof/>
+            </w:rPr>
+            <w:fldChar w:fldCharType="end"/>
+          </w:r>
           <w:r>
             <w:t>, wireframe membre gestion défis</w:t>
           </w:r>
@@ -8291,7 +8998,7 @@
           <w:pPr>
             <w:pStyle w:val="Heading2"/>
           </w:pPr>
-          <w:bookmarkStart w:id="35" w:name="_Toc62563916"/>
+          <w:bookmarkStart w:id="35" w:name="_Toc63807927"/>
           <w:r>
             <w:t xml:space="preserve">Wireframes administrateur </w:t>
           </w:r>
@@ -8362,18 +9069,31 @@
           <w:pPr>
             <w:pStyle w:val="Caption"/>
           </w:pPr>
-          <w:bookmarkStart w:id="36" w:name="_Toc59720435"/>
+          <w:bookmarkStart w:id="36" w:name="_Toc63626521"/>
           <w:r>
             <w:t xml:space="preserve">Figure </w:t>
           </w:r>
-          <w:fldSimple w:instr=" SEQ Figure \* ARABIC ">
-            <w:r>
-              <w:rPr>
-                <w:noProof/>
-              </w:rPr>
-              <w:t>17</w:t>
-            </w:r>
-          </w:fldSimple>
+          <w:r>
+            <w:fldChar w:fldCharType="begin"/>
+          </w:r>
+          <w:r>
+            <w:instrText xml:space="preserve"> SEQ Figure \* ARABIC </w:instrText>
+          </w:r>
+          <w:r>
+            <w:fldChar w:fldCharType="separate"/>
+          </w:r>
+          <w:r>
+            <w:rPr>
+              <w:noProof/>
+            </w:rPr>
+            <w:t>17</w:t>
+          </w:r>
+          <w:r>
+            <w:rPr>
+              <w:noProof/>
+            </w:rPr>
+            <w:fldChar w:fldCharType="end"/>
+          </w:r>
           <w:r>
             <w:t xml:space="preserve">, wireframe administrateur </w:t>
           </w:r>
@@ -8454,18 +9174,31 @@
           <w:pPr>
             <w:pStyle w:val="Caption"/>
           </w:pPr>
-          <w:bookmarkStart w:id="37" w:name="_Toc59720436"/>
+          <w:bookmarkStart w:id="37" w:name="_Toc63626522"/>
           <w:r>
             <w:t xml:space="preserve">Figure </w:t>
           </w:r>
-          <w:fldSimple w:instr=" SEQ Figure \* ARABIC ">
-            <w:r>
-              <w:rPr>
-                <w:noProof/>
-              </w:rPr>
-              <w:t>18</w:t>
-            </w:r>
-          </w:fldSimple>
+          <w:r>
+            <w:fldChar w:fldCharType="begin"/>
+          </w:r>
+          <w:r>
+            <w:instrText xml:space="preserve"> SEQ Figure \* ARABIC </w:instrText>
+          </w:r>
+          <w:r>
+            <w:fldChar w:fldCharType="separate"/>
+          </w:r>
+          <w:r>
+            <w:rPr>
+              <w:noProof/>
+            </w:rPr>
+            <w:t>18</w:t>
+          </w:r>
+          <w:r>
+            <w:rPr>
+              <w:noProof/>
+            </w:rPr>
+            <w:fldChar w:fldCharType="end"/>
+          </w:r>
           <w:r>
             <w:t>, wireframe administrateur gestion équipes</w:t>
           </w:r>
@@ -8541,18 +9274,31 @@
           <w:pPr>
             <w:pStyle w:val="Caption"/>
           </w:pPr>
-          <w:bookmarkStart w:id="38" w:name="_Toc59720437"/>
+          <w:bookmarkStart w:id="38" w:name="_Toc63626523"/>
           <w:r>
             <w:t xml:space="preserve">Figure </w:t>
           </w:r>
-          <w:fldSimple w:instr=" SEQ Figure \* ARABIC ">
-            <w:r>
-              <w:rPr>
-                <w:noProof/>
-              </w:rPr>
-              <w:t>19</w:t>
-            </w:r>
-          </w:fldSimple>
+          <w:r>
+            <w:fldChar w:fldCharType="begin"/>
+          </w:r>
+          <w:r>
+            <w:instrText xml:space="preserve"> SEQ Figure \* ARABIC </w:instrText>
+          </w:r>
+          <w:r>
+            <w:fldChar w:fldCharType="separate"/>
+          </w:r>
+          <w:r>
+            <w:rPr>
+              <w:noProof/>
+            </w:rPr>
+            <w:t>19</w:t>
+          </w:r>
+          <w:r>
+            <w:rPr>
+              <w:noProof/>
+            </w:rPr>
+            <w:fldChar w:fldCharType="end"/>
+          </w:r>
           <w:r>
             <w:rPr>
               <w:lang w:val="en-US"/>
@@ -8652,18 +9398,31 @@
           <w:pPr>
             <w:pStyle w:val="Caption"/>
           </w:pPr>
-          <w:bookmarkStart w:id="39" w:name="_Toc59720438"/>
+          <w:bookmarkStart w:id="39" w:name="_Toc63626524"/>
           <w:r>
             <w:t xml:space="preserve">Figure </w:t>
           </w:r>
-          <w:fldSimple w:instr=" SEQ Figure \* ARABIC ">
-            <w:r>
-              <w:rPr>
-                <w:noProof/>
-              </w:rPr>
-              <w:t>20</w:t>
-            </w:r>
-          </w:fldSimple>
+          <w:r>
+            <w:fldChar w:fldCharType="begin"/>
+          </w:r>
+          <w:r>
+            <w:instrText xml:space="preserve"> SEQ Figure \* ARABIC </w:instrText>
+          </w:r>
+          <w:r>
+            <w:fldChar w:fldCharType="separate"/>
+          </w:r>
+          <w:r>
+            <w:rPr>
+              <w:noProof/>
+            </w:rPr>
+            <w:t>20</w:t>
+          </w:r>
+          <w:r>
+            <w:rPr>
+              <w:noProof/>
+            </w:rPr>
+            <w:fldChar w:fldCharType="end"/>
+          </w:r>
           <w:r>
             <w:rPr>
               <w:lang w:val="en-US"/>
@@ -8759,18 +9518,31 @@
           <w:pPr>
             <w:pStyle w:val="Caption"/>
           </w:pPr>
-          <w:bookmarkStart w:id="40" w:name="_Toc59720439"/>
+          <w:bookmarkStart w:id="40" w:name="_Toc63626525"/>
           <w:r>
             <w:t xml:space="preserve">Figure </w:t>
           </w:r>
-          <w:fldSimple w:instr=" SEQ Figure \* ARABIC ">
-            <w:r>
-              <w:rPr>
-                <w:noProof/>
-              </w:rPr>
-              <w:t>21</w:t>
-            </w:r>
-          </w:fldSimple>
+          <w:r>
+            <w:fldChar w:fldCharType="begin"/>
+          </w:r>
+          <w:r>
+            <w:instrText xml:space="preserve"> SEQ Figure \* ARABIC </w:instrText>
+          </w:r>
+          <w:r>
+            <w:fldChar w:fldCharType="separate"/>
+          </w:r>
+          <w:r>
+            <w:rPr>
+              <w:noProof/>
+            </w:rPr>
+            <w:t>21</w:t>
+          </w:r>
+          <w:r>
+            <w:rPr>
+              <w:noProof/>
+            </w:rPr>
+            <w:fldChar w:fldCharType="end"/>
+          </w:r>
           <w:r>
             <w:t>, wireframe administrateur création des défis</w:t>
           </w:r>
@@ -8847,18 +9619,31 @@
           <w:pPr>
             <w:pStyle w:val="Caption"/>
           </w:pPr>
-          <w:bookmarkStart w:id="41" w:name="_Toc59720440"/>
+          <w:bookmarkStart w:id="41" w:name="_Toc63626526"/>
           <w:r>
             <w:t xml:space="preserve">Figure </w:t>
           </w:r>
-          <w:fldSimple w:instr=" SEQ Figure \* ARABIC ">
-            <w:r>
-              <w:rPr>
-                <w:noProof/>
-              </w:rPr>
-              <w:t>22</w:t>
-            </w:r>
-          </w:fldSimple>
+          <w:r>
+            <w:fldChar w:fldCharType="begin"/>
+          </w:r>
+          <w:r>
+            <w:instrText xml:space="preserve"> SEQ Figure \* ARABIC </w:instrText>
+          </w:r>
+          <w:r>
+            <w:fldChar w:fldCharType="separate"/>
+          </w:r>
+          <w:r>
+            <w:rPr>
+              <w:noProof/>
+            </w:rPr>
+            <w:t>22</w:t>
+          </w:r>
+          <w:r>
+            <w:rPr>
+              <w:noProof/>
+            </w:rPr>
+            <w:fldChar w:fldCharType="end"/>
+          </w:r>
           <w:r>
             <w:t>, wireframe administrateur gestion notes défis</w:t>
           </w:r>
@@ -8926,18 +9711,31 @@
           <w:pPr>
             <w:pStyle w:val="Caption"/>
           </w:pPr>
-          <w:bookmarkStart w:id="42" w:name="_Toc59720441"/>
+          <w:bookmarkStart w:id="42" w:name="_Toc63626527"/>
           <w:r>
             <w:t xml:space="preserve">Figure </w:t>
           </w:r>
-          <w:fldSimple w:instr=" SEQ Figure \* ARABIC ">
-            <w:r>
-              <w:rPr>
-                <w:noProof/>
-              </w:rPr>
-              <w:t>23</w:t>
-            </w:r>
-          </w:fldSimple>
+          <w:r>
+            <w:fldChar w:fldCharType="begin"/>
+          </w:r>
+          <w:r>
+            <w:instrText xml:space="preserve"> SEQ Figure \* ARABIC </w:instrText>
+          </w:r>
+          <w:r>
+            <w:fldChar w:fldCharType="separate"/>
+          </w:r>
+          <w:r>
+            <w:rPr>
+              <w:noProof/>
+            </w:rPr>
+            <w:t>23</w:t>
+          </w:r>
+          <w:r>
+            <w:rPr>
+              <w:noProof/>
+            </w:rPr>
+            <w:fldChar w:fldCharType="end"/>
+          </w:r>
           <w:r>
             <w:rPr>
               <w:lang w:val="en-US"/>
@@ -8978,7 +9776,7 @@
           <w:pPr>
             <w:pStyle w:val="Heading2"/>
           </w:pPr>
-          <w:bookmarkStart w:id="43" w:name="_Toc62563917"/>
+          <w:bookmarkStart w:id="43" w:name="_Toc63807928"/>
           <w:r>
             <w:lastRenderedPageBreak/>
             <w:t>Aperçu w</w:t>
@@ -8988,6 +9786,9 @@
           </w:r>
           <w:r>
             <w:t>e</w:t>
+          </w:r>
+          <w:r>
+            <w:t xml:space="preserve"> utilisateur</w:t>
           </w:r>
           <w:bookmarkEnd w:id="43"/>
         </w:p>
@@ -9058,18 +9859,31 @@
               <w:lang w:val="en-US"/>
             </w:rPr>
           </w:pPr>
-          <w:bookmarkStart w:id="44" w:name="_Toc59720442"/>
+          <w:bookmarkStart w:id="44" w:name="_Toc63626528"/>
           <w:r>
             <w:t xml:space="preserve">Figure </w:t>
           </w:r>
-          <w:fldSimple w:instr=" SEQ Figure \* ARABIC ">
-            <w:r>
-              <w:rPr>
-                <w:noProof/>
-              </w:rPr>
-              <w:t>24</w:t>
-            </w:r>
-          </w:fldSimple>
+          <w:r>
+            <w:fldChar w:fldCharType="begin"/>
+          </w:r>
+          <w:r>
+            <w:instrText xml:space="preserve"> SEQ Figure \* ARABIC </w:instrText>
+          </w:r>
+          <w:r>
+            <w:fldChar w:fldCharType="separate"/>
+          </w:r>
+          <w:r>
+            <w:rPr>
+              <w:noProof/>
+            </w:rPr>
+            <w:t>24</w:t>
+          </w:r>
+          <w:r>
+            <w:rPr>
+              <w:noProof/>
+            </w:rPr>
+            <w:fldChar w:fldCharType="end"/>
+          </w:r>
           <w:r>
             <w:rPr>
               <w:lang w:val="en-US"/>
@@ -9114,17 +9928,596 @@
         </w:p>
         <w:p>
           <w:pPr>
+            <w:rPr>
+              <w:lang w:val="en-US"/>
+            </w:rPr>
+          </w:pPr>
+        </w:p>
+        <w:p>
+          <w:pPr>
+            <w:rPr>
+              <w:lang w:val="en-US"/>
+            </w:rPr>
+          </w:pPr>
+        </w:p>
+        <w:p>
+          <w:pPr>
+            <w:rPr>
+              <w:lang w:val="en-US"/>
+            </w:rPr>
+          </w:pPr>
+        </w:p>
+        <w:p>
+          <w:pPr>
+            <w:keepNext/>
+            <w:jc w:val="center"/>
+          </w:pPr>
+          <w:r>
+            <w:rPr>
+              <w:noProof/>
+              <w:lang w:val="en-US"/>
+            </w:rPr>
+            <w:lastRenderedPageBreak/>
+            <w:drawing>
+              <wp:inline distT="0" distB="0" distL="0" distR="0" wp14:anchorId="4902739E" wp14:editId="52A06D72">
+                <wp:extent cx="3576320" cy="6355715"/>
+                <wp:effectExtent l="0" t="0" r="5080" b="6985"/>
+                <wp:docPr id="43" name="Picture 43"/>
+                <wp:cNvGraphicFramePr>
+                  <a:graphicFrameLocks xmlns:a="http://schemas.openxmlformats.org/drawingml/2006/main" noChangeAspect="1"/>
+                </wp:cNvGraphicFramePr>
+                <a:graphic xmlns:a="http://schemas.openxmlformats.org/drawingml/2006/main">
+                  <a:graphicData uri="http://schemas.openxmlformats.org/drawingml/2006/picture">
+                    <pic:pic xmlns:pic="http://schemas.openxmlformats.org/drawingml/2006/picture">
+                      <pic:nvPicPr>
+                        <pic:cNvPr id="0" name="Picture 6"/>
+                        <pic:cNvPicPr>
+                          <a:picLocks noChangeAspect="1" noChangeArrowheads="1"/>
+                        </pic:cNvPicPr>
+                      </pic:nvPicPr>
+                      <pic:blipFill>
+                        <a:blip r:embed="rId46">
+                          <a:extLst>
+                            <a:ext uri="{28A0092B-C50C-407E-A947-70E740481C1C}">
+                              <a14:useLocalDpi xmlns:a14="http://schemas.microsoft.com/office/drawing/2010/main" val="0"/>
+                            </a:ext>
+                          </a:extLst>
+                        </a:blip>
+                        <a:srcRect/>
+                        <a:stretch>
+                          <a:fillRect/>
+                        </a:stretch>
+                      </pic:blipFill>
+                      <pic:spPr bwMode="auto">
+                        <a:xfrm>
+                          <a:off x="0" y="0"/>
+                          <a:ext cx="3576320" cy="6355715"/>
+                        </a:xfrm>
+                        <a:prstGeom prst="rect">
+                          <a:avLst/>
+                        </a:prstGeom>
+                        <a:noFill/>
+                        <a:ln>
+                          <a:noFill/>
+                        </a:ln>
+                      </pic:spPr>
+                    </pic:pic>
+                  </a:graphicData>
+                </a:graphic>
+              </wp:inline>
+            </w:drawing>
+          </w:r>
+        </w:p>
+        <w:p>
+          <w:pPr>
+            <w:pStyle w:val="Caption"/>
+            <w:jc w:val="center"/>
+            <w:rPr>
+              <w:lang w:val="en-US"/>
+            </w:rPr>
+          </w:pPr>
+          <w:bookmarkStart w:id="45" w:name="_Toc63626529"/>
+          <w:r>
+            <w:rPr>
+              <w:lang w:val="en-US"/>
+            </w:rPr>
+            <w:t xml:space="preserve">Figure </w:t>
+          </w:r>
+          <w:r>
+            <w:fldChar w:fldCharType="begin"/>
+          </w:r>
+          <w:r>
+            <w:rPr>
+              <w:lang w:val="en-US"/>
+            </w:rPr>
+            <w:instrText xml:space="preserve"> SEQ Figure \* ARABIC </w:instrText>
+          </w:r>
+          <w:r>
+            <w:fldChar w:fldCharType="separate"/>
+          </w:r>
+          <w:r>
+            <w:rPr>
+              <w:noProof/>
+              <w:lang w:val="en-US"/>
+            </w:rPr>
+            <w:t>25</w:t>
+          </w:r>
+          <w:r>
+            <w:fldChar w:fldCharType="end"/>
+          </w:r>
+          <w:r>
+            <w:rPr>
+              <w:lang w:val="en-US"/>
+            </w:rPr>
+            <w:t xml:space="preserve">, </w:t>
+          </w:r>
+          <w:r>
+            <w:rPr>
+              <w:lang w:val="en-US"/>
+            </w:rPr>
+            <w:t>wireframe smartphone</w:t>
+          </w:r>
+          <w:r>
+            <w:rPr>
+              <w:noProof/>
+              <w:lang w:val="en-US"/>
+            </w:rPr>
+            <w:t xml:space="preserve"> user compte personnel</w:t>
+          </w:r>
+          <w:bookmarkEnd w:id="45"/>
+        </w:p>
+        <w:p>
+          <w:pPr>
+            <w:keepNext/>
+            <w:jc w:val="center"/>
+          </w:pPr>
+          <w:r>
+            <w:rPr>
+              <w:noProof/>
+              <w:lang w:val="en-US"/>
+            </w:rPr>
+            <w:lastRenderedPageBreak/>
+            <w:drawing>
+              <wp:inline distT="0" distB="0" distL="0" distR="0" wp14:anchorId="6D34B120" wp14:editId="6C187A10">
+                <wp:extent cx="3576320" cy="6355715"/>
+                <wp:effectExtent l="0" t="0" r="5080" b="6985"/>
+                <wp:docPr id="44" name="Picture 44"/>
+                <wp:cNvGraphicFramePr>
+                  <a:graphicFrameLocks xmlns:a="http://schemas.openxmlformats.org/drawingml/2006/main" noChangeAspect="1"/>
+                </wp:cNvGraphicFramePr>
+                <a:graphic xmlns:a="http://schemas.openxmlformats.org/drawingml/2006/main">
+                  <a:graphicData uri="http://schemas.openxmlformats.org/drawingml/2006/picture">
+                    <pic:pic xmlns:pic="http://schemas.openxmlformats.org/drawingml/2006/picture">
+                      <pic:nvPicPr>
+                        <pic:cNvPr id="0" name="Picture 7"/>
+                        <pic:cNvPicPr>
+                          <a:picLocks noChangeAspect="1" noChangeArrowheads="1"/>
+                        </pic:cNvPicPr>
+                      </pic:nvPicPr>
+                      <pic:blipFill>
+                        <a:blip r:embed="rId47">
+                          <a:extLst>
+                            <a:ext uri="{28A0092B-C50C-407E-A947-70E740481C1C}">
+                              <a14:useLocalDpi xmlns:a14="http://schemas.microsoft.com/office/drawing/2010/main" val="0"/>
+                            </a:ext>
+                          </a:extLst>
+                        </a:blip>
+                        <a:srcRect/>
+                        <a:stretch>
+                          <a:fillRect/>
+                        </a:stretch>
+                      </pic:blipFill>
+                      <pic:spPr bwMode="auto">
+                        <a:xfrm>
+                          <a:off x="0" y="0"/>
+                          <a:ext cx="3576320" cy="6355715"/>
+                        </a:xfrm>
+                        <a:prstGeom prst="rect">
+                          <a:avLst/>
+                        </a:prstGeom>
+                        <a:noFill/>
+                        <a:ln>
+                          <a:noFill/>
+                        </a:ln>
+                      </pic:spPr>
+                    </pic:pic>
+                  </a:graphicData>
+                </a:graphic>
+              </wp:inline>
+            </w:drawing>
+          </w:r>
+        </w:p>
+        <w:p>
+          <w:pPr>
+            <w:pStyle w:val="Caption"/>
+            <w:jc w:val="center"/>
+          </w:pPr>
+          <w:bookmarkStart w:id="46" w:name="_Toc63626530"/>
+          <w:r>
+            <w:t xml:space="preserve">Figure </w:t>
+          </w:r>
+          <w:r>
+            <w:fldChar w:fldCharType="begin"/>
+          </w:r>
+          <w:r>
+            <w:instrText xml:space="preserve"> SEQ Figure \* ARABIC </w:instrText>
+          </w:r>
+          <w:r>
+            <w:fldChar w:fldCharType="separate"/>
+          </w:r>
+          <w:r>
+            <w:rPr>
+              <w:noProof/>
+            </w:rPr>
+            <w:t>26</w:t>
+          </w:r>
+          <w:r>
+            <w:rPr>
+              <w:noProof/>
+            </w:rPr>
+            <w:fldChar w:fldCharType="end"/>
+          </w:r>
+          <w:r>
+            <w:t>, wireframe smartphone</w:t>
+          </w:r>
+          <w:r>
+            <w:rPr>
+              <w:noProof/>
+            </w:rPr>
+            <w:t xml:space="preserve"> user classement généra</w:t>
+          </w:r>
+          <w:r>
+            <w:rPr>
+              <w:noProof/>
+            </w:rPr>
+            <w:t>l</w:t>
+          </w:r>
+          <w:bookmarkEnd w:id="46"/>
+        </w:p>
+        <w:p>
+          <w:pPr>
+            <w:keepNext/>
+            <w:jc w:val="center"/>
+          </w:pPr>
+          <w:r>
+            <w:rPr>
+              <w:noProof/>
+              <w:lang w:val="en-US"/>
+            </w:rPr>
+            <w:lastRenderedPageBreak/>
+            <w:drawing>
+              <wp:inline distT="0" distB="0" distL="0" distR="0" wp14:anchorId="0FAE6148" wp14:editId="5E1E1EFA">
+                <wp:extent cx="3576320" cy="6355715"/>
+                <wp:effectExtent l="0" t="0" r="5080" b="6985"/>
+                <wp:docPr id="45" name="Picture 45"/>
+                <wp:cNvGraphicFramePr>
+                  <a:graphicFrameLocks xmlns:a="http://schemas.openxmlformats.org/drawingml/2006/main" noChangeAspect="1"/>
+                </wp:cNvGraphicFramePr>
+                <a:graphic xmlns:a="http://schemas.openxmlformats.org/drawingml/2006/main">
+                  <a:graphicData uri="http://schemas.openxmlformats.org/drawingml/2006/picture">
+                    <pic:pic xmlns:pic="http://schemas.openxmlformats.org/drawingml/2006/picture">
+                      <pic:nvPicPr>
+                        <pic:cNvPr id="0" name="Picture 8"/>
+                        <pic:cNvPicPr>
+                          <a:picLocks noChangeAspect="1" noChangeArrowheads="1"/>
+                        </pic:cNvPicPr>
+                      </pic:nvPicPr>
+                      <pic:blipFill>
+                        <a:blip r:embed="rId48">
+                          <a:extLst>
+                            <a:ext uri="{28A0092B-C50C-407E-A947-70E740481C1C}">
+                              <a14:useLocalDpi xmlns:a14="http://schemas.microsoft.com/office/drawing/2010/main" val="0"/>
+                            </a:ext>
+                          </a:extLst>
+                        </a:blip>
+                        <a:srcRect/>
+                        <a:stretch>
+                          <a:fillRect/>
+                        </a:stretch>
+                      </pic:blipFill>
+                      <pic:spPr bwMode="auto">
+                        <a:xfrm>
+                          <a:off x="0" y="0"/>
+                          <a:ext cx="3576320" cy="6355715"/>
+                        </a:xfrm>
+                        <a:prstGeom prst="rect">
+                          <a:avLst/>
+                        </a:prstGeom>
+                        <a:noFill/>
+                        <a:ln>
+                          <a:noFill/>
+                        </a:ln>
+                      </pic:spPr>
+                    </pic:pic>
+                  </a:graphicData>
+                </a:graphic>
+              </wp:inline>
+            </w:drawing>
+          </w:r>
+        </w:p>
+        <w:p>
+          <w:pPr>
+            <w:pStyle w:val="Caption"/>
+            <w:jc w:val="center"/>
+          </w:pPr>
+          <w:bookmarkStart w:id="47" w:name="_Toc63626531"/>
+          <w:r>
+            <w:t xml:space="preserve">Figure </w:t>
+          </w:r>
+          <w:r>
+            <w:fldChar w:fldCharType="begin"/>
+          </w:r>
+          <w:r>
+            <w:instrText xml:space="preserve"> SEQ Figure \* ARABIC </w:instrText>
+          </w:r>
+          <w:r>
+            <w:fldChar w:fldCharType="separate"/>
+          </w:r>
+          <w:r>
+            <w:rPr>
+              <w:noProof/>
+            </w:rPr>
+            <w:t>27</w:t>
+          </w:r>
+          <w:r>
+            <w:rPr>
+              <w:noProof/>
+            </w:rPr>
+            <w:fldChar w:fldCharType="end"/>
+          </w:r>
+          <w:r>
+            <w:rPr>
+              <w:lang w:val="en-US"/>
+            </w:rPr>
+            <w:t>, wireframe smartphone user</w:t>
+          </w:r>
+          <w:r>
+            <w:rPr>
+              <w:lang w:val="en-US"/>
+            </w:rPr>
+            <w:t xml:space="preserve"> </w:t>
+          </w:r>
+          <w:proofErr w:type="spellStart"/>
+          <w:r>
+            <w:rPr>
+              <w:lang w:val="en-US"/>
+            </w:rPr>
+            <w:t>informations</w:t>
+          </w:r>
+          <w:bookmarkEnd w:id="47"/>
+          <w:proofErr w:type="spellEnd"/>
+        </w:p>
+        <w:p>
+          <w:pPr>
+            <w:keepNext/>
+            <w:jc w:val="center"/>
+          </w:pPr>
+          <w:r>
+            <w:rPr>
+              <w:noProof/>
+              <w:lang w:val="en-US"/>
+            </w:rPr>
+            <w:lastRenderedPageBreak/>
+            <w:drawing>
+              <wp:inline distT="0" distB="0" distL="0" distR="0" wp14:anchorId="00ACB916" wp14:editId="4643B7B0">
+                <wp:extent cx="3576320" cy="6355715"/>
+                <wp:effectExtent l="0" t="0" r="5080" b="6985"/>
+                <wp:docPr id="46" name="Picture 46"/>
+                <wp:cNvGraphicFramePr>
+                  <a:graphicFrameLocks xmlns:a="http://schemas.openxmlformats.org/drawingml/2006/main" noChangeAspect="1"/>
+                </wp:cNvGraphicFramePr>
+                <a:graphic xmlns:a="http://schemas.openxmlformats.org/drawingml/2006/main">
+                  <a:graphicData uri="http://schemas.openxmlformats.org/drawingml/2006/picture">
+                    <pic:pic xmlns:pic="http://schemas.openxmlformats.org/drawingml/2006/picture">
+                      <pic:nvPicPr>
+                        <pic:cNvPr id="0" name="Picture 9"/>
+                        <pic:cNvPicPr>
+                          <a:picLocks noChangeAspect="1" noChangeArrowheads="1"/>
+                        </pic:cNvPicPr>
+                      </pic:nvPicPr>
+                      <pic:blipFill>
+                        <a:blip r:embed="rId49">
+                          <a:extLst>
+                            <a:ext uri="{28A0092B-C50C-407E-A947-70E740481C1C}">
+                              <a14:useLocalDpi xmlns:a14="http://schemas.microsoft.com/office/drawing/2010/main" val="0"/>
+                            </a:ext>
+                          </a:extLst>
+                        </a:blip>
+                        <a:srcRect/>
+                        <a:stretch>
+                          <a:fillRect/>
+                        </a:stretch>
+                      </pic:blipFill>
+                      <pic:spPr bwMode="auto">
+                        <a:xfrm>
+                          <a:off x="0" y="0"/>
+                          <a:ext cx="3576320" cy="6355715"/>
+                        </a:xfrm>
+                        <a:prstGeom prst="rect">
+                          <a:avLst/>
+                        </a:prstGeom>
+                        <a:noFill/>
+                        <a:ln>
+                          <a:noFill/>
+                        </a:ln>
+                      </pic:spPr>
+                    </pic:pic>
+                  </a:graphicData>
+                </a:graphic>
+              </wp:inline>
+            </w:drawing>
+          </w:r>
+        </w:p>
+        <w:p>
+          <w:pPr>
+            <w:pStyle w:val="Caption"/>
+            <w:jc w:val="center"/>
+          </w:pPr>
+          <w:bookmarkStart w:id="48" w:name="_Toc63626532"/>
+          <w:r>
+            <w:t xml:space="preserve">Figure </w:t>
+          </w:r>
+          <w:r>
+            <w:fldChar w:fldCharType="begin"/>
+          </w:r>
+          <w:r>
+            <w:instrText xml:space="preserve"> SEQ Figure \* ARABIC </w:instrText>
+          </w:r>
+          <w:r>
+            <w:fldChar w:fldCharType="separate"/>
+          </w:r>
+          <w:r>
+            <w:rPr>
+              <w:noProof/>
+            </w:rPr>
+            <w:t>28</w:t>
+          </w:r>
+          <w:r>
+            <w:rPr>
+              <w:noProof/>
+            </w:rPr>
+            <w:fldChar w:fldCharType="end"/>
+          </w:r>
+          <w:r>
+            <w:rPr>
+              <w:lang w:val="en-US"/>
+            </w:rPr>
+            <w:t>, wireframe smartphone user</w:t>
+          </w:r>
+          <w:r>
+            <w:rPr>
+              <w:lang w:val="en-US"/>
+            </w:rPr>
+            <w:t xml:space="preserve"> </w:t>
+          </w:r>
+          <w:proofErr w:type="spellStart"/>
+          <w:r>
+            <w:rPr>
+              <w:lang w:val="en-US"/>
+            </w:rPr>
+            <w:t>défis</w:t>
+          </w:r>
+          <w:bookmarkEnd w:id="48"/>
+          <w:proofErr w:type="spellEnd"/>
+        </w:p>
+        <w:p>
+          <w:pPr>
+            <w:keepNext/>
+            <w:jc w:val="center"/>
+          </w:pPr>
+          <w:r>
+            <w:rPr>
+              <w:noProof/>
+              <w:lang w:val="en-US"/>
+            </w:rPr>
+            <w:lastRenderedPageBreak/>
+            <w:drawing>
+              <wp:inline distT="0" distB="0" distL="0" distR="0" wp14:anchorId="27970D66" wp14:editId="7F811779">
+                <wp:extent cx="3576320" cy="6355715"/>
+                <wp:effectExtent l="0" t="0" r="5080" b="6985"/>
+                <wp:docPr id="47" name="Picture 47"/>
+                <wp:cNvGraphicFramePr>
+                  <a:graphicFrameLocks xmlns:a="http://schemas.openxmlformats.org/drawingml/2006/main" noChangeAspect="1"/>
+                </wp:cNvGraphicFramePr>
+                <a:graphic xmlns:a="http://schemas.openxmlformats.org/drawingml/2006/main">
+                  <a:graphicData uri="http://schemas.openxmlformats.org/drawingml/2006/picture">
+                    <pic:pic xmlns:pic="http://schemas.openxmlformats.org/drawingml/2006/picture">
+                      <pic:nvPicPr>
+                        <pic:cNvPr id="0" name="Picture 10"/>
+                        <pic:cNvPicPr>
+                          <a:picLocks noChangeAspect="1" noChangeArrowheads="1"/>
+                        </pic:cNvPicPr>
+                      </pic:nvPicPr>
+                      <pic:blipFill>
+                        <a:blip r:embed="rId50">
+                          <a:extLst>
+                            <a:ext uri="{28A0092B-C50C-407E-A947-70E740481C1C}">
+                              <a14:useLocalDpi xmlns:a14="http://schemas.microsoft.com/office/drawing/2010/main" val="0"/>
+                            </a:ext>
+                          </a:extLst>
+                        </a:blip>
+                        <a:srcRect/>
+                        <a:stretch>
+                          <a:fillRect/>
+                        </a:stretch>
+                      </pic:blipFill>
+                      <pic:spPr bwMode="auto">
+                        <a:xfrm>
+                          <a:off x="0" y="0"/>
+                          <a:ext cx="3576320" cy="6355715"/>
+                        </a:xfrm>
+                        <a:prstGeom prst="rect">
+                          <a:avLst/>
+                        </a:prstGeom>
+                        <a:noFill/>
+                        <a:ln>
+                          <a:noFill/>
+                        </a:ln>
+                      </pic:spPr>
+                    </pic:pic>
+                  </a:graphicData>
+                </a:graphic>
+              </wp:inline>
+            </w:drawing>
+          </w:r>
+        </w:p>
+        <w:p>
+          <w:pPr>
+            <w:pStyle w:val="Caption"/>
+            <w:jc w:val="center"/>
+          </w:pPr>
+          <w:bookmarkStart w:id="49" w:name="_Toc63626533"/>
+          <w:r>
+            <w:t xml:space="preserve">Figure </w:t>
+          </w:r>
+          <w:r>
+            <w:fldChar w:fldCharType="begin"/>
+          </w:r>
+          <w:r>
+            <w:instrText xml:space="preserve"> SEQ Figure \* ARABIC </w:instrText>
+          </w:r>
+          <w:r>
+            <w:fldChar w:fldCharType="separate"/>
+          </w:r>
+          <w:r>
+            <w:rPr>
+              <w:noProof/>
+            </w:rPr>
+            <w:t>29</w:t>
+          </w:r>
+          <w:r>
+            <w:rPr>
+              <w:noProof/>
+            </w:rPr>
+            <w:fldChar w:fldCharType="end"/>
+          </w:r>
+          <w:r>
+            <w:t>, wireframe smartphone user remettre défi</w:t>
+          </w:r>
+          <w:bookmarkEnd w:id="49"/>
+        </w:p>
+        <w:p/>
+        <w:p/>
+        <w:p/>
+        <w:p/>
+        <w:p/>
+        <w:p/>
+        <w:p/>
+        <w:p/>
+        <w:p/>
+        <w:p/>
+        <w:p>
+          <w:pPr>
             <w:pStyle w:val="Heading2"/>
           </w:pPr>
-          <w:bookmarkStart w:id="45" w:name="_Toc62563918"/>
-          <w:r>
-            <w:lastRenderedPageBreak/>
+          <w:bookmarkStart w:id="50" w:name="_Toc63807929"/>
+          <w:r>
             <w:t>Chemin utilisateur</w:t>
           </w:r>
           <w:r>
             <w:t xml:space="preserve"> chef ou membre</w:t>
           </w:r>
-          <w:bookmarkEnd w:id="45"/>
+          <w:bookmarkEnd w:id="50"/>
         </w:p>
         <w:p/>
         <w:p>
@@ -9204,11 +10597,11 @@
           <w:pPr>
             <w:pStyle w:val="Heading2"/>
           </w:pPr>
-          <w:bookmarkStart w:id="46" w:name="_Toc62563919"/>
+          <w:bookmarkStart w:id="51" w:name="_Toc63807930"/>
           <w:r>
             <w:t>Chemin administrateur</w:t>
           </w:r>
-          <w:bookmarkEnd w:id="46"/>
+          <w:bookmarkEnd w:id="51"/>
           <w:r>
             <w:t xml:space="preserve"> </w:t>
           </w:r>
@@ -9279,11 +10672,11 @@
           <w:pPr>
             <w:pStyle w:val="Heading2"/>
           </w:pPr>
-          <w:bookmarkStart w:id="47" w:name="_Toc62563920"/>
+          <w:bookmarkStart w:id="52" w:name="_Toc63807931"/>
           <w:r>
             <w:t>Chemin visiteur</w:t>
           </w:r>
-          <w:bookmarkEnd w:id="47"/>
+          <w:bookmarkEnd w:id="52"/>
         </w:p>
         <w:p/>
         <w:p>
@@ -9339,19 +10732,30 @@
             <w:t>Participer à l’aventure</w:t>
           </w:r>
         </w:p>
-        <w:p/>
-        <w:p/>
-        <w:p/>
         <w:p>
           <w:pPr>
             <w:pStyle w:val="Heading2"/>
           </w:pPr>
-          <w:bookmarkStart w:id="48" w:name="_Toc62563921"/>
+          <w:bookmarkStart w:id="53" w:name="_Toc63807932"/>
+          <w:r>
+            <w:lastRenderedPageBreak/>
+            <w:t>Arborescence générale</w:t>
+          </w:r>
+          <w:bookmarkEnd w:id="53"/>
+        </w:p>
+        <w:p>
+          <w:pPr>
+            <w:pStyle w:val="Heading2"/>
+            <w:numPr>
+              <w:ilvl w:val="0"/>
+              <w:numId w:val="0"/>
+            </w:numPr>
+          </w:pPr>
+          <w:bookmarkStart w:id="54" w:name="_Toc63807933"/>
           <w:r>
             <w:rPr>
               <w:noProof/>
             </w:rPr>
-            <w:lastRenderedPageBreak/>
             <w:drawing>
               <wp:anchor distT="0" distB="0" distL="114300" distR="114300" simplePos="0" relativeHeight="251661312" behindDoc="1" locked="0" layoutInCell="1" allowOverlap="1" wp14:anchorId="78C59F7F" wp14:editId="4613E0FE">
                 <wp:simplePos x="0" y="0"/>
@@ -9386,7 +10790,7 @@
                         </pic:cNvPicPr>
                       </pic:nvPicPr>
                       <pic:blipFill>
-                        <a:blip r:embed="rId46">
+                        <a:blip r:embed="rId51">
                           <a:extLst>
                             <a:ext uri="{28A0092B-C50C-407E-A947-70E740481C1C}">
                               <a14:useLocalDpi xmlns:a14="http://schemas.microsoft.com/office/drawing/2010/main" val="0"/>
@@ -9423,23 +10827,17 @@
               </wp:anchor>
             </w:drawing>
           </w:r>
-          <w:r>
-            <w:t xml:space="preserve">Arborescence </w:t>
-          </w:r>
-          <w:r>
-            <w:t>générale</w:t>
-          </w:r>
-          <w:bookmarkEnd w:id="48"/>
+          <w:bookmarkEnd w:id="54"/>
         </w:p>
         <w:p>
           <w:pPr>
             <w:pStyle w:val="Heading2"/>
           </w:pPr>
-          <w:bookmarkStart w:id="49" w:name="_Toc62563922"/>
+          <w:bookmarkStart w:id="55" w:name="_Toc63807934"/>
           <w:r>
             <w:t>Authentification</w:t>
           </w:r>
-          <w:bookmarkEnd w:id="49"/>
+          <w:bookmarkEnd w:id="55"/>
           <w:r>
             <w:t xml:space="preserve"> </w:t>
           </w:r>
@@ -9473,11 +10871,11 @@
           <w:pPr>
             <w:pStyle w:val="Heading2"/>
           </w:pPr>
-          <w:bookmarkStart w:id="50" w:name="_Toc62563923"/>
+          <w:bookmarkStart w:id="56" w:name="_Toc63807935"/>
           <w:r>
             <w:t>Formulaire d’inscription</w:t>
           </w:r>
-          <w:bookmarkEnd w:id="50"/>
+          <w:bookmarkEnd w:id="56"/>
         </w:p>
         <w:p>
           <w:r>
@@ -9503,6 +10901,7 @@
             </w:numPr>
           </w:pPr>
           <w:r>
+            <w:lastRenderedPageBreak/>
             <w:t xml:space="preserve">Civilité </w:t>
           </w:r>
         </w:p>
@@ -9587,7 +10986,6 @@
             </w:numPr>
           </w:pPr>
           <w:r>
-            <w:lastRenderedPageBreak/>
             <w:t>Ville</w:t>
           </w:r>
         </w:p>
@@ -9627,11 +11025,11 @@
           <w:pPr>
             <w:pStyle w:val="Heading2"/>
           </w:pPr>
-          <w:bookmarkStart w:id="51" w:name="_Toc62563924"/>
+          <w:bookmarkStart w:id="57" w:name="_Toc63807936"/>
           <w:r>
             <w:t>Gestion des équipes</w:t>
           </w:r>
-          <w:bookmarkEnd w:id="51"/>
+          <w:bookmarkEnd w:id="57"/>
         </w:p>
         <w:p>
           <w:r>
@@ -9680,10 +11078,10 @@
       </w:sdtContent>
     </w:sdt>
     <w:sectPr>
-      <w:headerReference w:type="default" r:id="rId47"/>
-      <w:footerReference w:type="default" r:id="rId48"/>
-      <w:headerReference w:type="first" r:id="rId49"/>
-      <w:footerReference w:type="first" r:id="rId50"/>
+      <w:headerReference w:type="default" r:id="rId52"/>
+      <w:footerReference w:type="default" r:id="rId53"/>
+      <w:headerReference w:type="first" r:id="rId54"/>
+      <w:footerReference w:type="first" r:id="rId55"/>
       <w:pgSz w:w="11906" w:h="16838"/>
       <w:pgMar w:top="1417" w:right="1417" w:bottom="1417" w:left="1417" w:header="709" w:footer="709" w:gutter="0"/>
       <w:pgNumType w:start="0"/>
@@ -9764,14 +11162,28 @@
         <w:sz w:val="16"/>
         <w:szCs w:val="16"/>
       </w:rPr>
-      <w:t>V 0.</w:t>
+      <w:t xml:space="preserve">V </w:t>
     </w:r>
     <w:r>
       <w:rPr>
         <w:sz w:val="16"/>
         <w:szCs w:val="16"/>
       </w:rPr>
-      <w:t>7</w:t>
+      <w:t>1</w:t>
+    </w:r>
+    <w:r>
+      <w:rPr>
+        <w:sz w:val="16"/>
+        <w:szCs w:val="16"/>
+      </w:rPr>
+      <w:t>.</w:t>
+    </w:r>
+    <w:r>
+      <w:rPr>
+        <w:sz w:val="16"/>
+        <w:szCs w:val="16"/>
+      </w:rPr>
+      <w:t>0</w:t>
     </w:r>
     <w:r>
       <w:rPr>
@@ -9844,6 +11256,7 @@
         <w:dataBinding w:prefixMappings="xmlns:ns0='http://schemas.openxmlformats.org/package/2006/metadata/core-properties' xmlns:ns1='http://purl.org/dc/elements/1.1/'" w:xpath="/ns0:coreProperties[1]/ns1:creator[1]" w:storeItemID="{6C3C8BC8-F283-45AE-878A-BAB7291924A1}"/>
         <w:text/>
       </w:sdtPr>
+      <w:sdtEndPr/>
       <w:sdtContent>
         <w:r>
           <w:rPr>
@@ -9875,6 +11288,7 @@
         <w:calendar w:val="gregorian"/>
       </w:date>
     </w:sdtPr>
+    <w:sdtEndPr/>
     <w:sdtContent>
       <w:p>
         <w:pPr>
@@ -14852,6 +16266,7 @@
     <w:rsid w:val="0000063B"/>
     <w:rsid w:val="00116296"/>
     <w:rsid w:val="00143055"/>
+    <w:rsid w:val="001539D8"/>
     <w:rsid w:val="001539E4"/>
     <w:rsid w:val="00187FE3"/>
     <w:rsid w:val="001B1D92"/>
@@ -14865,6 +16280,7 @@
     <w:rsid w:val="003D56FD"/>
     <w:rsid w:val="00410367"/>
     <w:rsid w:val="00440ED8"/>
+    <w:rsid w:val="004F2120"/>
     <w:rsid w:val="0057079E"/>
     <w:rsid w:val="005A48C6"/>
     <w:rsid w:val="005F42EC"/>

</xml_diff>

<commit_message>
doc update, oral inter added
</commit_message>
<xml_diff>
--- a/doc/CahierDesChargesFonctionnelles.docx
+++ b/doc/CahierDesChargesFonctionnelles.docx
@@ -162,7 +162,27 @@
                         <w:sz w:val="90"/>
                         <w:szCs w:val="90"/>
                       </w:rPr>
-                      <w:t>On The Road A Game</w:t>
+                      <w:t xml:space="preserve">On </w:t>
+                    </w:r>
+                    <w:proofErr w:type="gramStart"/>
+                    <w:r>
+                      <w:rPr>
+                        <w:rFonts w:asciiTheme="majorHAnsi" w:eastAsiaTheme="majorEastAsia" w:hAnsiTheme="majorHAnsi" w:cstheme="majorBidi"/>
+                        <w:color w:val="000000" w:themeColor="text1"/>
+                        <w:sz w:val="90"/>
+                        <w:szCs w:val="90"/>
+                      </w:rPr>
+                      <w:t>The</w:t>
+                    </w:r>
+                    <w:proofErr w:type="gramEnd"/>
+                    <w:r>
+                      <w:rPr>
+                        <w:rFonts w:asciiTheme="majorHAnsi" w:eastAsiaTheme="majorEastAsia" w:hAnsiTheme="majorHAnsi" w:cstheme="majorBidi"/>
+                        <w:color w:val="000000" w:themeColor="text1"/>
+                        <w:sz w:val="90"/>
+                        <w:szCs w:val="90"/>
+                      </w:rPr>
+                      <w:t xml:space="preserve"> Road A Game</w:t>
                     </w:r>
                   </w:p>
                 </w:sdtContent>
@@ -5238,6 +5258,9 @@
           <w:bookmarkEnd w:id="1"/>
         </w:p>
         <w:p>
+          <w:pPr>
+            <w:jc w:val="both"/>
+          </w:pPr>
           <w:r>
             <w:t xml:space="preserve">Depuis plus de sept ans, l’entreprise On The Road A Game organise des voyages mêlant mystères, jeux, aventures et rencontres. Les participants découvrent au dernier moment leur destination, </w:t>
           </w:r>
@@ -5264,6 +5287,9 @@
           </w:r>
         </w:p>
         <w:p>
+          <w:pPr>
+            <w:jc w:val="both"/>
+          </w:pPr>
           <w:r>
             <w:t xml:space="preserve">Cependant la crise sanitaire du COVID-19 ayant rendu </w:t>
           </w:r>
@@ -5637,7 +5663,15 @@
                   <w:jc w:val="center"/>
                 </w:pPr>
                 <w:r>
-                  <w:t>Wireframes, backlog, avancement projet, analyse des risques</w:t>
+                  <w:t xml:space="preserve">Wireframes, </w:t>
+                </w:r>
+                <w:proofErr w:type="spellStart"/>
+                <w:r>
+                  <w:t>backlog</w:t>
+                </w:r>
+                <w:proofErr w:type="spellEnd"/>
+                <w:r>
+                  <w:t>, avancement projet, analyse des risques</w:t>
                 </w:r>
               </w:p>
             </w:tc>
@@ -5874,7 +5908,21 @@
                   <w:rPr>
                     <w:lang w:val="en-US"/>
                   </w:rPr>
-                  <w:t>On The Road A Game</w:t>
+                  <w:t xml:space="preserve">On </w:t>
+                </w:r>
+                <w:proofErr w:type="gramStart"/>
+                <w:r>
+                  <w:rPr>
+                    <w:lang w:val="en-US"/>
+                  </w:rPr>
+                  <w:t>The</w:t>
+                </w:r>
+                <w:proofErr w:type="gramEnd"/>
+                <w:r>
+                  <w:rPr>
+                    <w:lang w:val="en-US"/>
+                  </w:rPr>
+                  <w:t xml:space="preserve"> Road A Game</w:t>
                 </w:r>
                 <w:r>
                   <w:rPr>
@@ -5939,9 +5987,11 @@
                 <w:pPr>
                   <w:jc w:val="center"/>
                 </w:pPr>
+                <w:proofErr w:type="spellStart"/>
                 <w:r>
                   <w:t>FrameWork</w:t>
                 </w:r>
+                <w:proofErr w:type="spellEnd"/>
               </w:p>
             </w:tc>
             <w:tc>
@@ -6355,7 +6405,21 @@
                   <w:rPr>
                     <w:lang w:val="en-US"/>
                   </w:rPr>
-                  <w:t>PROJET UF B2 2020 2021 - OnTheRoadAGame vf2.pdf</w:t>
+                  <w:t xml:space="preserve">PROJET UF B2 2020 2021 - </w:t>
+                </w:r>
+                <w:proofErr w:type="spellStart"/>
+                <w:r>
+                  <w:rPr>
+                    <w:lang w:val="en-US"/>
+                  </w:rPr>
+                  <w:t>OnTheRoadAGame</w:t>
+                </w:r>
+                <w:proofErr w:type="spellEnd"/>
+                <w:r>
+                  <w:rPr>
+                    <w:lang w:val="en-US"/>
+                  </w:rPr>
+                  <w:t xml:space="preserve"> vf2.pdf</w:t>
                 </w:r>
               </w:p>
             </w:tc>
@@ -6403,6 +6467,9 @@
           <w:bookmarkEnd w:id="8"/>
         </w:p>
         <w:p>
+          <w:pPr>
+            <w:jc w:val="both"/>
+          </w:pPr>
           <w:r>
             <w:t xml:space="preserve">Ce projet </w:t>
           </w:r>
@@ -6454,6 +6521,9 @@
           <w:bookmarkEnd w:id="9"/>
         </w:p>
         <w:p>
+          <w:pPr>
+            <w:jc w:val="both"/>
+          </w:pPr>
           <w:r>
             <w:t xml:space="preserve">Les objectifs de ce projet sont multiples. En effet nous devons </w:t>
           </w:r>
@@ -6479,7 +6549,15 @@
             <w:t xml:space="preserve"> afficher le classement général en temps réel ainsi que des articles d’actualités mis à jour automatiquement. </w:t>
           </w:r>
           <w:r>
-            <w:t>L’espace jeu comprend un espace de gestion de ses données personnelles, une liste des défis et leur présentation, un système d’envoi des preuves de la réalisation des défis et un espace informant les équipes de la validation du défis ou non. Depuis le site, les administrateurs pourront également gérer les sessions et les paramétrer, créer les défis à relever et également valider la réussite du défis grâce aux preuves envoyées par le participant.</w:t>
+            <w:t xml:space="preserve">L’espace jeu comprend un espace de gestion de ses données personnelles, une liste des défis et leur présentation, un système d’envoi des preuves de la réalisation des défis et un espace informant les équipes de la validation </w:t>
+          </w:r>
+          <w:proofErr w:type="gramStart"/>
+          <w:r>
+            <w:t>du défis</w:t>
+          </w:r>
+          <w:proofErr w:type="gramEnd"/>
+          <w:r>
+            <w:t xml:space="preserve"> ou non. Depuis le site, les administrateurs pourront également gérer les sessions et les paramétrer, créer les défis à relever et également valider la réussite du défis grâce aux preuves envoyées par le participant.</w:t>
           </w:r>
         </w:p>
         <w:p>
@@ -6493,6 +6571,9 @@
           <w:bookmarkEnd w:id="10"/>
         </w:p>
         <w:p>
+          <w:pPr>
+            <w:jc w:val="both"/>
+          </w:pPr>
           <w:r>
             <w:t>Chaque acteur du projet est équipé de son propre matériel, à savoir au minimum un ordinateur par personne ainsi qu’une connexion à internet. Nous avons à notre disposition de nombreux outils fournis par Microsoft tel que la suite Office 365 et les systèmes d’exploitation Windows 10 Education. Nous pouvons également demander de l’aide à nos intervenants, joignables par mail ou durant les quatre heures consacrées au projet par semaine en cas de difficultés.</w:t>
           </w:r>
@@ -6509,6 +6590,9 @@
           <w:bookmarkEnd w:id="11"/>
         </w:p>
         <w:p>
+          <w:pPr>
+            <w:jc w:val="both"/>
+          </w:pPr>
           <w:r>
             <w:t>Chacun des membres du projet est responsable de son travail et doit en assumer les conséquences en cas de retard ou de perte de celui-ci. Malgré tout, si l’un des acteurs éprouve des difficultés, le reste de l’équipe se doit de l’aider et de lui expliquer ce qu’il est possible de faire pour résoudre le problème rencontré.</w:t>
           </w:r>
@@ -6973,7 +7057,15 @@
         <w:p>
           <w:r>
             <w:lastRenderedPageBreak/>
-            <w:t>Prix du Azur Defender :</w:t>
+            <w:t xml:space="preserve">Prix </w:t>
+          </w:r>
+          <w:proofErr w:type="gramStart"/>
+          <w:r>
+            <w:t>du Azur Defender</w:t>
+          </w:r>
+          <w:proofErr w:type="gramEnd"/>
+          <w:r>
+            <w:t> :</w:t>
           </w:r>
         </w:p>
         <w:p>
@@ -7204,14 +7296,27 @@
           <w:r>
             <w:t xml:space="preserve">Figure </w:t>
           </w:r>
-          <w:fldSimple w:instr=" SEQ Figure \* ARABIC ">
-            <w:r>
-              <w:rPr>
-                <w:noProof/>
-              </w:rPr>
-              <w:t>1</w:t>
-            </w:r>
-          </w:fldSimple>
+          <w:r>
+            <w:fldChar w:fldCharType="begin"/>
+          </w:r>
+          <w:r>
+            <w:instrText xml:space="preserve"> SEQ Figure \* ARABIC </w:instrText>
+          </w:r>
+          <w:r>
+            <w:fldChar w:fldCharType="separate"/>
+          </w:r>
+          <w:r>
+            <w:rPr>
+              <w:noProof/>
+            </w:rPr>
+            <w:t>1</w:t>
+          </w:r>
+          <w:r>
+            <w:rPr>
+              <w:noProof/>
+            </w:rPr>
+            <w:fldChar w:fldCharType="end"/>
+          </w:r>
           <w:r>
             <w:t>, wireframe visiteur accueil</w:t>
           </w:r>
@@ -7286,14 +7391,27 @@
           <w:r>
             <w:t xml:space="preserve">Figure </w:t>
           </w:r>
-          <w:fldSimple w:instr=" SEQ Figure \* ARABIC ">
-            <w:r>
-              <w:rPr>
-                <w:noProof/>
-              </w:rPr>
-              <w:t>2</w:t>
-            </w:r>
-          </w:fldSimple>
+          <w:r>
+            <w:fldChar w:fldCharType="begin"/>
+          </w:r>
+          <w:r>
+            <w:instrText xml:space="preserve"> SEQ Figure \* ARABIC </w:instrText>
+          </w:r>
+          <w:r>
+            <w:fldChar w:fldCharType="separate"/>
+          </w:r>
+          <w:r>
+            <w:rPr>
+              <w:noProof/>
+            </w:rPr>
+            <w:t>2</w:t>
+          </w:r>
+          <w:r>
+            <w:rPr>
+              <w:noProof/>
+            </w:rPr>
+            <w:fldChar w:fldCharType="end"/>
+          </w:r>
           <w:r>
             <w:t>, wireframe visiteur actualités</w:t>
           </w:r>
@@ -7366,27 +7484,56 @@
           <w:r>
             <w:t xml:space="preserve">Figure </w:t>
           </w:r>
-          <w:fldSimple w:instr=" SEQ Figure \* ARABIC ">
-            <w:r>
-              <w:rPr>
-                <w:noProof/>
-              </w:rPr>
-              <w:t>3</w:t>
-            </w:r>
-          </w:fldSimple>
+          <w:r>
+            <w:fldChar w:fldCharType="begin"/>
+          </w:r>
+          <w:r>
+            <w:instrText xml:space="preserve"> SEQ Figure \* ARABIC </w:instrText>
+          </w:r>
+          <w:r>
+            <w:fldChar w:fldCharType="separate"/>
+          </w:r>
+          <w:r>
+            <w:rPr>
+              <w:noProof/>
+            </w:rPr>
+            <w:t>3</w:t>
+          </w:r>
+          <w:r>
+            <w:rPr>
+              <w:noProof/>
+            </w:rPr>
+            <w:fldChar w:fldCharType="end"/>
+          </w:r>
           <w:r>
             <w:rPr>
               <w:lang w:val="en-US"/>
             </w:rPr>
-            <w:t>, wireframe visiteur</w:t>
-          </w:r>
+            <w:t xml:space="preserve">, wireframe </w:t>
+          </w:r>
+          <w:proofErr w:type="spellStart"/>
           <w:r>
             <w:rPr>
               <w:lang w:val="en-US"/>
             </w:rPr>
-            <w:t xml:space="preserve"> classement</w:t>
+            <w:t>visiteur</w:t>
+          </w:r>
+          <w:proofErr w:type="spellEnd"/>
+          <w:r>
+            <w:rPr>
+              <w:lang w:val="en-US"/>
+            </w:rPr>
+            <w:t xml:space="preserve"> </w:t>
+          </w:r>
+          <w:proofErr w:type="spellStart"/>
+          <w:r>
+            <w:rPr>
+              <w:lang w:val="en-US"/>
+            </w:rPr>
+            <w:t>classement</w:t>
           </w:r>
           <w:bookmarkEnd w:id="19"/>
+          <w:proofErr w:type="spellEnd"/>
         </w:p>
         <w:p/>
         <w:p/>
@@ -7464,27 +7611,56 @@
           <w:r>
             <w:t xml:space="preserve">Figure </w:t>
           </w:r>
-          <w:fldSimple w:instr=" SEQ Figure \* ARABIC ">
-            <w:r>
-              <w:rPr>
-                <w:noProof/>
-              </w:rPr>
-              <w:t>4</w:t>
-            </w:r>
-          </w:fldSimple>
+          <w:r>
+            <w:fldChar w:fldCharType="begin"/>
+          </w:r>
+          <w:r>
+            <w:instrText xml:space="preserve"> SEQ Figure \* ARABIC </w:instrText>
+          </w:r>
+          <w:r>
+            <w:fldChar w:fldCharType="separate"/>
+          </w:r>
+          <w:r>
+            <w:rPr>
+              <w:noProof/>
+            </w:rPr>
+            <w:t>4</w:t>
+          </w:r>
+          <w:r>
+            <w:rPr>
+              <w:noProof/>
+            </w:rPr>
+            <w:fldChar w:fldCharType="end"/>
+          </w:r>
           <w:r>
             <w:rPr>
               <w:lang w:val="en-US"/>
             </w:rPr>
-            <w:t>, wireframe visiteur</w:t>
-          </w:r>
+            <w:t xml:space="preserve">, wireframe </w:t>
+          </w:r>
+          <w:proofErr w:type="spellStart"/>
           <w:r>
             <w:rPr>
               <w:lang w:val="en-US"/>
             </w:rPr>
-            <w:t xml:space="preserve"> connexion</w:t>
+            <w:t>visiteur</w:t>
+          </w:r>
+          <w:proofErr w:type="spellEnd"/>
+          <w:r>
+            <w:rPr>
+              <w:lang w:val="en-US"/>
+            </w:rPr>
+            <w:t xml:space="preserve"> </w:t>
+          </w:r>
+          <w:proofErr w:type="spellStart"/>
+          <w:r>
+            <w:rPr>
+              <w:lang w:val="en-US"/>
+            </w:rPr>
+            <w:t>connexion</w:t>
           </w:r>
           <w:bookmarkEnd w:id="20"/>
+          <w:proofErr w:type="spellEnd"/>
         </w:p>
         <w:p/>
         <w:p>
@@ -7561,20 +7737,41 @@
           <w:r>
             <w:t xml:space="preserve">Figure </w:t>
           </w:r>
-          <w:fldSimple w:instr=" SEQ Figure \* ARABIC ">
-            <w:r>
-              <w:rPr>
-                <w:noProof/>
-              </w:rPr>
-              <w:t>5</w:t>
-            </w:r>
-          </w:fldSimple>
+          <w:r>
+            <w:fldChar w:fldCharType="begin"/>
+          </w:r>
+          <w:r>
+            <w:instrText xml:space="preserve"> SEQ Figure \* ARABIC </w:instrText>
+          </w:r>
+          <w:r>
+            <w:fldChar w:fldCharType="separate"/>
+          </w:r>
+          <w:r>
+            <w:rPr>
+              <w:noProof/>
+            </w:rPr>
+            <w:t>5</w:t>
+          </w:r>
+          <w:r>
+            <w:rPr>
+              <w:noProof/>
+            </w:rPr>
+            <w:fldChar w:fldCharType="end"/>
+          </w:r>
           <w:r>
             <w:rPr>
               <w:lang w:val="en-US"/>
             </w:rPr>
-            <w:t>, wireframe visiteur</w:t>
-          </w:r>
+            <w:t xml:space="preserve">, wireframe </w:t>
+          </w:r>
+          <w:proofErr w:type="spellStart"/>
+          <w:r>
+            <w:rPr>
+              <w:lang w:val="en-US"/>
+            </w:rPr>
+            <w:t>visiteur</w:t>
+          </w:r>
+          <w:proofErr w:type="spellEnd"/>
           <w:r>
             <w:rPr>
               <w:lang w:val="en-US"/>
@@ -7671,14 +7868,27 @@
           <w:r>
             <w:t xml:space="preserve">Figure </w:t>
           </w:r>
-          <w:fldSimple w:instr=" SEQ Figure \* ARABIC ">
-            <w:r>
-              <w:rPr>
-                <w:noProof/>
-              </w:rPr>
-              <w:t>6</w:t>
-            </w:r>
-          </w:fldSimple>
+          <w:r>
+            <w:fldChar w:fldCharType="begin"/>
+          </w:r>
+          <w:r>
+            <w:instrText xml:space="preserve"> SEQ Figure \* ARABIC </w:instrText>
+          </w:r>
+          <w:r>
+            <w:fldChar w:fldCharType="separate"/>
+          </w:r>
+          <w:r>
+            <w:rPr>
+              <w:noProof/>
+            </w:rPr>
+            <w:t>6</w:t>
+          </w:r>
+          <w:r>
+            <w:rPr>
+              <w:noProof/>
+            </w:rPr>
+            <w:fldChar w:fldCharType="end"/>
+          </w:r>
           <w:r>
             <w:rPr>
               <w:lang w:val="en-US"/>
@@ -7767,20 +7977,34 @@
           <w:r>
             <w:t xml:space="preserve">Figure </w:t>
           </w:r>
-          <w:fldSimple w:instr=" SEQ Figure \* ARABIC ">
-            <w:r>
-              <w:rPr>
-                <w:noProof/>
-              </w:rPr>
-              <w:t>7</w:t>
-            </w:r>
-          </w:fldSimple>
+          <w:r>
+            <w:fldChar w:fldCharType="begin"/>
+          </w:r>
+          <w:r>
+            <w:instrText xml:space="preserve"> SEQ Figure \* ARABIC </w:instrText>
+          </w:r>
+          <w:r>
+            <w:fldChar w:fldCharType="separate"/>
+          </w:r>
+          <w:r>
+            <w:rPr>
+              <w:noProof/>
+            </w:rPr>
+            <w:t>7</w:t>
+          </w:r>
+          <w:r>
+            <w:rPr>
+              <w:noProof/>
+            </w:rPr>
+            <w:fldChar w:fldCharType="end"/>
+          </w:r>
           <w:r>
             <w:rPr>
               <w:lang w:val="en-US"/>
             </w:rPr>
             <w:t xml:space="preserve">, wireframe chef </w:t>
           </w:r>
+          <w:proofErr w:type="spellStart"/>
           <w:r>
             <w:rPr>
               <w:lang w:val="en-US"/>
@@ -7788,6 +8012,7 @@
             <w:t>actualités</w:t>
           </w:r>
           <w:bookmarkEnd w:id="24"/>
+          <w:proofErr w:type="spellEnd"/>
         </w:p>
         <w:p/>
         <w:p>
@@ -7857,20 +8082,34 @@
           <w:r>
             <w:t xml:space="preserve">Figure </w:t>
           </w:r>
-          <w:fldSimple w:instr=" SEQ Figure \* ARABIC ">
-            <w:r>
-              <w:rPr>
-                <w:noProof/>
-              </w:rPr>
-              <w:t>8</w:t>
-            </w:r>
-          </w:fldSimple>
+          <w:r>
+            <w:fldChar w:fldCharType="begin"/>
+          </w:r>
+          <w:r>
+            <w:instrText xml:space="preserve"> SEQ Figure \* ARABIC </w:instrText>
+          </w:r>
+          <w:r>
+            <w:fldChar w:fldCharType="separate"/>
+          </w:r>
+          <w:r>
+            <w:rPr>
+              <w:noProof/>
+            </w:rPr>
+            <w:t>8</w:t>
+          </w:r>
+          <w:r>
+            <w:rPr>
+              <w:noProof/>
+            </w:rPr>
+            <w:fldChar w:fldCharType="end"/>
+          </w:r>
           <w:r>
             <w:rPr>
               <w:lang w:val="en-US"/>
             </w:rPr>
             <w:t xml:space="preserve">, wireframe chef </w:t>
           </w:r>
+          <w:proofErr w:type="spellStart"/>
           <w:r>
             <w:rPr>
               <w:lang w:val="en-US"/>
@@ -7878,6 +8117,7 @@
             <w:t>classement</w:t>
           </w:r>
           <w:bookmarkEnd w:id="25"/>
+          <w:proofErr w:type="spellEnd"/>
         </w:p>
         <w:p/>
         <w:p>
@@ -7946,14 +8186,27 @@
           <w:r>
             <w:t xml:space="preserve">Figure </w:t>
           </w:r>
-          <w:fldSimple w:instr=" SEQ Figure \* ARABIC ">
-            <w:r>
-              <w:rPr>
-                <w:noProof/>
-              </w:rPr>
-              <w:t>9</w:t>
-            </w:r>
-          </w:fldSimple>
+          <w:r>
+            <w:fldChar w:fldCharType="begin"/>
+          </w:r>
+          <w:r>
+            <w:instrText xml:space="preserve"> SEQ Figure \* ARABIC </w:instrText>
+          </w:r>
+          <w:r>
+            <w:fldChar w:fldCharType="separate"/>
+          </w:r>
+          <w:r>
+            <w:rPr>
+              <w:noProof/>
+            </w:rPr>
+            <w:t>9</w:t>
+          </w:r>
+          <w:r>
+            <w:rPr>
+              <w:noProof/>
+            </w:rPr>
+            <w:fldChar w:fldCharType="end"/>
+          </w:r>
           <w:r>
             <w:t>, wireframe chef gestion équipe</w:t>
           </w:r>
@@ -8034,14 +8287,27 @@
           <w:r>
             <w:t xml:space="preserve">Figure </w:t>
           </w:r>
-          <w:fldSimple w:instr=" SEQ Figure \* ARABIC ">
-            <w:r>
-              <w:rPr>
-                <w:noProof/>
-              </w:rPr>
-              <w:t>10</w:t>
-            </w:r>
-          </w:fldSimple>
+          <w:r>
+            <w:fldChar w:fldCharType="begin"/>
+          </w:r>
+          <w:r>
+            <w:instrText xml:space="preserve"> SEQ Figure \* ARABIC </w:instrText>
+          </w:r>
+          <w:r>
+            <w:fldChar w:fldCharType="separate"/>
+          </w:r>
+          <w:r>
+            <w:rPr>
+              <w:noProof/>
+            </w:rPr>
+            <w:t>10</w:t>
+          </w:r>
+          <w:r>
+            <w:rPr>
+              <w:noProof/>
+            </w:rPr>
+            <w:fldChar w:fldCharType="end"/>
+          </w:r>
           <w:r>
             <w:rPr>
               <w:lang w:val="en-US"/>
@@ -8052,9 +8318,17 @@
             <w:rPr>
               <w:lang w:val="en-US"/>
             </w:rPr>
-            <w:t>gestion profil</w:t>
+            <w:t xml:space="preserve">gestion </w:t>
+          </w:r>
+          <w:proofErr w:type="spellStart"/>
+          <w:r>
+            <w:rPr>
+              <w:lang w:val="en-US"/>
+            </w:rPr>
+            <w:t>profil</w:t>
           </w:r>
           <w:bookmarkEnd w:id="27"/>
+          <w:proofErr w:type="spellEnd"/>
         </w:p>
         <w:p/>
         <w:p>
@@ -8123,14 +8397,27 @@
           <w:r>
             <w:t xml:space="preserve">Figure </w:t>
           </w:r>
-          <w:fldSimple w:instr=" SEQ Figure \* ARABIC ">
-            <w:r>
-              <w:rPr>
-                <w:noProof/>
-              </w:rPr>
-              <w:t>11</w:t>
-            </w:r>
-          </w:fldSimple>
+          <w:r>
+            <w:fldChar w:fldCharType="begin"/>
+          </w:r>
+          <w:r>
+            <w:instrText xml:space="preserve"> SEQ Figure \* ARABIC </w:instrText>
+          </w:r>
+          <w:r>
+            <w:fldChar w:fldCharType="separate"/>
+          </w:r>
+          <w:r>
+            <w:rPr>
+              <w:noProof/>
+            </w:rPr>
+            <w:t>11</w:t>
+          </w:r>
+          <w:r>
+            <w:rPr>
+              <w:noProof/>
+            </w:rPr>
+            <w:fldChar w:fldCharType="end"/>
+          </w:r>
           <w:r>
             <w:t>, wireframe chef gestion défis</w:t>
           </w:r>
@@ -8215,26 +8502,41 @@
           <w:r>
             <w:t xml:space="preserve">Figure </w:t>
           </w:r>
-          <w:fldSimple w:instr=" SEQ Figure \* ARABIC ">
-            <w:r>
-              <w:rPr>
-                <w:noProof/>
-              </w:rPr>
-              <w:t>12</w:t>
-            </w:r>
-          </w:fldSimple>
+          <w:r>
+            <w:fldChar w:fldCharType="begin"/>
+          </w:r>
+          <w:r>
+            <w:instrText xml:space="preserve"> SEQ Figure \* ARABIC </w:instrText>
+          </w:r>
+          <w:r>
+            <w:fldChar w:fldCharType="separate"/>
+          </w:r>
+          <w:r>
+            <w:rPr>
+              <w:noProof/>
+            </w:rPr>
+            <w:t>12</w:t>
+          </w:r>
+          <w:r>
+            <w:rPr>
+              <w:noProof/>
+            </w:rPr>
+            <w:fldChar w:fldCharType="end"/>
+          </w:r>
           <w:r>
             <w:rPr>
               <w:lang w:val="en-US"/>
             </w:rPr>
             <w:t xml:space="preserve">, wireframe </w:t>
           </w:r>
+          <w:proofErr w:type="spellStart"/>
           <w:r>
             <w:rPr>
               <w:lang w:val="en-US"/>
             </w:rPr>
             <w:t>membre</w:t>
           </w:r>
+          <w:proofErr w:type="spellEnd"/>
           <w:r>
             <w:rPr>
               <w:noProof/>
@@ -8311,27 +8613,56 @@
           <w:r>
             <w:t xml:space="preserve">Figure </w:t>
           </w:r>
-          <w:fldSimple w:instr=" SEQ Figure \* ARABIC ">
-            <w:r>
-              <w:rPr>
-                <w:noProof/>
-              </w:rPr>
-              <w:t>13</w:t>
-            </w:r>
-          </w:fldSimple>
+          <w:r>
+            <w:fldChar w:fldCharType="begin"/>
+          </w:r>
+          <w:r>
+            <w:instrText xml:space="preserve"> SEQ Figure \* ARABIC </w:instrText>
+          </w:r>
+          <w:r>
+            <w:fldChar w:fldCharType="separate"/>
+          </w:r>
+          <w:r>
+            <w:rPr>
+              <w:noProof/>
+            </w:rPr>
+            <w:t>13</w:t>
+          </w:r>
+          <w:r>
+            <w:rPr>
+              <w:noProof/>
+            </w:rPr>
+            <w:fldChar w:fldCharType="end"/>
+          </w:r>
           <w:r>
             <w:rPr>
               <w:lang w:val="en-US"/>
             </w:rPr>
-            <w:t xml:space="preserve">, wireframe membre </w:t>
-          </w:r>
+            <w:t xml:space="preserve">, wireframe </w:t>
+          </w:r>
+          <w:proofErr w:type="spellStart"/>
           <w:r>
             <w:rPr>
               <w:lang w:val="en-US"/>
             </w:rPr>
+            <w:t>membre</w:t>
+          </w:r>
+          <w:proofErr w:type="spellEnd"/>
+          <w:r>
+            <w:rPr>
+              <w:lang w:val="en-US"/>
+            </w:rPr>
+            <w:t xml:space="preserve"> </w:t>
+          </w:r>
+          <w:proofErr w:type="spellStart"/>
+          <w:r>
+            <w:rPr>
+              <w:lang w:val="en-US"/>
+            </w:rPr>
             <w:t>actualités</w:t>
           </w:r>
           <w:bookmarkEnd w:id="31"/>
+          <w:proofErr w:type="spellEnd"/>
         </w:p>
         <w:p/>
         <w:p>
@@ -8401,27 +8732,56 @@
           <w:r>
             <w:t xml:space="preserve">Figure </w:t>
           </w:r>
-          <w:fldSimple w:instr=" SEQ Figure \* ARABIC ">
-            <w:r>
-              <w:rPr>
-                <w:noProof/>
-              </w:rPr>
-              <w:t>14</w:t>
-            </w:r>
-          </w:fldSimple>
+          <w:r>
+            <w:fldChar w:fldCharType="begin"/>
+          </w:r>
+          <w:r>
+            <w:instrText xml:space="preserve"> SEQ Figure \* ARABIC </w:instrText>
+          </w:r>
+          <w:r>
+            <w:fldChar w:fldCharType="separate"/>
+          </w:r>
+          <w:r>
+            <w:rPr>
+              <w:noProof/>
+            </w:rPr>
+            <w:t>14</w:t>
+          </w:r>
+          <w:r>
+            <w:rPr>
+              <w:noProof/>
+            </w:rPr>
+            <w:fldChar w:fldCharType="end"/>
+          </w:r>
           <w:r>
             <w:rPr>
               <w:lang w:val="en-US"/>
             </w:rPr>
-            <w:t xml:space="preserve">, wireframe membre </w:t>
-          </w:r>
+            <w:t xml:space="preserve">, wireframe </w:t>
+          </w:r>
+          <w:proofErr w:type="spellStart"/>
           <w:r>
             <w:rPr>
               <w:lang w:val="en-US"/>
             </w:rPr>
+            <w:t>membre</w:t>
+          </w:r>
+          <w:proofErr w:type="spellEnd"/>
+          <w:r>
+            <w:rPr>
+              <w:lang w:val="en-US"/>
+            </w:rPr>
+            <w:t xml:space="preserve"> </w:t>
+          </w:r>
+          <w:proofErr w:type="spellStart"/>
+          <w:r>
+            <w:rPr>
+              <w:lang w:val="en-US"/>
+            </w:rPr>
             <w:t>classement</w:t>
           </w:r>
           <w:bookmarkEnd w:id="32"/>
+          <w:proofErr w:type="spellEnd"/>
         </w:p>
         <w:p/>
         <w:p>
@@ -8498,27 +8858,62 @@
           <w:r>
             <w:t xml:space="preserve">Figure </w:t>
           </w:r>
-          <w:fldSimple w:instr=" SEQ Figure \* ARABIC ">
-            <w:r>
-              <w:rPr>
-                <w:noProof/>
-              </w:rPr>
-              <w:t>15</w:t>
-            </w:r>
-          </w:fldSimple>
+          <w:r>
+            <w:fldChar w:fldCharType="begin"/>
+          </w:r>
+          <w:r>
+            <w:instrText xml:space="preserve"> SEQ Figure \* ARABIC </w:instrText>
+          </w:r>
+          <w:r>
+            <w:fldChar w:fldCharType="separate"/>
+          </w:r>
+          <w:r>
+            <w:rPr>
+              <w:noProof/>
+            </w:rPr>
+            <w:t>15</w:t>
+          </w:r>
+          <w:r>
+            <w:rPr>
+              <w:noProof/>
+            </w:rPr>
+            <w:fldChar w:fldCharType="end"/>
+          </w:r>
           <w:r>
             <w:rPr>
               <w:lang w:val="en-US"/>
             </w:rPr>
-            <w:t xml:space="preserve">, wireframe membre </w:t>
-          </w:r>
+            <w:t xml:space="preserve">, wireframe </w:t>
+          </w:r>
+          <w:proofErr w:type="spellStart"/>
           <w:r>
             <w:rPr>
               <w:lang w:val="en-US"/>
             </w:rPr>
-            <w:t>gestion profil</w:t>
+            <w:t>membre</w:t>
+          </w:r>
+          <w:proofErr w:type="spellEnd"/>
+          <w:r>
+            <w:rPr>
+              <w:lang w:val="en-US"/>
+            </w:rPr>
+            <w:t xml:space="preserve"> </w:t>
+          </w:r>
+          <w:r>
+            <w:rPr>
+              <w:lang w:val="en-US"/>
+            </w:rPr>
+            <w:t xml:space="preserve">gestion </w:t>
+          </w:r>
+          <w:proofErr w:type="spellStart"/>
+          <w:r>
+            <w:rPr>
+              <w:lang w:val="en-US"/>
+            </w:rPr>
+            <w:t>profil</w:t>
           </w:r>
           <w:bookmarkEnd w:id="33"/>
+          <w:proofErr w:type="spellEnd"/>
         </w:p>
         <w:p/>
         <w:p>
@@ -8588,14 +8983,27 @@
           <w:r>
             <w:t xml:space="preserve">Figure </w:t>
           </w:r>
-          <w:fldSimple w:instr=" SEQ Figure \* ARABIC ">
-            <w:r>
-              <w:rPr>
-                <w:noProof/>
-              </w:rPr>
-              <w:t>16</w:t>
-            </w:r>
-          </w:fldSimple>
+          <w:r>
+            <w:fldChar w:fldCharType="begin"/>
+          </w:r>
+          <w:r>
+            <w:instrText xml:space="preserve"> SEQ Figure \* ARABIC </w:instrText>
+          </w:r>
+          <w:r>
+            <w:fldChar w:fldCharType="separate"/>
+          </w:r>
+          <w:r>
+            <w:rPr>
+              <w:noProof/>
+            </w:rPr>
+            <w:t>16</w:t>
+          </w:r>
+          <w:r>
+            <w:rPr>
+              <w:noProof/>
+            </w:rPr>
+            <w:fldChar w:fldCharType="end"/>
+          </w:r>
           <w:r>
             <w:t>, wireframe membre gestion défis</w:t>
           </w:r>
@@ -8680,14 +9088,27 @@
           <w:r>
             <w:t xml:space="preserve">Figure </w:t>
           </w:r>
-          <w:fldSimple w:instr=" SEQ Figure \* ARABIC ">
-            <w:r>
-              <w:rPr>
-                <w:noProof/>
-              </w:rPr>
-              <w:t>17</w:t>
-            </w:r>
-          </w:fldSimple>
+          <w:r>
+            <w:fldChar w:fldCharType="begin"/>
+          </w:r>
+          <w:r>
+            <w:instrText xml:space="preserve"> SEQ Figure \* ARABIC </w:instrText>
+          </w:r>
+          <w:r>
+            <w:fldChar w:fldCharType="separate"/>
+          </w:r>
+          <w:r>
+            <w:rPr>
+              <w:noProof/>
+            </w:rPr>
+            <w:t>17</w:t>
+          </w:r>
+          <w:r>
+            <w:rPr>
+              <w:noProof/>
+            </w:rPr>
+            <w:fldChar w:fldCharType="end"/>
+          </w:r>
           <w:r>
             <w:t xml:space="preserve">, wireframe administrateur </w:t>
           </w:r>
@@ -8772,14 +9193,27 @@
           <w:r>
             <w:t xml:space="preserve">Figure </w:t>
           </w:r>
-          <w:fldSimple w:instr=" SEQ Figure \* ARABIC ">
-            <w:r>
-              <w:rPr>
-                <w:noProof/>
-              </w:rPr>
-              <w:t>18</w:t>
-            </w:r>
-          </w:fldSimple>
+          <w:r>
+            <w:fldChar w:fldCharType="begin"/>
+          </w:r>
+          <w:r>
+            <w:instrText xml:space="preserve"> SEQ Figure \* ARABIC </w:instrText>
+          </w:r>
+          <w:r>
+            <w:fldChar w:fldCharType="separate"/>
+          </w:r>
+          <w:r>
+            <w:rPr>
+              <w:noProof/>
+            </w:rPr>
+            <w:t>18</w:t>
+          </w:r>
+          <w:r>
+            <w:rPr>
+              <w:noProof/>
+            </w:rPr>
+            <w:fldChar w:fldCharType="end"/>
+          </w:r>
           <w:r>
             <w:t>, wireframe administrateur gestion équipes</w:t>
           </w:r>
@@ -8859,27 +9293,62 @@
           <w:r>
             <w:t xml:space="preserve">Figure </w:t>
           </w:r>
-          <w:fldSimple w:instr=" SEQ Figure \* ARABIC ">
-            <w:r>
-              <w:rPr>
-                <w:noProof/>
-              </w:rPr>
-              <w:t>19</w:t>
-            </w:r>
-          </w:fldSimple>
+          <w:r>
+            <w:fldChar w:fldCharType="begin"/>
+          </w:r>
+          <w:r>
+            <w:instrText xml:space="preserve"> SEQ Figure \* ARABIC </w:instrText>
+          </w:r>
+          <w:r>
+            <w:fldChar w:fldCharType="separate"/>
+          </w:r>
+          <w:r>
+            <w:rPr>
+              <w:noProof/>
+            </w:rPr>
+            <w:t>19</w:t>
+          </w:r>
+          <w:r>
+            <w:rPr>
+              <w:noProof/>
+            </w:rPr>
+            <w:fldChar w:fldCharType="end"/>
+          </w:r>
           <w:r>
             <w:rPr>
               <w:lang w:val="en-US"/>
             </w:rPr>
-            <w:t xml:space="preserve">, wireframe administrateur </w:t>
-          </w:r>
+            <w:t xml:space="preserve">, wireframe </w:t>
+          </w:r>
+          <w:proofErr w:type="spellStart"/>
           <w:r>
             <w:rPr>
               <w:lang w:val="en-US"/>
             </w:rPr>
-            <w:t>gestion comptes</w:t>
+            <w:t>administrateur</w:t>
+          </w:r>
+          <w:proofErr w:type="spellEnd"/>
+          <w:r>
+            <w:rPr>
+              <w:lang w:val="en-US"/>
+            </w:rPr>
+            <w:t xml:space="preserve"> </w:t>
+          </w:r>
+          <w:r>
+            <w:rPr>
+              <w:lang w:val="en-US"/>
+            </w:rPr>
+            <w:t xml:space="preserve">gestion </w:t>
+          </w:r>
+          <w:proofErr w:type="spellStart"/>
+          <w:r>
+            <w:rPr>
+              <w:lang w:val="en-US"/>
+            </w:rPr>
+            <w:t>comptes</w:t>
           </w:r>
           <w:bookmarkEnd w:id="38"/>
+          <w:proofErr w:type="spellEnd"/>
         </w:p>
         <w:p>
           <w:pPr>
@@ -8948,19 +9417,46 @@
           <w:r>
             <w:t xml:space="preserve">Figure </w:t>
           </w:r>
-          <w:fldSimple w:instr=" SEQ Figure \* ARABIC ">
-            <w:r>
-              <w:rPr>
-                <w:noProof/>
-              </w:rPr>
-              <w:t>20</w:t>
-            </w:r>
-          </w:fldSimple>
+          <w:r>
+            <w:fldChar w:fldCharType="begin"/>
+          </w:r>
+          <w:r>
+            <w:instrText xml:space="preserve"> SEQ Figure \* ARABIC </w:instrText>
+          </w:r>
+          <w:r>
+            <w:fldChar w:fldCharType="separate"/>
+          </w:r>
+          <w:r>
+            <w:rPr>
+              <w:noProof/>
+            </w:rPr>
+            <w:t>20</w:t>
+          </w:r>
+          <w:r>
+            <w:rPr>
+              <w:noProof/>
+            </w:rPr>
+            <w:fldChar w:fldCharType="end"/>
+          </w:r>
           <w:r>
             <w:rPr>
               <w:lang w:val="en-US"/>
             </w:rPr>
-            <w:t xml:space="preserve">, wireframe administrateur </w:t>
+            <w:t xml:space="preserve">, wireframe </w:t>
+          </w:r>
+          <w:proofErr w:type="spellStart"/>
+          <w:r>
+            <w:rPr>
+              <w:lang w:val="en-US"/>
+            </w:rPr>
+            <w:t>administrateur</w:t>
+          </w:r>
+          <w:proofErr w:type="spellEnd"/>
+          <w:r>
+            <w:rPr>
+              <w:lang w:val="en-US"/>
+            </w:rPr>
+            <w:t xml:space="preserve"> </w:t>
           </w:r>
           <w:r>
             <w:rPr>
@@ -9041,14 +9537,27 @@
           <w:r>
             <w:t xml:space="preserve">Figure </w:t>
           </w:r>
-          <w:fldSimple w:instr=" SEQ Figure \* ARABIC ">
-            <w:r>
-              <w:rPr>
-                <w:noProof/>
-              </w:rPr>
-              <w:t>21</w:t>
-            </w:r>
-          </w:fldSimple>
+          <w:r>
+            <w:fldChar w:fldCharType="begin"/>
+          </w:r>
+          <w:r>
+            <w:instrText xml:space="preserve"> SEQ Figure \* ARABIC </w:instrText>
+          </w:r>
+          <w:r>
+            <w:fldChar w:fldCharType="separate"/>
+          </w:r>
+          <w:r>
+            <w:rPr>
+              <w:noProof/>
+            </w:rPr>
+            <w:t>21</w:t>
+          </w:r>
+          <w:r>
+            <w:rPr>
+              <w:noProof/>
+            </w:rPr>
+            <w:fldChar w:fldCharType="end"/>
+          </w:r>
           <w:r>
             <w:t>, wireframe administrateur création des défis</w:t>
           </w:r>
@@ -9129,14 +9638,27 @@
           <w:r>
             <w:t xml:space="preserve">Figure </w:t>
           </w:r>
-          <w:fldSimple w:instr=" SEQ Figure \* ARABIC ">
-            <w:r>
-              <w:rPr>
-                <w:noProof/>
-              </w:rPr>
-              <w:t>22</w:t>
-            </w:r>
-          </w:fldSimple>
+          <w:r>
+            <w:fldChar w:fldCharType="begin"/>
+          </w:r>
+          <w:r>
+            <w:instrText xml:space="preserve"> SEQ Figure \* ARABIC </w:instrText>
+          </w:r>
+          <w:r>
+            <w:fldChar w:fldCharType="separate"/>
+          </w:r>
+          <w:r>
+            <w:rPr>
+              <w:noProof/>
+            </w:rPr>
+            <w:t>22</w:t>
+          </w:r>
+          <w:r>
+            <w:rPr>
+              <w:noProof/>
+            </w:rPr>
+            <w:fldChar w:fldCharType="end"/>
+          </w:r>
           <w:r>
             <w:t>, wireframe administrateur gestion notes défis</w:t>
           </w:r>
@@ -9208,27 +9730,62 @@
           <w:r>
             <w:t xml:space="preserve">Figure </w:t>
           </w:r>
-          <w:fldSimple w:instr=" SEQ Figure \* ARABIC ">
-            <w:r>
-              <w:rPr>
-                <w:noProof/>
-              </w:rPr>
-              <w:t>23</w:t>
-            </w:r>
-          </w:fldSimple>
+          <w:r>
+            <w:fldChar w:fldCharType="begin"/>
+          </w:r>
+          <w:r>
+            <w:instrText xml:space="preserve"> SEQ Figure \* ARABIC </w:instrText>
+          </w:r>
+          <w:r>
+            <w:fldChar w:fldCharType="separate"/>
+          </w:r>
+          <w:r>
+            <w:rPr>
+              <w:noProof/>
+            </w:rPr>
+            <w:t>23</w:t>
+          </w:r>
+          <w:r>
+            <w:rPr>
+              <w:noProof/>
+            </w:rPr>
+            <w:fldChar w:fldCharType="end"/>
+          </w:r>
           <w:r>
             <w:rPr>
               <w:lang w:val="en-US"/>
             </w:rPr>
-            <w:t xml:space="preserve">, wireframe administrateur </w:t>
-          </w:r>
+            <w:t xml:space="preserve">, wireframe </w:t>
+          </w:r>
+          <w:proofErr w:type="spellStart"/>
           <w:r>
             <w:rPr>
               <w:lang w:val="en-US"/>
             </w:rPr>
-            <w:t>gestion profils</w:t>
+            <w:t>administrateur</w:t>
+          </w:r>
+          <w:proofErr w:type="spellEnd"/>
+          <w:r>
+            <w:rPr>
+              <w:lang w:val="en-US"/>
+            </w:rPr>
+            <w:t xml:space="preserve"> </w:t>
+          </w:r>
+          <w:r>
+            <w:rPr>
+              <w:lang w:val="en-US"/>
+            </w:rPr>
+            <w:t xml:space="preserve">gestion </w:t>
+          </w:r>
+          <w:proofErr w:type="spellStart"/>
+          <w:r>
+            <w:rPr>
+              <w:lang w:val="en-US"/>
+            </w:rPr>
+            <w:t>profils</w:t>
           </w:r>
           <w:bookmarkEnd w:id="42"/>
+          <w:proofErr w:type="spellEnd"/>
         </w:p>
         <w:p>
           <w:pPr>
@@ -9321,14 +9878,27 @@
           <w:r>
             <w:t xml:space="preserve">Figure </w:t>
           </w:r>
-          <w:fldSimple w:instr=" SEQ Figure \* ARABIC ">
-            <w:r>
-              <w:rPr>
-                <w:noProof/>
-              </w:rPr>
-              <w:t>24</w:t>
-            </w:r>
-          </w:fldSimple>
+          <w:r>
+            <w:fldChar w:fldCharType="begin"/>
+          </w:r>
+          <w:r>
+            <w:instrText xml:space="preserve"> SEQ Figure \* ARABIC </w:instrText>
+          </w:r>
+          <w:r>
+            <w:fldChar w:fldCharType="separate"/>
+          </w:r>
+          <w:r>
+            <w:rPr>
+              <w:noProof/>
+            </w:rPr>
+            <w:t>24</w:t>
+          </w:r>
+          <w:r>
+            <w:rPr>
+              <w:noProof/>
+            </w:rPr>
+            <w:fldChar w:fldCharType="end"/>
+          </w:r>
           <w:r>
             <w:rPr>
               <w:lang w:val="en-US"/>
@@ -9581,14 +10151,27 @@
           <w:r>
             <w:t xml:space="preserve">Figure </w:t>
           </w:r>
-          <w:fldSimple w:instr=" SEQ Figure \* ARABIC ">
-            <w:r>
-              <w:rPr>
-                <w:noProof/>
-              </w:rPr>
-              <w:t>26</w:t>
-            </w:r>
-          </w:fldSimple>
+          <w:r>
+            <w:fldChar w:fldCharType="begin"/>
+          </w:r>
+          <w:r>
+            <w:instrText xml:space="preserve"> SEQ Figure \* ARABIC </w:instrText>
+          </w:r>
+          <w:r>
+            <w:fldChar w:fldCharType="separate"/>
+          </w:r>
+          <w:r>
+            <w:rPr>
+              <w:noProof/>
+            </w:rPr>
+            <w:t>26</w:t>
+          </w:r>
+          <w:r>
+            <w:rPr>
+              <w:noProof/>
+            </w:rPr>
+            <w:fldChar w:fldCharType="end"/>
+          </w:r>
           <w:r>
             <w:t>, wireframe smartphone</w:t>
           </w:r>
@@ -9676,14 +10259,27 @@
           <w:r>
             <w:t xml:space="preserve">Figure </w:t>
           </w:r>
-          <w:fldSimple w:instr=" SEQ Figure \* ARABIC ">
-            <w:r>
-              <w:rPr>
-                <w:noProof/>
-              </w:rPr>
-              <w:t>27</w:t>
-            </w:r>
-          </w:fldSimple>
+          <w:r>
+            <w:fldChar w:fldCharType="begin"/>
+          </w:r>
+          <w:r>
+            <w:instrText xml:space="preserve"> SEQ Figure \* ARABIC </w:instrText>
+          </w:r>
+          <w:r>
+            <w:fldChar w:fldCharType="separate"/>
+          </w:r>
+          <w:r>
+            <w:rPr>
+              <w:noProof/>
+            </w:rPr>
+            <w:t>27</w:t>
+          </w:r>
+          <w:r>
+            <w:rPr>
+              <w:noProof/>
+            </w:rPr>
+            <w:fldChar w:fldCharType="end"/>
+          </w:r>
           <w:r>
             <w:rPr>
               <w:lang w:val="en-US"/>
@@ -9694,9 +10290,17 @@
             <w:rPr>
               <w:lang w:val="en-US"/>
             </w:rPr>
-            <w:t xml:space="preserve"> informations</w:t>
+            <w:t xml:space="preserve"> </w:t>
+          </w:r>
+          <w:proofErr w:type="spellStart"/>
+          <w:r>
+            <w:rPr>
+              <w:lang w:val="en-US"/>
+            </w:rPr>
+            <w:t>informations</w:t>
           </w:r>
           <w:bookmarkEnd w:id="47"/>
+          <w:proofErr w:type="spellEnd"/>
         </w:p>
         <w:p>
           <w:pPr>
@@ -9768,14 +10372,27 @@
           <w:r>
             <w:t xml:space="preserve">Figure </w:t>
           </w:r>
-          <w:fldSimple w:instr=" SEQ Figure \* ARABIC ">
-            <w:r>
-              <w:rPr>
-                <w:noProof/>
-              </w:rPr>
-              <w:t>28</w:t>
-            </w:r>
-          </w:fldSimple>
+          <w:r>
+            <w:fldChar w:fldCharType="begin"/>
+          </w:r>
+          <w:r>
+            <w:instrText xml:space="preserve"> SEQ Figure \* ARABIC </w:instrText>
+          </w:r>
+          <w:r>
+            <w:fldChar w:fldCharType="separate"/>
+          </w:r>
+          <w:r>
+            <w:rPr>
+              <w:noProof/>
+            </w:rPr>
+            <w:t>28</w:t>
+          </w:r>
+          <w:r>
+            <w:rPr>
+              <w:noProof/>
+            </w:rPr>
+            <w:fldChar w:fldCharType="end"/>
+          </w:r>
           <w:r>
             <w:rPr>
               <w:lang w:val="en-US"/>
@@ -9786,9 +10403,17 @@
             <w:rPr>
               <w:lang w:val="en-US"/>
             </w:rPr>
-            <w:t xml:space="preserve"> défis</w:t>
+            <w:t xml:space="preserve"> </w:t>
+          </w:r>
+          <w:proofErr w:type="spellStart"/>
+          <w:r>
+            <w:rPr>
+              <w:lang w:val="en-US"/>
+            </w:rPr>
+            <w:t>défis</w:t>
           </w:r>
           <w:bookmarkEnd w:id="48"/>
+          <w:proofErr w:type="spellEnd"/>
         </w:p>
         <w:p>
           <w:pPr>
@@ -9860,14 +10485,27 @@
           <w:r>
             <w:t xml:space="preserve">Figure </w:t>
           </w:r>
-          <w:fldSimple w:instr=" SEQ Figure \* ARABIC ">
-            <w:r>
-              <w:rPr>
-                <w:noProof/>
-              </w:rPr>
-              <w:t>29</w:t>
-            </w:r>
-          </w:fldSimple>
+          <w:r>
+            <w:fldChar w:fldCharType="begin"/>
+          </w:r>
+          <w:r>
+            <w:instrText xml:space="preserve"> SEQ Figure \* ARABIC </w:instrText>
+          </w:r>
+          <w:r>
+            <w:fldChar w:fldCharType="separate"/>
+          </w:r>
+          <w:r>
+            <w:rPr>
+              <w:noProof/>
+            </w:rPr>
+            <w:t>29</w:t>
+          </w:r>
+          <w:r>
+            <w:rPr>
+              <w:noProof/>
+            </w:rPr>
+            <w:fldChar w:fldCharType="end"/>
+          </w:r>
           <w:r>
             <w:t>, wireframe smartphone user remettre défi</w:t>
           </w:r>
@@ -9898,6 +10536,9 @@
         </w:p>
         <w:p/>
         <w:p>
+          <w:pPr>
+            <w:jc w:val="both"/>
+          </w:pPr>
           <w:r>
             <w:t>Depuis l’accueil affichant de</w:t>
           </w:r>
@@ -9921,6 +10562,7 @@
               <w:ilvl w:val="0"/>
               <w:numId w:val="29"/>
             </w:numPr>
+            <w:jc w:val="both"/>
           </w:pPr>
           <w:r>
             <w:t xml:space="preserve">Actualités </w:t>
@@ -9933,6 +10575,7 @@
               <w:ilvl w:val="0"/>
               <w:numId w:val="29"/>
             </w:numPr>
+            <w:jc w:val="both"/>
           </w:pPr>
           <w:r>
             <w:t xml:space="preserve">Classement </w:t>
@@ -9945,6 +10588,7 @@
               <w:ilvl w:val="0"/>
               <w:numId w:val="29"/>
             </w:numPr>
+            <w:jc w:val="both"/>
           </w:pPr>
           <w:r>
             <w:t xml:space="preserve">Mes défis </w:t>
@@ -9957,6 +10601,7 @@
               <w:ilvl w:val="0"/>
               <w:numId w:val="29"/>
             </w:numPr>
+            <w:jc w:val="both"/>
           </w:pPr>
           <w:r>
             <w:t>Mon compte</w:t>
@@ -9965,6 +10610,7 @@
         <w:p>
           <w:pPr>
             <w:ind w:left="360"/>
+            <w:jc w:val="both"/>
           </w:pPr>
           <w:r>
             <w:t>Me déconnecter</w:t>
@@ -9984,6 +10630,9 @@
           </w:r>
         </w:p>
         <w:p>
+          <w:pPr>
+            <w:jc w:val="both"/>
+          </w:pPr>
           <w:r>
             <w:t>Le compte administrateur étant uniquement conçu pour superviser le jeu, de nombreuses fonctionnalités secondaires, comme le classement ne sont plus accessibles. Cependant des outils de gestion ont été ajoutés. Une fois connecté l’</w:t>
           </w:r>
@@ -10001,22 +10650,32 @@
               <w:ilvl w:val="0"/>
               <w:numId w:val="29"/>
             </w:numPr>
+            <w:jc w:val="both"/>
           </w:pPr>
           <w:r>
             <w:t xml:space="preserve">Gestion générale </w:t>
           </w:r>
         </w:p>
         <w:p>
+          <w:pPr>
+            <w:jc w:val="both"/>
+          </w:pPr>
           <w:r>
             <w:t>Gestion défis</w:t>
           </w:r>
         </w:p>
         <w:p>
+          <w:pPr>
+            <w:jc w:val="both"/>
+          </w:pPr>
           <w:r>
             <w:t xml:space="preserve">Création sessions </w:t>
           </w:r>
         </w:p>
         <w:p>
+          <w:pPr>
+            <w:jc w:val="both"/>
+          </w:pPr>
           <w:r>
             <w:t xml:space="preserve">Création défis </w:t>
           </w:r>
@@ -10028,6 +10687,7 @@
               <w:ilvl w:val="0"/>
               <w:numId w:val="29"/>
             </w:numPr>
+            <w:jc w:val="both"/>
           </w:pPr>
           <w:r>
             <w:t>Gestion équipes</w:t>
@@ -10040,6 +10700,7 @@
               <w:ilvl w:val="0"/>
               <w:numId w:val="29"/>
             </w:numPr>
+            <w:jc w:val="both"/>
           </w:pPr>
           <w:r>
             <w:t>Gestion comptes</w:t>
@@ -10055,8 +10716,15 @@
           </w:r>
           <w:bookmarkEnd w:id="52"/>
         </w:p>
-        <w:p/>
-        <w:p>
+        <w:p>
+          <w:pPr>
+            <w:jc w:val="both"/>
+          </w:pPr>
+        </w:p>
+        <w:p>
+          <w:pPr>
+            <w:jc w:val="both"/>
+          </w:pPr>
           <w:r>
             <w:t>Le visiteur depuis l’accueil où sont affichées des informations sur l’entreprise OTRAG ainsi que son jeu, pourra avoir accès aux pages suivantes :</w:t>
           </w:r>
@@ -10068,6 +10736,7 @@
               <w:ilvl w:val="0"/>
               <w:numId w:val="29"/>
             </w:numPr>
+            <w:jc w:val="both"/>
           </w:pPr>
           <w:r>
             <w:t>Classement</w:t>
@@ -10080,6 +10749,7 @@
               <w:ilvl w:val="0"/>
               <w:numId w:val="29"/>
             </w:numPr>
+            <w:jc w:val="both"/>
           </w:pPr>
           <w:r>
             <w:t xml:space="preserve">Actualités </w:t>
@@ -10092,6 +10762,7 @@
               <w:ilvl w:val="0"/>
               <w:numId w:val="29"/>
             </w:numPr>
+            <w:jc w:val="both"/>
           </w:pPr>
           <w:r>
             <w:t>Me connecter</w:t>
@@ -10104,6 +10775,7 @@
               <w:ilvl w:val="0"/>
               <w:numId w:val="29"/>
             </w:numPr>
+            <w:jc w:val="both"/>
           </w:pPr>
           <w:r>
             <w:t>Participer à l’aventure</w:t>
@@ -10220,15 +10892,20 @@
           </w:r>
         </w:p>
         <w:p>
+          <w:pPr>
+            <w:jc w:val="both"/>
+          </w:pPr>
           <w:r>
             <w:t>Pour qu’un utilisateur puisse s’authentifier, il lui suffit</w:t>
           </w:r>
           <w:r>
             <w:t xml:space="preserve"> de se rendre sur la page de connexion et d’entrer son </w:t>
           </w:r>
+          <w:proofErr w:type="gramStart"/>
           <w:r>
             <w:t>email</w:t>
           </w:r>
+          <w:proofErr w:type="gramEnd"/>
           <w:r>
             <w:t xml:space="preserve"> ainsi que son mot de passe. Il sera redirigé</w:t>
           </w:r>
@@ -10253,8 +10930,21 @@
           <w:bookmarkEnd w:id="56"/>
         </w:p>
         <w:p>
-          <w:r>
-            <w:t>Le formulaire d’inscription permet a une personne de devenir candidat à une session de jeu OTRAG. Les champs à remplir sont les suivants :</w:t>
+          <w:pPr>
+            <w:jc w:val="both"/>
+          </w:pPr>
+          <w:r>
+            <w:t xml:space="preserve">Le formulaire d’inscription permet </w:t>
+          </w:r>
+          <w:proofErr w:type="spellStart"/>
+          <w:proofErr w:type="gramStart"/>
+          <w:r>
+            <w:t>a</w:t>
+          </w:r>
+          <w:proofErr w:type="spellEnd"/>
+          <w:proofErr w:type="gramEnd"/>
+          <w:r>
+            <w:t xml:space="preserve"> une personne de devenir candidat à une session de jeu OTRAG. Les champs à remplir sont les suivants :</w:t>
           </w:r>
         </w:p>
         <w:p>
@@ -10264,9 +10954,9 @@
               <w:ilvl w:val="0"/>
               <w:numId w:val="29"/>
             </w:numPr>
-          </w:pPr>
-          <w:r>
-            <w:lastRenderedPageBreak/>
+            <w:jc w:val="both"/>
+          </w:pPr>
+          <w:r>
             <w:t xml:space="preserve">Civilité </w:t>
           </w:r>
         </w:p>
@@ -10279,6 +10969,7 @@
             </w:numPr>
           </w:pPr>
           <w:r>
+            <w:lastRenderedPageBreak/>
             <w:t>Nom</w:t>
           </w:r>
         </w:p>
@@ -10375,7 +11066,15 @@
             </w:numPr>
           </w:pPr>
           <w:r>
-            <w:t xml:space="preserve">Adresse email </w:t>
+            <w:t xml:space="preserve">Adresse </w:t>
+          </w:r>
+          <w:proofErr w:type="gramStart"/>
+          <w:r>
+            <w:t>email</w:t>
+          </w:r>
+          <w:proofErr w:type="gramEnd"/>
+          <w:r>
+            <w:t xml:space="preserve"> </w:t>
           </w:r>
         </w:p>
         <w:p>
@@ -10389,11 +11088,17 @@
           <w:bookmarkEnd w:id="57"/>
         </w:p>
         <w:p>
+          <w:pPr>
+            <w:jc w:val="both"/>
+          </w:pPr>
           <w:r>
             <w:t xml:space="preserve">Chaque joueur à pour obligation d’appartenir à une équipe, celle-ci est composée de 4 joueurs, ni plus ni moins, afin de rendre les équipes équitables. Un joueur peut donc être simplement membre de l’équipe ou chef d’équipe. </w:t>
           </w:r>
         </w:p>
         <w:p>
+          <w:pPr>
+            <w:jc w:val="both"/>
+          </w:pPr>
           <w:r>
             <w:t xml:space="preserve">Pour devenir chef d’équipe il faut cocher la case « être chef d’équipe » au moment de l’inscription, si une famille souhaite jouer ensemble ils devront se mettre d’accord au préalable. Mais si un joueur est seul il peut à la fois accueillir des joueurs inconnus dans son équipe en se proposant chef d’équipe, ou bien accepter l’invitation d’un autre joueur. Le chef d’équipe </w:t>
           </w:r>
@@ -10404,13 +11109,24 @@
             <w:t xml:space="preserve"> accès à une page supplémentaire sur son espace personnel, cette page lui permet de superviser son équipe, ajouter un membre (maximum 6 requêtes</w:t>
           </w:r>
           <w:r>
-            <w:t>, un email est envoyé au joueur qui pourra accepter ou refuser l’invitation</w:t>
+            <w:t xml:space="preserve">, un </w:t>
+          </w:r>
+          <w:proofErr w:type="gramStart"/>
+          <w:r>
+            <w:t>email</w:t>
+          </w:r>
+          <w:proofErr w:type="gramEnd"/>
+          <w:r>
+            <w:t xml:space="preserve"> est envoyé au joueur qui pourra accepter ou refuser l’invitation</w:t>
           </w:r>
           <w:r>
             <w:t xml:space="preserve">) et les voir dans une liste. </w:t>
           </w:r>
         </w:p>
         <w:p>
+          <w:pPr>
+            <w:jc w:val="both"/>
+          </w:pPr>
           <w:r>
             <w:t xml:space="preserve">Une équipe doit être au complet avant le début de la session, si ce n’est pas le cas l’équipe sera dissoute et les joueurs ainsi que le chef seront répartis dans d’autres groupes. L’administration a la possibilité de supprimer une équipe. </w:t>
           </w:r>
@@ -15618,6 +16334,7 @@
     <w:rsid w:val="001539D8"/>
     <w:rsid w:val="001539E4"/>
     <w:rsid w:val="00187FE3"/>
+    <w:rsid w:val="001953C4"/>
     <w:rsid w:val="001B1D92"/>
     <w:rsid w:val="0023311E"/>
     <w:rsid w:val="00236D6F"/>
@@ -15678,8 +16395,8 @@
   </m:mathPr>
   <w:themeFontLang w:val="fr-FR" w:bidi="ar-SA"/>
   <w:clrSchemeMapping w:bg1="light1" w:t1="dark1" w:bg2="light2" w:t2="dark2" w:accent1="accent1" w:accent2="accent2" w:accent3="accent3" w:accent4="accent4" w:accent5="accent5" w:accent6="accent6" w:hyperlink="hyperlink" w:followedHyperlink="followedHyperlink"/>
-  <w:decimalSymbol w:val="."/>
-  <w:listSeparator w:val=","/>
+  <w:decimalSymbol w:val=","/>
+  <w:listSeparator w:val=";"/>
   <w15:chartTrackingRefBased/>
 </w:settings>
 </file>
@@ -16415,15 +17132,16 @@
 </file>
 
 <file path=customXml/item2.xml><?xml version="1.0" encoding="utf-8"?>
-<?mso-contentType ?>
-<FormTemplates xmlns="http://schemas.microsoft.com/sharepoint/v3/contenttype/forms">
-  <Display>DocumentLibraryForm</Display>
-  <Edit>DocumentLibraryForm</Edit>
-  <New>DocumentLibraryForm</New>
-</FormTemplates>
+<p:properties xmlns:p="http://schemas.microsoft.com/office/2006/metadata/properties" xmlns:xsi="http://www.w3.org/2001/XMLSchema-instance" xmlns:pc="http://schemas.microsoft.com/office/infopath/2007/PartnerControls">
+  <documentManagement/>
+</p:properties>
 </file>
 
 <file path=customXml/item3.xml><?xml version="1.0" encoding="utf-8"?>
+<b:Sources xmlns:b="http://schemas.openxmlformats.org/officeDocument/2006/bibliography" xmlns="http://schemas.openxmlformats.org/officeDocument/2006/bibliography" SelectedStyle="\APASixthEditionOfficeOnline.xsl" StyleName="APA" Version="6"/>
+</file>
+
+<file path=customXml/item4.xml><?xml version="1.0" encoding="utf-8"?>
 <ct:contentTypeSchema xmlns:ct="http://schemas.microsoft.com/office/2006/metadata/contentType" xmlns:ma="http://schemas.microsoft.com/office/2006/metadata/properties/metaAttributes" ct:_="" ma:_="" ma:contentTypeName="Document" ma:contentTypeID="0x010100948731BF32BE3C46A3689A2D604F806D" ma:contentTypeVersion="6" ma:contentTypeDescription="Crée un document." ma:contentTypeScope="" ma:versionID="7abb98c91c90695af25b91f90e2cc1a6">
   <xsd:schema xmlns:xsd="http://www.w3.org/2001/XMLSchema" xmlns:xs="http://www.w3.org/2001/XMLSchema" xmlns:p="http://schemas.microsoft.com/office/2006/metadata/properties" xmlns:ns2="5702a347-fb9b-4164-b6dd-71998165820b" targetNamespace="http://schemas.microsoft.com/office/2006/metadata/properties" ma:root="true" ma:fieldsID="96b8cf14aa10a30b6f2bc4a74bc82d48" ns2:_="">
     <xsd:import namespace="5702a347-fb9b-4164-b6dd-71998165820b"/>
@@ -16581,14 +17299,13 @@
 </ct:contentTypeSchema>
 </file>
 
-<file path=customXml/item4.xml><?xml version="1.0" encoding="utf-8"?>
-<b:Sources xmlns:b="http://schemas.openxmlformats.org/officeDocument/2006/bibliography" xmlns="http://schemas.openxmlformats.org/officeDocument/2006/bibliography" SelectedStyle="\APASixthEditionOfficeOnline.xsl" StyleName="APA" Version="6"/>
-</file>
-
 <file path=customXml/item5.xml><?xml version="1.0" encoding="utf-8"?>
-<p:properties xmlns:p="http://schemas.microsoft.com/office/2006/metadata/properties" xmlns:xsi="http://www.w3.org/2001/XMLSchema-instance" xmlns:pc="http://schemas.microsoft.com/office/infopath/2007/PartnerControls">
-  <documentManagement/>
-</p:properties>
+<?mso-contentType ?>
+<FormTemplates xmlns="http://schemas.microsoft.com/sharepoint/v3/contenttype/forms">
+  <Display>DocumentLibraryForm</Display>
+  <Edit>DocumentLibraryForm</Edit>
+  <New>DocumentLibraryForm</New>
+</FormTemplates>
 </file>
 
 <file path=customXml/itemProps1.xml><?xml version="1.0" encoding="utf-8"?>
@@ -16600,14 +17317,23 @@
 </file>
 
 <file path=customXml/itemProps2.xml><?xml version="1.0" encoding="utf-8"?>
-<ds:datastoreItem xmlns:ds="http://schemas.openxmlformats.org/officeDocument/2006/customXml" ds:itemID="{082CBFF3-A823-4A20-898A-2F8B8F421F96}">
+<ds:datastoreItem xmlns:ds="http://schemas.openxmlformats.org/officeDocument/2006/customXml" ds:itemID="{F95EF101-DF0F-4E61-83A8-9D7C96DA3C5D}">
   <ds:schemaRefs>
-    <ds:schemaRef ds:uri="http://schemas.microsoft.com/sharepoint/v3/contenttype/forms"/>
+    <ds:schemaRef ds:uri="http://schemas.microsoft.com/office/2006/metadata/properties"/>
+    <ds:schemaRef ds:uri="http://schemas.microsoft.com/office/infopath/2007/PartnerControls"/>
   </ds:schemaRefs>
 </ds:datastoreItem>
 </file>
 
 <file path=customXml/itemProps3.xml><?xml version="1.0" encoding="utf-8"?>
+<ds:datastoreItem xmlns:ds="http://schemas.openxmlformats.org/officeDocument/2006/customXml" ds:itemID="{08505C2C-15DE-463E-8BEB-B03C66F8FAA7}">
+  <ds:schemaRefs>
+    <ds:schemaRef ds:uri="http://schemas.openxmlformats.org/officeDocument/2006/bibliography"/>
+  </ds:schemaRefs>
+</ds:datastoreItem>
+</file>
+
+<file path=customXml/itemProps4.xml><?xml version="1.0" encoding="utf-8"?>
 <ds:datastoreItem xmlns:ds="http://schemas.openxmlformats.org/officeDocument/2006/customXml" ds:itemID="{42619652-90CE-4CEB-A50B-66B1A2E6E8A5}">
   <ds:schemaRefs>
     <ds:schemaRef ds:uri="http://schemas.microsoft.com/office/2006/metadata/contentType"/>
@@ -16625,19 +17351,10 @@
 </ds:datastoreItem>
 </file>
 
-<file path=customXml/itemProps4.xml><?xml version="1.0" encoding="utf-8"?>
-<ds:datastoreItem xmlns:ds="http://schemas.openxmlformats.org/officeDocument/2006/customXml" ds:itemID="{08505C2C-15DE-463E-8BEB-B03C66F8FAA7}">
+<file path=customXml/itemProps5.xml><?xml version="1.0" encoding="utf-8"?>
+<ds:datastoreItem xmlns:ds="http://schemas.openxmlformats.org/officeDocument/2006/customXml" ds:itemID="{082CBFF3-A823-4A20-898A-2F8B8F421F96}">
   <ds:schemaRefs>
-    <ds:schemaRef ds:uri="http://schemas.openxmlformats.org/officeDocument/2006/bibliography"/>
-  </ds:schemaRefs>
-</ds:datastoreItem>
-</file>
-
-<file path=customXml/itemProps5.xml><?xml version="1.0" encoding="utf-8"?>
-<ds:datastoreItem xmlns:ds="http://schemas.openxmlformats.org/officeDocument/2006/customXml" ds:itemID="{F95EF101-DF0F-4E61-83A8-9D7C96DA3C5D}">
-  <ds:schemaRefs>
-    <ds:schemaRef ds:uri="http://schemas.microsoft.com/office/2006/metadata/properties"/>
-    <ds:schemaRef ds:uri="http://schemas.microsoft.com/office/infopath/2007/PartnerControls"/>
+    <ds:schemaRef ds:uri="http://schemas.microsoft.com/sharepoint/v3/contenttype/forms"/>
   </ds:schemaRefs>
 </ds:datastoreItem>
 </file>
</xml_diff>